<commit_message>
feat: 6 practics and conver to pdf
</commit_message>
<xml_diff>
--- a/3 семестр/Методы верификации и валидации характеристик программного обеспечения/ИКМО_05_23_МВиВХПО_МироновДС_ПрактическаяРабота6.docx
+++ b/3 семестр/Методы верификации и валидации характеристик программного обеспечения/ИКМО_05_23_МВиВХПО_МироновДС_ПрактическаяРабота6.docx
@@ -703,8 +703,3569 @@
           <w:lang w:val="ru-RU"/>
         </w:rPr>
       </w:pPr>
+    </w:p>
+    <w:p>
+      <w:pPr>
+        <w:spacing w:after="160" w:line="259" w:lineRule="auto"/>
+        <w:jc w:val="left"/>
+        <w:rPr>
+          <w:lang w:val="ru-RU"/>
+        </w:rPr>
+      </w:pPr>
+      <w:r>
+        <w:rPr>
+          <w:lang w:val="ru-RU"/>
+        </w:rPr>
+        <w:br w:type="page"/>
+      </w:r>
+    </w:p>
+    <w:p>
+      <w:pPr>
+        <w:jc w:val="center"/>
+        <w:rPr>
+          <w:b/>
+          <w:lang w:val="ru-RU"/>
+        </w:rPr>
+      </w:pPr>
+      <w:r>
+        <w:rPr>
+          <w:b/>
+          <w:lang w:val="ru-RU"/>
+        </w:rPr>
+        <w:lastRenderedPageBreak/>
+        <w:t>Формализация семантики языков программирования</w:t>
+      </w:r>
+    </w:p>
+    <w:p>
+      <w:pPr>
+        <w:ind w:firstLine="360"/>
+        <w:rPr>
+          <w:lang w:val="ru-RU"/>
+        </w:rPr>
+      </w:pPr>
+      <w:r>
+        <w:rPr>
+          <w:lang w:val="ru-RU"/>
+        </w:rPr>
+        <w:t>На основе изучения материа</w:t>
+      </w:r>
+      <w:r>
+        <w:rPr>
+          <w:lang w:val="ru-RU"/>
+        </w:rPr>
+        <w:t>ла лекций по дисциплине «Методы</w:t>
+      </w:r>
+      <w:r>
+        <w:rPr>
+          <w:lang w:val="ru-RU"/>
+        </w:rPr>
+        <w:t xml:space="preserve"> </w:t>
+      </w:r>
+      <w:r>
+        <w:rPr>
+          <w:lang w:val="ru-RU"/>
+        </w:rPr>
+        <w:t xml:space="preserve">верификации и </w:t>
+      </w:r>
+      <w:proofErr w:type="spellStart"/>
+      <w:r>
+        <w:rPr>
+          <w:lang w:val="ru-RU"/>
+        </w:rPr>
+        <w:t>валидации</w:t>
+      </w:r>
+      <w:proofErr w:type="spellEnd"/>
+      <w:r>
+        <w:rPr>
+          <w:lang w:val="ru-RU"/>
+        </w:rPr>
+        <w:t xml:space="preserve"> характер</w:t>
+      </w:r>
+      <w:r>
+        <w:rPr>
+          <w:lang w:val="ru-RU"/>
+        </w:rPr>
+        <w:t xml:space="preserve">истик программного обеспечения» </w:t>
+      </w:r>
+      <w:r>
+        <w:rPr>
+          <w:lang w:val="ru-RU"/>
+        </w:rPr>
+        <w:t>требуется выполнить следующее.</w:t>
+      </w:r>
+    </w:p>
+    <w:p>
+      <w:pPr>
+        <w:pStyle w:val="a4"/>
+        <w:numPr>
+          <w:ilvl w:val="0"/>
+          <w:numId w:val="2"/>
+        </w:numPr>
+        <w:rPr>
+          <w:lang w:val="ru-RU"/>
+        </w:rPr>
+      </w:pPr>
+      <w:r>
+        <w:rPr>
+          <w:lang w:val="ru-RU"/>
+        </w:rPr>
+        <w:t xml:space="preserve">Выпишите сигнатуру программ </w:t>
+      </w:r>
+      <w:proofErr w:type="gramStart"/>
+      <w:r>
+        <w:rPr>
+          <w:lang w:val="ru-RU"/>
+        </w:rPr>
+        <w:t>P,Q</w:t>
+      </w:r>
+      <w:proofErr w:type="gramEnd"/>
+      <w:r>
+        <w:rPr>
+          <w:lang w:val="ru-RU"/>
+        </w:rPr>
+        <w:t xml:space="preserve"> и S, реализующих алгоритм Евклида (см. предыдущее практическое занятие). Расширьте эту сигнатуру предикатным символом НОД, определите аксиомы и правила вывода предметной области. </w:t>
+      </w:r>
+    </w:p>
+    <w:p>
+      <w:pPr>
+        <w:pStyle w:val="a4"/>
+        <w:numPr>
+          <w:ilvl w:val="0"/>
+          <w:numId w:val="2"/>
+        </w:numPr>
+        <w:rPr>
+          <w:lang w:val="ru-RU"/>
+        </w:rPr>
+      </w:pPr>
+      <w:r>
+        <w:rPr>
+          <w:lang w:val="ru-RU"/>
+        </w:rPr>
+        <w:t xml:space="preserve">Докажите утверждение о единственности вычисления любой </w:t>
+      </w:r>
+      <w:proofErr w:type="spellStart"/>
+      <w:r>
+        <w:rPr>
+          <w:lang w:val="ru-RU"/>
+        </w:rPr>
+        <w:t>while</w:t>
+      </w:r>
+      <w:proofErr w:type="spellEnd"/>
+      <w:r>
+        <w:rPr>
+          <w:lang w:val="ru-RU"/>
+        </w:rPr>
+        <w:t xml:space="preserve">программы в произвольном начальном состоянии. </w:t>
+      </w:r>
+    </w:p>
+    <w:p>
+      <w:pPr>
+        <w:pStyle w:val="a4"/>
+        <w:numPr>
+          <w:ilvl w:val="0"/>
+          <w:numId w:val="2"/>
+        </w:numPr>
+        <w:rPr>
+          <w:lang w:val="ru-RU"/>
+        </w:rPr>
+      </w:pPr>
+      <w:r>
+        <w:rPr>
+          <w:lang w:val="ru-RU"/>
+        </w:rPr>
+        <w:t>Постройте вычисление программы цел</w:t>
+      </w:r>
+      <w:r>
+        <w:rPr>
+          <w:lang w:val="ru-RU"/>
+        </w:rPr>
+        <w:t xml:space="preserve">очисленного деления DIV для a=7 </w:t>
+      </w:r>
+      <w:r>
+        <w:rPr>
+          <w:lang w:val="ru-RU"/>
+        </w:rPr>
+        <w:t xml:space="preserve">и b=3, начальные значения переменных q и r могут быть любыми. </w:t>
+      </w:r>
+    </w:p>
+    <w:p>
+      <w:pPr>
+        <w:pStyle w:val="a4"/>
+        <w:numPr>
+          <w:ilvl w:val="0"/>
+          <w:numId w:val="2"/>
+        </w:numPr>
+        <w:rPr>
+          <w:lang w:val="ru-RU"/>
+        </w:rPr>
+      </w:pPr>
+      <w:r>
+        <w:rPr>
+          <w:lang w:val="ru-RU"/>
+        </w:rPr>
+        <w:t xml:space="preserve">Постройте вычисления программ </w:t>
+      </w:r>
+      <w:proofErr w:type="gramStart"/>
+      <w:r>
+        <w:rPr>
+          <w:lang w:val="ru-RU"/>
+        </w:rPr>
+        <w:t>P,Q</w:t>
+      </w:r>
+      <w:proofErr w:type="gramEnd"/>
+      <w:r>
+        <w:rPr>
+          <w:lang w:val="ru-RU"/>
+        </w:rPr>
+        <w:t xml:space="preserve"> и S, реализующих алгоритм Евклида (см. предыдущее практическое занятие), для a=14 и b=21.</w:t>
+      </w:r>
+    </w:p>
+    <w:p>
+      <w:pPr>
+        <w:pStyle w:val="a4"/>
+        <w:numPr>
+          <w:ilvl w:val="0"/>
+          <w:numId w:val="2"/>
+        </w:numPr>
+        <w:rPr>
+          <w:lang w:val="ru-RU"/>
+        </w:rPr>
+      </w:pPr>
+      <w:r>
+        <w:rPr>
+          <w:lang w:val="ru-RU"/>
+        </w:rPr>
+        <w:t xml:space="preserve">Опишите семантику оператора недетерминированного выбора </w:t>
+      </w:r>
+      <w:proofErr w:type="spellStart"/>
+      <w:r>
+        <w:rPr>
+          <w:lang w:val="ru-RU"/>
+        </w:rPr>
+        <w:t>choice</w:t>
+      </w:r>
+      <w:proofErr w:type="spellEnd"/>
+      <w:r>
+        <w:rPr>
+          <w:lang w:val="ru-RU"/>
+        </w:rPr>
+        <w:t>, используя операционный и аксиоматический подходы.</w:t>
+      </w:r>
+    </w:p>
+    <w:p>
+      <w:pPr>
+        <w:pStyle w:val="a4"/>
+        <w:numPr>
+          <w:ilvl w:val="0"/>
+          <w:numId w:val="2"/>
+        </w:numPr>
+        <w:rPr>
+          <w:lang w:val="ru-RU"/>
+        </w:rPr>
+      </w:pPr>
+      <w:r>
+        <w:rPr>
+          <w:lang w:val="ru-RU"/>
+        </w:rPr>
+        <w:t xml:space="preserve">Опишите семантику оператора цикла </w:t>
+      </w:r>
+      <w:proofErr w:type="spellStart"/>
+      <w:r>
+        <w:rPr>
+          <w:lang w:val="ru-RU"/>
+        </w:rPr>
+        <w:t>repeat</w:t>
+      </w:r>
+      <w:proofErr w:type="spellEnd"/>
+      <w:r>
+        <w:rPr>
+          <w:lang w:val="ru-RU"/>
+        </w:rPr>
+        <w:t xml:space="preserve"> - </w:t>
+      </w:r>
+      <w:proofErr w:type="spellStart"/>
+      <w:r>
+        <w:rPr>
+          <w:lang w:val="ru-RU"/>
+        </w:rPr>
+        <w:t>until</w:t>
+      </w:r>
+      <w:proofErr w:type="spellEnd"/>
+      <w:r>
+        <w:rPr>
+          <w:lang w:val="ru-RU"/>
+        </w:rPr>
+        <w:t xml:space="preserve">, используя операционный и аксиоматический подходы. </w:t>
+      </w:r>
+    </w:p>
+    <w:p>
+      <w:pPr>
+        <w:pStyle w:val="a4"/>
+        <w:numPr>
+          <w:ilvl w:val="0"/>
+          <w:numId w:val="2"/>
+        </w:numPr>
+        <w:rPr>
+          <w:lang w:val="ru-RU"/>
+        </w:rPr>
+      </w:pPr>
+      <w:r>
+        <w:rPr>
+          <w:lang w:val="ru-RU"/>
+        </w:rPr>
+        <w:t>Предложите инвариант цикла для программы целочисленного деления DIV.</w:t>
+      </w:r>
+    </w:p>
+    <w:p>
+      <w:pPr>
+        <w:pStyle w:val="a4"/>
+        <w:numPr>
+          <w:ilvl w:val="0"/>
+          <w:numId w:val="2"/>
+        </w:numPr>
+        <w:rPr>
+          <w:lang w:val="ru-RU"/>
+        </w:rPr>
+      </w:pPr>
+      <w:r>
+        <w:rPr>
+          <w:lang w:val="ru-RU"/>
+        </w:rPr>
+        <w:t xml:space="preserve">Предложите инварианты циклов для программ </w:t>
+      </w:r>
+      <w:proofErr w:type="gramStart"/>
+      <w:r>
+        <w:rPr>
+          <w:lang w:val="ru-RU"/>
+        </w:rPr>
+        <w:t>P,Q</w:t>
+      </w:r>
+      <w:proofErr w:type="gramEnd"/>
+      <w:r>
+        <w:rPr>
+          <w:lang w:val="ru-RU"/>
+        </w:rPr>
+        <w:t xml:space="preserve"> и S, реализующих алгоритм Евклида (см. предыдущее практическое занятие). Совпадают ли эти инварианты?</w:t>
+      </w:r>
+    </w:p>
+    <w:p>
+      <w:pPr>
+        <w:ind w:left="360"/>
+        <w:rPr>
+          <w:lang w:val="ru-RU"/>
+        </w:rPr>
+      </w:pPr>
+    </w:p>
+    <w:p>
+      <w:pPr>
+        <w:ind w:left="360"/>
+        <w:rPr>
+          <w:lang w:val="ru-RU"/>
+        </w:rPr>
+      </w:pPr>
+    </w:p>
+    <w:p>
+      <w:pPr>
+        <w:ind w:left="360"/>
+        <w:rPr>
+          <w:lang w:val="ru-RU"/>
+        </w:rPr>
+      </w:pPr>
+    </w:p>
+    <w:p>
+      <w:pPr>
+        <w:spacing w:before="100" w:beforeAutospacing="1" w:after="100" w:afterAutospacing="1"/>
+        <w:outlineLvl w:val="2"/>
+        <w:rPr>
+          <w:rFonts w:eastAsia="Times New Roman" w:cs="Times New Roman"/>
+          <w:b/>
+          <w:bCs/>
+          <w:szCs w:val="28"/>
+          <w:lang w:val="ru-RU" w:eastAsia="ru-RU"/>
+        </w:rPr>
+      </w:pPr>
+      <w:r>
+        <w:rPr>
+          <w:rFonts w:eastAsia="Times New Roman" w:cs="Times New Roman"/>
+          <w:b/>
+          <w:bCs/>
+          <w:szCs w:val="28"/>
+          <w:lang w:val="ru-RU" w:eastAsia="ru-RU"/>
+        </w:rPr>
+        <w:t>1. Сигнатура программ P, Q и S, реализующих алгоритм Евклида</w:t>
+      </w:r>
+    </w:p>
+    <w:p>
+      <w:pPr>
+        <w:spacing w:before="100" w:beforeAutospacing="1" w:after="100" w:afterAutospacing="1"/>
+        <w:outlineLvl w:val="3"/>
+        <w:rPr>
+          <w:rFonts w:eastAsia="Times New Roman" w:cs="Times New Roman"/>
+          <w:b/>
+          <w:bCs/>
+          <w:szCs w:val="28"/>
+          <w:lang w:val="ru-RU" w:eastAsia="ru-RU"/>
+        </w:rPr>
+      </w:pPr>
+      <w:r>
+        <w:rPr>
+          <w:rFonts w:eastAsia="Times New Roman" w:cs="Times New Roman"/>
+          <w:b/>
+          <w:bCs/>
+          <w:szCs w:val="28"/>
+          <w:lang w:val="ru-RU" w:eastAsia="ru-RU"/>
+        </w:rPr>
+        <w:t>Сигнатура программы:</w:t>
+      </w:r>
+    </w:p>
+    <w:p>
+      <w:pPr>
+        <w:spacing w:before="100" w:beforeAutospacing="1" w:after="100" w:afterAutospacing="1"/>
+        <w:ind w:firstLine="360"/>
+        <w:rPr>
+          <w:rFonts w:eastAsia="Times New Roman" w:cs="Times New Roman"/>
+          <w:szCs w:val="28"/>
+          <w:lang w:val="ru-RU" w:eastAsia="ru-RU"/>
+        </w:rPr>
+      </w:pPr>
+      <w:r>
+        <w:rPr>
+          <w:rFonts w:eastAsia="Times New Roman" w:cs="Times New Roman"/>
+          <w:szCs w:val="28"/>
+          <w:lang w:val="ru-RU" w:eastAsia="ru-RU"/>
+        </w:rPr>
+        <w:t>Сигнатура включает в себя переменные и предикаты, используемые в программах.</w:t>
+      </w:r>
+    </w:p>
+    <w:p>
+      <w:pPr>
+        <w:numPr>
+          <w:ilvl w:val="0"/>
+          <w:numId w:val="3"/>
+        </w:numPr>
+        <w:spacing w:before="100" w:beforeAutospacing="1" w:after="100" w:afterAutospacing="1"/>
+        <w:rPr>
+          <w:rFonts w:eastAsia="Times New Roman" w:cs="Times New Roman"/>
+          <w:szCs w:val="28"/>
+          <w:lang w:val="ru-RU" w:eastAsia="ru-RU"/>
+        </w:rPr>
+      </w:pPr>
+      <w:r>
+        <w:rPr>
+          <w:rFonts w:eastAsia="Times New Roman" w:cs="Times New Roman"/>
+          <w:b/>
+          <w:bCs/>
+          <w:szCs w:val="28"/>
+          <w:lang w:val="ru-RU" w:eastAsia="ru-RU"/>
+        </w:rPr>
+        <w:t>Переменные</w:t>
+      </w:r>
+      <w:r>
+        <w:rPr>
+          <w:rFonts w:eastAsia="Times New Roman" w:cs="Times New Roman"/>
+          <w:szCs w:val="28"/>
+          <w:lang w:val="ru-RU" w:eastAsia="ru-RU"/>
+        </w:rPr>
+        <w:t xml:space="preserve">: </w:t>
+      </w:r>
+      <w:r>
+        <w:rPr>
+          <w:rFonts w:eastAsia="Times New Roman" w:cs="Times New Roman"/>
+          <w:szCs w:val="28"/>
+          <w:lang w:eastAsia="ru-RU"/>
+        </w:rPr>
+        <w:t>x</w:t>
+      </w:r>
+      <w:r>
+        <w:rPr>
+          <w:rFonts w:eastAsia="Times New Roman" w:cs="Times New Roman"/>
+          <w:szCs w:val="28"/>
+          <w:lang w:val="ru-RU" w:eastAsia="ru-RU"/>
+        </w:rPr>
+        <w:t xml:space="preserve">, </w:t>
+      </w:r>
+      <w:r>
+        <w:rPr>
+          <w:rFonts w:eastAsia="Times New Roman" w:cs="Times New Roman"/>
+          <w:szCs w:val="28"/>
+          <w:lang w:eastAsia="ru-RU"/>
+        </w:rPr>
+        <w:t>y</w:t>
+      </w:r>
+      <w:r>
+        <w:rPr>
+          <w:rFonts w:eastAsia="Times New Roman" w:cs="Times New Roman"/>
+          <w:szCs w:val="28"/>
+          <w:lang w:val="ru-RU" w:eastAsia="ru-RU"/>
+        </w:rPr>
+        <w:t xml:space="preserve">, </w:t>
+      </w:r>
+      <w:r>
+        <w:rPr>
+          <w:rFonts w:eastAsia="Times New Roman" w:cs="Times New Roman"/>
+          <w:szCs w:val="28"/>
+          <w:lang w:eastAsia="ru-RU"/>
+        </w:rPr>
+        <w:t>z</w:t>
+      </w:r>
+      <w:r>
+        <w:rPr>
+          <w:rFonts w:eastAsia="Times New Roman" w:cs="Times New Roman"/>
+          <w:szCs w:val="28"/>
+          <w:lang w:val="ru-RU" w:eastAsia="ru-RU"/>
+        </w:rPr>
+        <w:t xml:space="preserve">, </w:t>
+      </w:r>
+      <w:r>
+        <w:rPr>
+          <w:rFonts w:eastAsia="Times New Roman" w:cs="Times New Roman"/>
+          <w:szCs w:val="28"/>
+          <w:lang w:eastAsia="ru-RU"/>
+        </w:rPr>
+        <w:t>a</w:t>
+      </w:r>
+      <w:r>
+        <w:rPr>
+          <w:rFonts w:eastAsia="Times New Roman" w:cs="Times New Roman"/>
+          <w:szCs w:val="28"/>
+          <w:lang w:val="ru-RU" w:eastAsia="ru-RU"/>
+        </w:rPr>
+        <w:t xml:space="preserve">, </w:t>
+      </w:r>
+      <w:r>
+        <w:rPr>
+          <w:rFonts w:eastAsia="Times New Roman" w:cs="Times New Roman"/>
+          <w:szCs w:val="28"/>
+          <w:lang w:eastAsia="ru-RU"/>
+        </w:rPr>
+        <w:t>b</w:t>
+      </w:r>
+      <w:r>
+        <w:rPr>
+          <w:rFonts w:eastAsia="Times New Roman" w:cs="Times New Roman"/>
+          <w:szCs w:val="28"/>
+          <w:lang w:val="ru-RU" w:eastAsia="ru-RU"/>
+        </w:rPr>
+        <w:t xml:space="preserve">, </w:t>
+      </w:r>
+      <w:r>
+        <w:rPr>
+          <w:rFonts w:eastAsia="Times New Roman" w:cs="Times New Roman"/>
+          <w:szCs w:val="28"/>
+          <w:lang w:eastAsia="ru-RU"/>
+        </w:rPr>
+        <w:t>c</w:t>
+      </w:r>
+      <w:r>
+        <w:rPr>
+          <w:rFonts w:eastAsia="Times New Roman" w:cs="Times New Roman"/>
+          <w:szCs w:val="28"/>
+          <w:lang w:val="ru-RU" w:eastAsia="ru-RU"/>
+        </w:rPr>
+        <w:t xml:space="preserve"> </w:t>
+      </w:r>
+    </w:p>
+    <w:p>
+      <w:pPr>
+        <w:numPr>
+          <w:ilvl w:val="0"/>
+          <w:numId w:val="3"/>
+        </w:numPr>
+        <w:spacing w:before="100" w:beforeAutospacing="1" w:after="100" w:afterAutospacing="1"/>
+        <w:rPr>
+          <w:rFonts w:eastAsia="Times New Roman" w:cs="Times New Roman"/>
+          <w:szCs w:val="28"/>
+          <w:lang w:val="ru-RU" w:eastAsia="ru-RU"/>
+        </w:rPr>
+      </w:pPr>
+      <w:r>
+        <w:rPr>
+          <w:rFonts w:eastAsia="Times New Roman" w:cs="Times New Roman"/>
+          <w:b/>
+          <w:bCs/>
+          <w:szCs w:val="28"/>
+          <w:lang w:val="ru-RU" w:eastAsia="ru-RU"/>
+        </w:rPr>
+        <w:t>Функции</w:t>
+      </w:r>
+      <w:r>
+        <w:rPr>
+          <w:rFonts w:eastAsia="Times New Roman" w:cs="Times New Roman"/>
+          <w:szCs w:val="28"/>
+          <w:lang w:val="ru-RU" w:eastAsia="ru-RU"/>
+        </w:rPr>
+        <w:t xml:space="preserve">: </w:t>
+      </w:r>
+      <w:r>
+        <w:rPr>
+          <w:rFonts w:eastAsia="Times New Roman" w:cs="Times New Roman"/>
+          <w:szCs w:val="28"/>
+          <w:lang w:val="ru-RU" w:eastAsia="ru-RU"/>
+        </w:rPr>
+        <w:t>−,</w:t>
+      </w:r>
+      <w:r>
+        <w:rPr>
+          <w:rFonts w:eastAsia="Times New Roman" w:cs="Times New Roman"/>
+          <w:szCs w:val="28"/>
+          <w:lang w:eastAsia="ru-RU"/>
+        </w:rPr>
+        <w:t xml:space="preserve"> </w:t>
+      </w:r>
+      <w:r>
+        <w:rPr>
+          <w:rFonts w:eastAsia="Times New Roman" w:cs="Times New Roman"/>
+          <w:szCs w:val="28"/>
+          <w:lang w:val="ru-RU" w:eastAsia="ru-RU"/>
+        </w:rPr>
+        <w:t>%,</w:t>
+      </w:r>
+      <w:r>
+        <w:rPr>
+          <w:rFonts w:eastAsia="Times New Roman" w:cs="Times New Roman"/>
+          <w:szCs w:val="28"/>
+          <w:lang w:eastAsia="ru-RU"/>
+        </w:rPr>
+        <w:t xml:space="preserve"> </w:t>
+      </w:r>
+      <w:r>
+        <w:rPr>
+          <w:rFonts w:eastAsia="Times New Roman" w:cs="Times New Roman"/>
+          <w:szCs w:val="28"/>
+          <w:lang w:val="ru-RU" w:eastAsia="ru-RU"/>
+        </w:rPr>
+        <w:t>+</w:t>
+      </w:r>
+    </w:p>
+    <w:p>
+      <w:pPr>
+        <w:numPr>
+          <w:ilvl w:val="0"/>
+          <w:numId w:val="3"/>
+        </w:numPr>
+        <w:spacing w:before="100" w:beforeAutospacing="1" w:after="100" w:afterAutospacing="1"/>
+        <w:rPr>
+          <w:rFonts w:eastAsia="Times New Roman" w:cs="Times New Roman"/>
+          <w:szCs w:val="28"/>
+          <w:lang w:val="ru-RU" w:eastAsia="ru-RU"/>
+        </w:rPr>
+      </w:pPr>
+      <w:r>
+        <w:rPr>
+          <w:rFonts w:eastAsia="Times New Roman" w:cs="Times New Roman"/>
+          <w:b/>
+          <w:bCs/>
+          <w:szCs w:val="28"/>
+          <w:lang w:val="ru-RU" w:eastAsia="ru-RU"/>
+        </w:rPr>
+        <w:t>Предикаты</w:t>
+      </w:r>
+      <w:r>
+        <w:rPr>
+          <w:rFonts w:eastAsia="Times New Roman" w:cs="Times New Roman"/>
+          <w:szCs w:val="28"/>
+          <w:lang w:val="ru-RU" w:eastAsia="ru-RU"/>
+        </w:rPr>
+        <w:t>:</w:t>
+      </w:r>
+    </w:p>
+    <w:p>
+      <w:pPr>
+        <w:numPr>
+          <w:ilvl w:val="1"/>
+          <w:numId w:val="9"/>
+        </w:numPr>
+        <w:spacing w:before="100" w:beforeAutospacing="1" w:after="100" w:afterAutospacing="1"/>
+        <w:rPr>
+          <w:rFonts w:eastAsia="Times New Roman" w:cs="Times New Roman"/>
+          <w:szCs w:val="28"/>
+          <w:lang w:val="ru-RU" w:eastAsia="ru-RU"/>
+        </w:rPr>
+      </w:pPr>
+      <w:proofErr w:type="spellStart"/>
+      <w:proofErr w:type="gramStart"/>
+      <w:r>
+        <w:rPr>
+          <w:rFonts w:eastAsia="Times New Roman" w:cs="Times New Roman"/>
+          <w:szCs w:val="28"/>
+          <w:lang w:val="ru-RU" w:eastAsia="ru-RU"/>
+        </w:rPr>
+        <w:t>gcd</w:t>
+      </w:r>
+      <w:proofErr w:type="spellEnd"/>
+      <w:r>
+        <w:rPr>
+          <w:rFonts w:eastAsia="Times New Roman" w:cs="Times New Roman"/>
+          <w:szCs w:val="28"/>
+          <w:lang w:val="ru-RU" w:eastAsia="ru-RU"/>
+        </w:rPr>
+        <w:t>(</w:t>
+      </w:r>
+      <w:proofErr w:type="gramEnd"/>
+      <w:r>
+        <w:rPr>
+          <w:rFonts w:eastAsia="Times New Roman" w:cs="Times New Roman"/>
+          <w:szCs w:val="28"/>
+          <w:lang w:val="ru-RU" w:eastAsia="ru-RU"/>
+        </w:rPr>
+        <w:t>x,</w:t>
+      </w:r>
+      <w:r>
+        <w:rPr>
+          <w:rFonts w:eastAsia="Times New Roman" w:cs="Times New Roman"/>
+          <w:szCs w:val="28"/>
+          <w:lang w:val="ru-RU" w:eastAsia="ru-RU"/>
+        </w:rPr>
+        <w:t xml:space="preserve"> </w:t>
+      </w:r>
+      <w:r>
+        <w:rPr>
+          <w:rFonts w:eastAsia="Times New Roman" w:cs="Times New Roman"/>
+          <w:szCs w:val="28"/>
+          <w:lang w:val="ru-RU" w:eastAsia="ru-RU"/>
+        </w:rPr>
+        <w:t>y</w:t>
+      </w:r>
+      <w:r>
+        <w:rPr>
+          <w:rFonts w:eastAsia="Times New Roman" w:cs="Times New Roman"/>
+          <w:szCs w:val="28"/>
+          <w:lang w:val="ru-RU" w:eastAsia="ru-RU"/>
+        </w:rPr>
+        <w:t xml:space="preserve"> </w:t>
+      </w:r>
+      <w:r>
+        <w:rPr>
+          <w:rFonts w:eastAsia="Times New Roman" w:cs="Times New Roman"/>
+          <w:szCs w:val="28"/>
+          <w:lang w:val="ru-RU" w:eastAsia="ru-RU"/>
+        </w:rPr>
+        <w:t>) — предикат, который обозначает, что значение переменных x и y равны наибольшему общему делителю.</w:t>
+      </w:r>
+    </w:p>
+    <w:p>
+      <w:pPr>
+        <w:numPr>
+          <w:ilvl w:val="1"/>
+          <w:numId w:val="9"/>
+        </w:numPr>
+        <w:spacing w:before="100" w:beforeAutospacing="1" w:after="100" w:afterAutospacing="1"/>
+        <w:rPr>
+          <w:rFonts w:eastAsia="Times New Roman" w:cs="Times New Roman"/>
+          <w:szCs w:val="28"/>
+          <w:lang w:val="ru-RU" w:eastAsia="ru-RU"/>
+        </w:rPr>
+      </w:pPr>
+      <w:r>
+        <w:rPr>
+          <w:rFonts w:eastAsia="Times New Roman" w:cs="Times New Roman"/>
+          <w:szCs w:val="28"/>
+          <w:lang w:val="ru-RU" w:eastAsia="ru-RU"/>
+        </w:rPr>
+        <w:t>=,</w:t>
+      </w:r>
+      <w:r>
+        <w:rPr>
+          <w:rFonts w:eastAsia="Times New Roman" w:cs="Times New Roman"/>
+          <w:szCs w:val="28"/>
+          <w:lang w:eastAsia="ru-RU"/>
+        </w:rPr>
+        <w:t xml:space="preserve"> </w:t>
+      </w:r>
+      <w:r>
+        <w:rPr>
+          <w:rFonts w:eastAsia="Times New Roman" w:cs="Times New Roman"/>
+          <w:szCs w:val="28"/>
+          <w:lang w:val="ru-RU" w:eastAsia="ru-RU"/>
+        </w:rPr>
+        <w:t>≠</w:t>
+      </w:r>
+      <w:proofErr w:type="gramStart"/>
+      <w:r>
+        <w:rPr>
+          <w:rFonts w:eastAsia="Times New Roman" w:cs="Times New Roman"/>
+          <w:szCs w:val="28"/>
+          <w:lang w:val="ru-RU" w:eastAsia="ru-RU"/>
+        </w:rPr>
+        <w:t>,</w:t>
+      </w:r>
+      <w:r>
+        <w:rPr>
+          <w:rFonts w:eastAsia="Times New Roman" w:cs="Times New Roman"/>
+          <w:szCs w:val="28"/>
+          <w:lang w:eastAsia="ru-RU"/>
+        </w:rPr>
+        <w:t xml:space="preserve"> &gt;</w:t>
+      </w:r>
+      <w:proofErr w:type="gramEnd"/>
+      <w:r>
+        <w:rPr>
+          <w:rFonts w:eastAsia="Times New Roman" w:cs="Times New Roman"/>
+          <w:szCs w:val="28"/>
+          <w:lang w:val="ru-RU" w:eastAsia="ru-RU"/>
+        </w:rPr>
+        <w:t>,</w:t>
+      </w:r>
+      <w:r>
+        <w:rPr>
+          <w:rFonts w:eastAsia="Times New Roman" w:cs="Times New Roman"/>
+          <w:szCs w:val="28"/>
+          <w:lang w:eastAsia="ru-RU"/>
+        </w:rPr>
+        <w:t xml:space="preserve"> </w:t>
+      </w:r>
+      <w:r>
+        <w:rPr>
+          <w:rFonts w:eastAsia="Times New Roman" w:cs="Times New Roman"/>
+          <w:szCs w:val="28"/>
+          <w:lang w:val="ru-RU" w:eastAsia="ru-RU"/>
+        </w:rPr>
+        <w:t>≥,</w:t>
+      </w:r>
+      <w:r>
+        <w:rPr>
+          <w:rFonts w:eastAsia="Times New Roman" w:cs="Times New Roman"/>
+          <w:szCs w:val="28"/>
+          <w:lang w:eastAsia="ru-RU"/>
+        </w:rPr>
+        <w:t xml:space="preserve"> </w:t>
+      </w:r>
+      <w:r>
+        <w:rPr>
+          <w:rFonts w:eastAsia="Times New Roman" w:cs="Times New Roman"/>
+          <w:szCs w:val="28"/>
+          <w:lang w:val="ru-RU" w:eastAsia="ru-RU"/>
+        </w:rPr>
+        <w:t>&lt;</w:t>
+      </w:r>
+      <w:r>
+        <w:rPr>
+          <w:rFonts w:eastAsia="Times New Roman" w:cs="Times New Roman"/>
+          <w:szCs w:val="28"/>
+          <w:lang w:eastAsia="ru-RU"/>
+        </w:rPr>
+        <w:t xml:space="preserve"> </w:t>
+      </w:r>
+      <w:r>
+        <w:rPr>
+          <w:rFonts w:eastAsia="Times New Roman" w:cs="Times New Roman"/>
+          <w:szCs w:val="28"/>
+          <w:lang w:val="ru-RU" w:eastAsia="ru-RU"/>
+        </w:rPr>
+        <w:t>—</w:t>
+      </w:r>
+      <w:r>
+        <w:rPr>
+          <w:rFonts w:eastAsia="Times New Roman" w:cs="Times New Roman"/>
+          <w:szCs w:val="28"/>
+          <w:lang w:val="ru-RU" w:eastAsia="ru-RU"/>
+        </w:rPr>
+        <w:t xml:space="preserve"> предикаты сравнения.</w:t>
+      </w:r>
+    </w:p>
+    <w:p>
+      <w:pPr>
+        <w:spacing w:before="100" w:beforeAutospacing="1" w:after="100" w:afterAutospacing="1"/>
+        <w:jc w:val="left"/>
+        <w:rPr>
+          <w:rFonts w:eastAsia="Times New Roman" w:cs="Times New Roman"/>
+          <w:szCs w:val="28"/>
+          <w:lang w:val="ru-RU" w:eastAsia="ru-RU"/>
+        </w:rPr>
+      </w:pPr>
+    </w:p>
+    <w:p>
+      <w:pPr>
+        <w:spacing w:before="100" w:beforeAutospacing="1" w:after="100" w:afterAutospacing="1"/>
+        <w:jc w:val="left"/>
+        <w:rPr>
+          <w:rFonts w:eastAsia="Times New Roman" w:cs="Times New Roman"/>
+          <w:szCs w:val="28"/>
+          <w:lang w:val="ru-RU" w:eastAsia="ru-RU"/>
+        </w:rPr>
+      </w:pPr>
+    </w:p>
+    <w:p>
+      <w:pPr>
+        <w:spacing w:before="100" w:beforeAutospacing="1" w:after="100" w:afterAutospacing="1"/>
+        <w:outlineLvl w:val="3"/>
+        <w:rPr>
+          <w:rFonts w:eastAsia="Times New Roman" w:cs="Times New Roman"/>
+          <w:b/>
+          <w:bCs/>
+          <w:szCs w:val="28"/>
+          <w:lang w:val="ru-RU" w:eastAsia="ru-RU"/>
+        </w:rPr>
+      </w:pPr>
+      <w:r>
+        <w:rPr>
+          <w:rFonts w:eastAsia="Times New Roman" w:cs="Times New Roman"/>
+          <w:b/>
+          <w:bCs/>
+          <w:szCs w:val="28"/>
+          <w:lang w:val="ru-RU" w:eastAsia="ru-RU"/>
+        </w:rPr>
+        <w:t>Аксиомы и правила вывода:</w:t>
+      </w:r>
+    </w:p>
+    <w:p>
+      <w:pPr>
+        <w:numPr>
+          <w:ilvl w:val="0"/>
+          <w:numId w:val="4"/>
+        </w:numPr>
+        <w:spacing w:before="100" w:beforeAutospacing="1" w:after="100" w:afterAutospacing="1"/>
+        <w:rPr>
+          <w:rFonts w:eastAsia="Times New Roman" w:cs="Times New Roman"/>
+          <w:szCs w:val="28"/>
+          <w:lang w:val="ru-RU" w:eastAsia="ru-RU"/>
+        </w:rPr>
+      </w:pPr>
+      <w:r>
+        <w:rPr>
+          <w:rFonts w:eastAsia="Times New Roman" w:cs="Times New Roman"/>
+          <w:b/>
+          <w:bCs/>
+          <w:szCs w:val="28"/>
+          <w:lang w:val="ru-RU" w:eastAsia="ru-RU"/>
+        </w:rPr>
+        <w:t>Аксиома эквивалентности НОД</w:t>
+      </w:r>
+      <w:r>
+        <w:rPr>
+          <w:rFonts w:eastAsia="Times New Roman" w:cs="Times New Roman"/>
+          <w:szCs w:val="28"/>
+          <w:lang w:val="ru-RU" w:eastAsia="ru-RU"/>
+        </w:rPr>
+        <w:t xml:space="preserve">: </w:t>
+      </w:r>
+      <w:proofErr w:type="spellStart"/>
+      <w:proofErr w:type="gramStart"/>
+      <w:r>
+        <w:rPr>
+          <w:rFonts w:eastAsia="Times New Roman" w:cs="Times New Roman"/>
+          <w:szCs w:val="28"/>
+          <w:lang w:val="ru-RU" w:eastAsia="ru-RU"/>
+        </w:rPr>
+        <w:t>gcd</w:t>
+      </w:r>
+      <w:proofErr w:type="spellEnd"/>
+      <w:r>
+        <w:rPr>
+          <w:rFonts w:eastAsia="Times New Roman" w:cs="Times New Roman"/>
+          <w:szCs w:val="28"/>
+          <w:lang w:val="ru-RU" w:eastAsia="ru-RU"/>
+        </w:rPr>
+        <w:t>(</w:t>
+      </w:r>
+      <w:proofErr w:type="gramEnd"/>
+      <w:r>
+        <w:rPr>
+          <w:rFonts w:eastAsia="Times New Roman" w:cs="Times New Roman"/>
+          <w:szCs w:val="28"/>
+          <w:lang w:val="ru-RU" w:eastAsia="ru-RU"/>
+        </w:rPr>
+        <w:t xml:space="preserve">x, y ) </w:t>
+      </w:r>
+      <w:r>
+        <w:rPr>
+          <w:rFonts w:ascii="Cambria Math" w:eastAsia="Times New Roman" w:hAnsi="Cambria Math" w:cs="Cambria Math"/>
+          <w:szCs w:val="28"/>
+          <w:lang w:val="ru-RU" w:eastAsia="ru-RU"/>
+        </w:rPr>
+        <w:t xml:space="preserve">⇒ </w:t>
+      </w:r>
+      <w:proofErr w:type="spellStart"/>
+      <w:r>
+        <w:rPr>
+          <w:rFonts w:eastAsia="Times New Roman" w:cs="Times New Roman"/>
+          <w:szCs w:val="28"/>
+          <w:lang w:val="ru-RU" w:eastAsia="ru-RU"/>
+        </w:rPr>
+        <w:t>gcd</w:t>
+      </w:r>
+      <w:proofErr w:type="spellEnd"/>
+      <w:r>
+        <w:rPr>
+          <w:rFonts w:eastAsia="Times New Roman" w:cs="Times New Roman"/>
+          <w:szCs w:val="28"/>
+          <w:lang w:val="ru-RU" w:eastAsia="ru-RU"/>
+        </w:rPr>
+        <w:t>(x−y,</w:t>
+      </w:r>
+      <w:r>
+        <w:rPr>
+          <w:rFonts w:eastAsia="Times New Roman" w:cs="Times New Roman"/>
+          <w:szCs w:val="28"/>
+          <w:lang w:val="ru-RU" w:eastAsia="ru-RU"/>
+        </w:rPr>
+        <w:t xml:space="preserve"> </w:t>
+      </w:r>
+      <w:r>
+        <w:rPr>
+          <w:rFonts w:eastAsia="Times New Roman" w:cs="Times New Roman"/>
+          <w:szCs w:val="28"/>
+          <w:lang w:val="ru-RU" w:eastAsia="ru-RU"/>
+        </w:rPr>
+        <w:t>y</w:t>
+      </w:r>
+      <w:r>
+        <w:rPr>
+          <w:rFonts w:eastAsia="Times New Roman" w:cs="Times New Roman"/>
+          <w:szCs w:val="28"/>
+          <w:lang w:val="ru-RU" w:eastAsia="ru-RU"/>
+        </w:rPr>
+        <w:t xml:space="preserve"> </w:t>
+      </w:r>
+      <w:r>
+        <w:rPr>
+          <w:rFonts w:eastAsia="Times New Roman" w:cs="Times New Roman"/>
+          <w:szCs w:val="28"/>
+          <w:lang w:val="ru-RU" w:eastAsia="ru-RU"/>
+        </w:rPr>
+        <w:t>) если x</w:t>
+      </w:r>
+      <w:r>
+        <w:rPr>
+          <w:rFonts w:eastAsia="Times New Roman" w:cs="Times New Roman"/>
+          <w:szCs w:val="28"/>
+          <w:lang w:val="ru-RU" w:eastAsia="ru-RU"/>
+        </w:rPr>
+        <w:t xml:space="preserve"> </w:t>
+      </w:r>
+      <w:r>
+        <w:rPr>
+          <w:rFonts w:eastAsia="Times New Roman" w:cs="Times New Roman"/>
+          <w:szCs w:val="28"/>
+          <w:lang w:val="ru-RU" w:eastAsia="ru-RU"/>
+        </w:rPr>
+        <w:t>&gt;</w:t>
+      </w:r>
+      <w:r>
+        <w:rPr>
+          <w:rFonts w:eastAsia="Times New Roman" w:cs="Times New Roman"/>
+          <w:szCs w:val="28"/>
+          <w:lang w:val="ru-RU" w:eastAsia="ru-RU"/>
+        </w:rPr>
+        <w:t xml:space="preserve"> </w:t>
+      </w:r>
+      <w:r>
+        <w:rPr>
+          <w:rFonts w:eastAsia="Times New Roman" w:cs="Times New Roman"/>
+          <w:szCs w:val="28"/>
+          <w:lang w:val="ru-RU" w:eastAsia="ru-RU"/>
+        </w:rPr>
+        <w:t xml:space="preserve">y. </w:t>
+      </w:r>
+      <w:r>
+        <w:rPr>
+          <w:rFonts w:eastAsia="Times New Roman" w:cs="Times New Roman"/>
+          <w:szCs w:val="28"/>
+          <w:lang w:val="ru-RU" w:eastAsia="ru-RU"/>
+        </w:rPr>
+        <w:t>Эта аксиома определяет, что НОД остается неизменным при вычитании меньшего числа из большего.</w:t>
+      </w:r>
+    </w:p>
+    <w:p>
+      <w:pPr>
+        <w:numPr>
+          <w:ilvl w:val="0"/>
+          <w:numId w:val="4"/>
+        </w:numPr>
+        <w:spacing w:before="100" w:beforeAutospacing="1" w:after="100" w:afterAutospacing="1"/>
+        <w:rPr>
+          <w:rFonts w:eastAsia="Times New Roman" w:cs="Times New Roman"/>
+          <w:szCs w:val="28"/>
+          <w:lang w:val="ru-RU" w:eastAsia="ru-RU"/>
+        </w:rPr>
+      </w:pPr>
+      <w:r>
+        <w:rPr>
+          <w:rFonts w:eastAsia="Times New Roman" w:cs="Times New Roman"/>
+          <w:b/>
+          <w:bCs/>
+          <w:szCs w:val="28"/>
+          <w:lang w:val="ru-RU" w:eastAsia="ru-RU"/>
+        </w:rPr>
+        <w:t>Аксиома остатка</w:t>
+      </w:r>
+      <w:r>
+        <w:rPr>
+          <w:rFonts w:eastAsia="Times New Roman" w:cs="Times New Roman"/>
+          <w:szCs w:val="28"/>
+          <w:lang w:val="ru-RU" w:eastAsia="ru-RU"/>
+        </w:rPr>
+        <w:t xml:space="preserve">: </w:t>
+      </w:r>
+      <w:proofErr w:type="spellStart"/>
+      <w:proofErr w:type="gramStart"/>
+      <w:r>
+        <w:rPr>
+          <w:rFonts w:eastAsia="Times New Roman" w:cs="Times New Roman"/>
+          <w:szCs w:val="28"/>
+          <w:lang w:val="ru-RU" w:eastAsia="ru-RU"/>
+        </w:rPr>
+        <w:t>gcd</w:t>
+      </w:r>
+      <w:proofErr w:type="spellEnd"/>
+      <w:r>
+        <w:rPr>
+          <w:rFonts w:eastAsia="Times New Roman" w:cs="Times New Roman"/>
+          <w:szCs w:val="28"/>
+          <w:lang w:val="ru-RU" w:eastAsia="ru-RU"/>
+        </w:rPr>
+        <w:t>(</w:t>
+      </w:r>
+      <w:proofErr w:type="gramEnd"/>
+      <w:r>
+        <w:rPr>
+          <w:rFonts w:eastAsia="Times New Roman" w:cs="Times New Roman"/>
+          <w:szCs w:val="28"/>
+          <w:lang w:val="ru-RU" w:eastAsia="ru-RU"/>
+        </w:rPr>
+        <w:t xml:space="preserve">x, y ) </w:t>
+      </w:r>
+      <w:r>
+        <w:rPr>
+          <w:rFonts w:ascii="Cambria Math" w:eastAsia="Times New Roman" w:hAnsi="Cambria Math" w:cs="Cambria Math"/>
+          <w:szCs w:val="28"/>
+          <w:lang w:val="ru-RU" w:eastAsia="ru-RU"/>
+        </w:rPr>
+        <w:t xml:space="preserve">⇒ </w:t>
+      </w:r>
+      <w:proofErr w:type="spellStart"/>
+      <w:r>
+        <w:rPr>
+          <w:rFonts w:eastAsia="Times New Roman" w:cs="Times New Roman"/>
+          <w:szCs w:val="28"/>
+          <w:lang w:val="ru-RU" w:eastAsia="ru-RU"/>
+        </w:rPr>
+        <w:t>gcd</w:t>
+      </w:r>
+      <w:proofErr w:type="spellEnd"/>
+      <w:r>
+        <w:rPr>
+          <w:rFonts w:eastAsia="Times New Roman" w:cs="Times New Roman"/>
+          <w:szCs w:val="28"/>
+          <w:lang w:val="ru-RU" w:eastAsia="ru-RU"/>
+        </w:rPr>
+        <w:t>(x % y, y ) если y&gt;0 НОД остается неизменным при замене одного числа на остаток от его деления.</w:t>
+      </w:r>
+    </w:p>
+    <w:p>
+      <w:pPr>
+        <w:numPr>
+          <w:ilvl w:val="0"/>
+          <w:numId w:val="4"/>
+        </w:numPr>
+        <w:spacing w:before="100" w:beforeAutospacing="1" w:after="100" w:afterAutospacing="1"/>
+        <w:rPr>
+          <w:rFonts w:eastAsia="Times New Roman" w:cs="Times New Roman"/>
+          <w:szCs w:val="28"/>
+          <w:lang w:val="ru-RU" w:eastAsia="ru-RU"/>
+        </w:rPr>
+      </w:pPr>
+      <w:r>
+        <w:rPr>
+          <w:rFonts w:eastAsia="Times New Roman" w:cs="Times New Roman"/>
+          <w:b/>
+          <w:bCs/>
+          <w:szCs w:val="28"/>
+          <w:lang w:val="ru-RU" w:eastAsia="ru-RU"/>
+        </w:rPr>
+        <w:t>Рекурсивное определение НОД</w:t>
+      </w:r>
+      <w:r>
+        <w:rPr>
+          <w:rFonts w:eastAsia="Times New Roman" w:cs="Times New Roman"/>
+          <w:szCs w:val="28"/>
+          <w:lang w:val="ru-RU" w:eastAsia="ru-RU"/>
+        </w:rPr>
+        <w:t xml:space="preserve">: </w:t>
+      </w:r>
+      <w:proofErr w:type="spellStart"/>
+      <w:proofErr w:type="gramStart"/>
+      <w:r>
+        <w:rPr>
+          <w:rFonts w:eastAsia="Times New Roman" w:cs="Times New Roman"/>
+          <w:szCs w:val="28"/>
+          <w:lang w:val="ru-RU" w:eastAsia="ru-RU"/>
+        </w:rPr>
+        <w:t>gcd</w:t>
+      </w:r>
+      <w:proofErr w:type="spellEnd"/>
+      <w:r>
+        <w:rPr>
+          <w:rFonts w:eastAsia="Times New Roman" w:cs="Times New Roman"/>
+          <w:szCs w:val="28"/>
+          <w:lang w:val="ru-RU" w:eastAsia="ru-RU"/>
+        </w:rPr>
+        <w:t>(</w:t>
+      </w:r>
+      <w:proofErr w:type="gramEnd"/>
+      <w:r>
+        <w:rPr>
+          <w:rFonts w:eastAsia="Times New Roman" w:cs="Times New Roman"/>
+          <w:szCs w:val="28"/>
+          <w:lang w:val="ru-RU" w:eastAsia="ru-RU"/>
+        </w:rPr>
+        <w:t xml:space="preserve">x, y ) = </w:t>
+      </w:r>
+      <w:proofErr w:type="spellStart"/>
+      <w:r>
+        <w:rPr>
+          <w:rFonts w:eastAsia="Times New Roman" w:cs="Times New Roman"/>
+          <w:szCs w:val="28"/>
+          <w:lang w:val="ru-RU" w:eastAsia="ru-RU"/>
+        </w:rPr>
+        <w:t>gcd</w:t>
+      </w:r>
+      <w:proofErr w:type="spellEnd"/>
+      <w:r>
+        <w:rPr>
+          <w:rFonts w:eastAsia="Times New Roman" w:cs="Times New Roman"/>
+          <w:szCs w:val="28"/>
+          <w:lang w:val="ru-RU" w:eastAsia="ru-RU"/>
+        </w:rPr>
+        <w:t xml:space="preserve">(y, </w:t>
+      </w:r>
+      <w:proofErr w:type="spellStart"/>
+      <w:r>
+        <w:rPr>
+          <w:rFonts w:eastAsia="Times New Roman" w:cs="Times New Roman"/>
+          <w:szCs w:val="28"/>
+          <w:lang w:val="ru-RU" w:eastAsia="ru-RU"/>
+        </w:rPr>
+        <w:t>x%y</w:t>
+      </w:r>
+      <w:proofErr w:type="spellEnd"/>
+      <w:r>
+        <w:rPr>
+          <w:rFonts w:eastAsia="Times New Roman" w:cs="Times New Roman"/>
+          <w:szCs w:val="28"/>
+          <w:lang w:val="ru-RU" w:eastAsia="ru-RU"/>
+        </w:rPr>
+        <w:t xml:space="preserve"> ) если y ≠ 0</w:t>
+      </w:r>
+    </w:p>
+    <w:p>
+      <w:pPr>
+        <w:spacing w:before="100" w:beforeAutospacing="1" w:after="100" w:afterAutospacing="1"/>
+        <w:outlineLvl w:val="2"/>
+        <w:rPr>
+          <w:rFonts w:eastAsia="Times New Roman" w:cs="Times New Roman"/>
+          <w:b/>
+          <w:bCs/>
+          <w:szCs w:val="28"/>
+          <w:lang w:val="ru-RU" w:eastAsia="ru-RU"/>
+        </w:rPr>
+      </w:pPr>
+      <w:r>
+        <w:rPr>
+          <w:rFonts w:eastAsia="Times New Roman" w:cs="Times New Roman"/>
+          <w:b/>
+          <w:bCs/>
+          <w:szCs w:val="28"/>
+          <w:lang w:val="ru-RU" w:eastAsia="ru-RU"/>
+        </w:rPr>
+        <w:t xml:space="preserve">2. Доказательство единственности вычисления любой программы с циклом </w:t>
+      </w:r>
+      <w:proofErr w:type="spellStart"/>
+      <w:r>
+        <w:rPr>
+          <w:rFonts w:eastAsia="Times New Roman" w:cs="Times New Roman"/>
+          <w:b/>
+          <w:bCs/>
+          <w:szCs w:val="28"/>
+          <w:lang w:val="ru-RU" w:eastAsia="ru-RU"/>
+        </w:rPr>
+        <w:t>while</w:t>
+      </w:r>
+      <w:proofErr w:type="spellEnd"/>
+    </w:p>
+    <w:p>
+      <w:pPr>
+        <w:spacing w:before="100" w:beforeAutospacing="1" w:after="100" w:afterAutospacing="1"/>
+        <w:ind w:firstLine="708"/>
+        <w:rPr>
+          <w:rFonts w:eastAsia="Times New Roman" w:cs="Times New Roman"/>
+          <w:szCs w:val="28"/>
+          <w:lang w:val="ru-RU" w:eastAsia="ru-RU"/>
+        </w:rPr>
+      </w:pPr>
+      <w:r>
+        <w:rPr>
+          <w:rFonts w:eastAsia="Times New Roman" w:cs="Times New Roman"/>
+          <w:szCs w:val="28"/>
+          <w:lang w:val="ru-RU" w:eastAsia="ru-RU"/>
+        </w:rPr>
+        <w:t xml:space="preserve">Для доказательства единственности вычисления программы с циклом </w:t>
+      </w:r>
+      <w:proofErr w:type="spellStart"/>
+      <w:r>
+        <w:rPr>
+          <w:rFonts w:eastAsia="Times New Roman" w:cs="Times New Roman"/>
+          <w:szCs w:val="28"/>
+          <w:lang w:val="ru-RU" w:eastAsia="ru-RU"/>
+        </w:rPr>
+        <w:t>while</w:t>
+      </w:r>
+      <w:proofErr w:type="spellEnd"/>
+      <w:r>
+        <w:rPr>
+          <w:rFonts w:eastAsia="Times New Roman" w:cs="Times New Roman"/>
+          <w:szCs w:val="28"/>
+          <w:lang w:val="ru-RU" w:eastAsia="ru-RU"/>
+        </w:rPr>
+        <w:t xml:space="preserve"> нужно показать, что для любых начальных значений переменных цикл выполняется однозначно до тех пор, пока выполняется условие цикла.</w:t>
+      </w:r>
+    </w:p>
+    <w:p>
+      <w:pPr>
+        <w:spacing w:before="100" w:beforeAutospacing="1" w:after="100" w:afterAutospacing="1"/>
+        <w:ind w:firstLine="708"/>
+        <w:rPr>
+          <w:rFonts w:eastAsia="Times New Roman" w:cs="Times New Roman"/>
+          <w:szCs w:val="28"/>
+          <w:lang w:val="ru-RU" w:eastAsia="ru-RU"/>
+        </w:rPr>
+      </w:pPr>
+      <w:r>
+        <w:rPr>
+          <w:rFonts w:eastAsia="Times New Roman" w:cs="Times New Roman"/>
+          <w:szCs w:val="28"/>
+          <w:lang w:val="ru-RU" w:eastAsia="ru-RU"/>
+        </w:rPr>
+        <w:t>Если при любом выполнении программы с циклом для заданного начального состояния результат всегда один и тот же, это доказывает единственность вычисления. Это можно сделать путем индукции на количество итераций цикла.</w:t>
+      </w:r>
+    </w:p>
+    <w:p>
+      <w:pPr>
+        <w:spacing w:before="100" w:beforeAutospacing="1" w:after="100" w:afterAutospacing="1"/>
+        <w:outlineLvl w:val="2"/>
+        <w:rPr>
+          <w:rFonts w:eastAsia="Times New Roman" w:cs="Times New Roman"/>
+          <w:b/>
+          <w:bCs/>
+          <w:szCs w:val="28"/>
+          <w:lang w:val="ru-RU" w:eastAsia="ru-RU"/>
+        </w:rPr>
+      </w:pPr>
+      <w:r>
+        <w:rPr>
+          <w:rFonts w:eastAsia="Times New Roman" w:cs="Times New Roman"/>
+          <w:b/>
+          <w:bCs/>
+          <w:szCs w:val="28"/>
+          <w:lang w:val="ru-RU" w:eastAsia="ru-RU"/>
+        </w:rPr>
+        <w:t>3. Вычисление программы целочисленного деления DIV для a=7a = 7a=7 и b=3b = 3b=3</w:t>
+      </w:r>
+    </w:p>
+    <w:p>
+      <w:pPr>
+        <w:spacing w:before="100" w:beforeAutospacing="1" w:after="100" w:afterAutospacing="1"/>
+        <w:jc w:val="left"/>
+        <w:rPr>
+          <w:rFonts w:eastAsia="Times New Roman" w:cs="Times New Roman"/>
+          <w:szCs w:val="28"/>
+          <w:lang w:val="ru-RU" w:eastAsia="ru-RU"/>
+        </w:rPr>
+      </w:pPr>
+      <w:r>
+        <w:rPr>
+          <w:rFonts w:eastAsia="Times New Roman" w:cs="Times New Roman"/>
+          <w:szCs w:val="28"/>
+          <w:lang w:val="ru-RU" w:eastAsia="ru-RU"/>
+        </w:rPr>
+        <w:t>Программа DIV:</w:t>
+      </w:r>
+    </w:p>
+    <w:p>
+      <w:pPr>
+        <w:pBdr>
+          <w:top w:val="single" w:sz="4" w:space="1" w:color="auto"/>
+          <w:left w:val="single" w:sz="4" w:space="4" w:color="auto"/>
+          <w:bottom w:val="single" w:sz="4" w:space="1" w:color="auto"/>
+          <w:right w:val="single" w:sz="4" w:space="4" w:color="auto"/>
+        </w:pBdr>
+        <w:tabs>
+          <w:tab w:val="left" w:pos="916"/>
+          <w:tab w:val="left" w:pos="1832"/>
+          <w:tab w:val="left" w:pos="2748"/>
+          <w:tab w:val="left" w:pos="3664"/>
+          <w:tab w:val="left" w:pos="4580"/>
+          <w:tab w:val="left" w:pos="5496"/>
+          <w:tab w:val="left" w:pos="6412"/>
+          <w:tab w:val="left" w:pos="7328"/>
+          <w:tab w:val="left" w:pos="8244"/>
+          <w:tab w:val="left" w:pos="9160"/>
+          <w:tab w:val="left" w:pos="10076"/>
+          <w:tab w:val="left" w:pos="10992"/>
+          <w:tab w:val="left" w:pos="11908"/>
+          <w:tab w:val="left" w:pos="12824"/>
+          <w:tab w:val="left" w:pos="13740"/>
+          <w:tab w:val="left" w:pos="14656"/>
+        </w:tabs>
+        <w:jc w:val="left"/>
+        <w:rPr>
+          <w:rFonts w:eastAsia="Times New Roman" w:cs="Times New Roman"/>
+          <w:szCs w:val="28"/>
+          <w:lang w:val="ru-RU" w:eastAsia="ru-RU"/>
+        </w:rPr>
+      </w:pPr>
+      <w:proofErr w:type="gramStart"/>
+      <w:r>
+        <w:rPr>
+          <w:rFonts w:eastAsia="Times New Roman" w:cs="Times New Roman"/>
+          <w:szCs w:val="28"/>
+          <w:lang w:val="ru-RU" w:eastAsia="ru-RU"/>
+        </w:rPr>
+        <w:t>q :</w:t>
+      </w:r>
+      <w:proofErr w:type="gramEnd"/>
+      <w:r>
+        <w:rPr>
+          <w:rFonts w:eastAsia="Times New Roman" w:cs="Times New Roman"/>
+          <w:szCs w:val="28"/>
+          <w:lang w:val="ru-RU" w:eastAsia="ru-RU"/>
+        </w:rPr>
+        <w:t xml:space="preserve">= 0; </w:t>
+      </w:r>
+    </w:p>
+    <w:p>
+      <w:pPr>
+        <w:pBdr>
+          <w:top w:val="single" w:sz="4" w:space="1" w:color="auto"/>
+          <w:left w:val="single" w:sz="4" w:space="4" w:color="auto"/>
+          <w:bottom w:val="single" w:sz="4" w:space="1" w:color="auto"/>
+          <w:right w:val="single" w:sz="4" w:space="4" w:color="auto"/>
+        </w:pBdr>
+        <w:tabs>
+          <w:tab w:val="left" w:pos="916"/>
+          <w:tab w:val="left" w:pos="1832"/>
+          <w:tab w:val="left" w:pos="2748"/>
+          <w:tab w:val="left" w:pos="3664"/>
+          <w:tab w:val="left" w:pos="4580"/>
+          <w:tab w:val="left" w:pos="5496"/>
+          <w:tab w:val="left" w:pos="6412"/>
+          <w:tab w:val="left" w:pos="7328"/>
+          <w:tab w:val="left" w:pos="8244"/>
+          <w:tab w:val="left" w:pos="9160"/>
+          <w:tab w:val="left" w:pos="10076"/>
+          <w:tab w:val="left" w:pos="10992"/>
+          <w:tab w:val="left" w:pos="11908"/>
+          <w:tab w:val="left" w:pos="12824"/>
+          <w:tab w:val="left" w:pos="13740"/>
+          <w:tab w:val="left" w:pos="14656"/>
+        </w:tabs>
+        <w:jc w:val="left"/>
+        <w:rPr>
+          <w:rFonts w:eastAsia="Times New Roman" w:cs="Times New Roman"/>
+          <w:szCs w:val="28"/>
+          <w:lang w:eastAsia="ru-RU"/>
+        </w:rPr>
+      </w:pPr>
+      <w:proofErr w:type="gramStart"/>
+      <w:r>
+        <w:rPr>
+          <w:rFonts w:eastAsia="Times New Roman" w:cs="Times New Roman"/>
+          <w:szCs w:val="28"/>
+          <w:lang w:eastAsia="ru-RU"/>
+        </w:rPr>
+        <w:t>r :</w:t>
+      </w:r>
+      <w:proofErr w:type="gramEnd"/>
+      <w:r>
+        <w:rPr>
+          <w:rFonts w:eastAsia="Times New Roman" w:cs="Times New Roman"/>
+          <w:szCs w:val="28"/>
+          <w:lang w:eastAsia="ru-RU"/>
+        </w:rPr>
+        <w:t xml:space="preserve">= a; </w:t>
+      </w:r>
+    </w:p>
+    <w:p>
+      <w:pPr>
+        <w:pBdr>
+          <w:top w:val="single" w:sz="4" w:space="1" w:color="auto"/>
+          <w:left w:val="single" w:sz="4" w:space="4" w:color="auto"/>
+          <w:bottom w:val="single" w:sz="4" w:space="1" w:color="auto"/>
+          <w:right w:val="single" w:sz="4" w:space="4" w:color="auto"/>
+        </w:pBdr>
+        <w:tabs>
+          <w:tab w:val="left" w:pos="916"/>
+          <w:tab w:val="left" w:pos="1832"/>
+          <w:tab w:val="left" w:pos="2748"/>
+          <w:tab w:val="left" w:pos="3664"/>
+          <w:tab w:val="left" w:pos="4580"/>
+          <w:tab w:val="left" w:pos="5496"/>
+          <w:tab w:val="left" w:pos="6412"/>
+          <w:tab w:val="left" w:pos="7328"/>
+          <w:tab w:val="left" w:pos="8244"/>
+          <w:tab w:val="left" w:pos="9160"/>
+          <w:tab w:val="left" w:pos="10076"/>
+          <w:tab w:val="left" w:pos="10992"/>
+          <w:tab w:val="left" w:pos="11908"/>
+          <w:tab w:val="left" w:pos="12824"/>
+          <w:tab w:val="left" w:pos="13740"/>
+          <w:tab w:val="left" w:pos="14656"/>
+        </w:tabs>
+        <w:jc w:val="left"/>
+        <w:rPr>
+          <w:rFonts w:eastAsia="Times New Roman" w:cs="Times New Roman"/>
+          <w:szCs w:val="28"/>
+          <w:lang w:eastAsia="ru-RU"/>
+        </w:rPr>
+      </w:pPr>
+      <w:r>
+        <w:rPr>
+          <w:rFonts w:eastAsia="Times New Roman" w:cs="Times New Roman"/>
+          <w:szCs w:val="28"/>
+          <w:lang w:eastAsia="ru-RU"/>
+        </w:rPr>
+        <w:t>while r ≥ b do</w:t>
+      </w:r>
+    </w:p>
+    <w:p>
+      <w:pPr>
+        <w:pBdr>
+          <w:top w:val="single" w:sz="4" w:space="1" w:color="auto"/>
+          <w:left w:val="single" w:sz="4" w:space="4" w:color="auto"/>
+          <w:bottom w:val="single" w:sz="4" w:space="1" w:color="auto"/>
+          <w:right w:val="single" w:sz="4" w:space="4" w:color="auto"/>
+        </w:pBdr>
+        <w:tabs>
+          <w:tab w:val="left" w:pos="916"/>
+          <w:tab w:val="left" w:pos="1832"/>
+          <w:tab w:val="left" w:pos="2748"/>
+          <w:tab w:val="left" w:pos="3664"/>
+          <w:tab w:val="left" w:pos="4580"/>
+          <w:tab w:val="left" w:pos="5496"/>
+          <w:tab w:val="left" w:pos="6412"/>
+          <w:tab w:val="left" w:pos="7328"/>
+          <w:tab w:val="left" w:pos="8244"/>
+          <w:tab w:val="left" w:pos="9160"/>
+          <w:tab w:val="left" w:pos="10076"/>
+          <w:tab w:val="left" w:pos="10992"/>
+          <w:tab w:val="left" w:pos="11908"/>
+          <w:tab w:val="left" w:pos="12824"/>
+          <w:tab w:val="left" w:pos="13740"/>
+          <w:tab w:val="left" w:pos="14656"/>
+        </w:tabs>
+        <w:jc w:val="left"/>
+        <w:rPr>
+          <w:rFonts w:eastAsia="Times New Roman" w:cs="Times New Roman"/>
+          <w:szCs w:val="28"/>
+          <w:lang w:val="ru-RU" w:eastAsia="ru-RU"/>
+        </w:rPr>
+      </w:pPr>
+      <w:r>
+        <w:rPr>
+          <w:rFonts w:eastAsia="Times New Roman" w:cs="Times New Roman"/>
+          <w:szCs w:val="28"/>
+          <w:lang w:eastAsia="ru-RU"/>
+        </w:rPr>
+        <w:t xml:space="preserve">  </w:t>
+      </w:r>
+      <w:proofErr w:type="gramStart"/>
+      <w:r>
+        <w:rPr>
+          <w:rFonts w:eastAsia="Times New Roman" w:cs="Times New Roman"/>
+          <w:szCs w:val="28"/>
+          <w:lang w:val="ru-RU" w:eastAsia="ru-RU"/>
+        </w:rPr>
+        <w:t>q :</w:t>
+      </w:r>
+      <w:proofErr w:type="gramEnd"/>
+      <w:r>
+        <w:rPr>
+          <w:rFonts w:eastAsia="Times New Roman" w:cs="Times New Roman"/>
+          <w:szCs w:val="28"/>
+          <w:lang w:val="ru-RU" w:eastAsia="ru-RU"/>
+        </w:rPr>
+        <w:t xml:space="preserve">= q + 1; </w:t>
+      </w:r>
+    </w:p>
+    <w:p>
+      <w:pPr>
+        <w:pBdr>
+          <w:top w:val="single" w:sz="4" w:space="1" w:color="auto"/>
+          <w:left w:val="single" w:sz="4" w:space="4" w:color="auto"/>
+          <w:bottom w:val="single" w:sz="4" w:space="1" w:color="auto"/>
+          <w:right w:val="single" w:sz="4" w:space="4" w:color="auto"/>
+        </w:pBdr>
+        <w:tabs>
+          <w:tab w:val="left" w:pos="916"/>
+          <w:tab w:val="left" w:pos="1832"/>
+          <w:tab w:val="left" w:pos="2748"/>
+          <w:tab w:val="left" w:pos="3664"/>
+          <w:tab w:val="left" w:pos="4580"/>
+          <w:tab w:val="left" w:pos="5496"/>
+          <w:tab w:val="left" w:pos="6412"/>
+          <w:tab w:val="left" w:pos="7328"/>
+          <w:tab w:val="left" w:pos="8244"/>
+          <w:tab w:val="left" w:pos="9160"/>
+          <w:tab w:val="left" w:pos="10076"/>
+          <w:tab w:val="left" w:pos="10992"/>
+          <w:tab w:val="left" w:pos="11908"/>
+          <w:tab w:val="left" w:pos="12824"/>
+          <w:tab w:val="left" w:pos="13740"/>
+          <w:tab w:val="left" w:pos="14656"/>
+        </w:tabs>
+        <w:jc w:val="left"/>
+        <w:rPr>
+          <w:rFonts w:eastAsia="Times New Roman" w:cs="Times New Roman"/>
+          <w:szCs w:val="28"/>
+          <w:lang w:val="ru-RU" w:eastAsia="ru-RU"/>
+        </w:rPr>
+      </w:pPr>
+      <w:r>
+        <w:rPr>
+          <w:rFonts w:eastAsia="Times New Roman" w:cs="Times New Roman"/>
+          <w:szCs w:val="28"/>
+          <w:lang w:val="ru-RU" w:eastAsia="ru-RU"/>
+        </w:rPr>
+        <w:t xml:space="preserve">  </w:t>
+      </w:r>
+      <w:proofErr w:type="gramStart"/>
+      <w:r>
+        <w:rPr>
+          <w:rFonts w:eastAsia="Times New Roman" w:cs="Times New Roman"/>
+          <w:szCs w:val="28"/>
+          <w:lang w:val="ru-RU" w:eastAsia="ru-RU"/>
+        </w:rPr>
+        <w:t>r :</w:t>
+      </w:r>
+      <w:proofErr w:type="gramEnd"/>
+      <w:r>
+        <w:rPr>
+          <w:rFonts w:eastAsia="Times New Roman" w:cs="Times New Roman"/>
+          <w:szCs w:val="28"/>
+          <w:lang w:val="ru-RU" w:eastAsia="ru-RU"/>
+        </w:rPr>
+        <w:t xml:space="preserve">= r - b </w:t>
+      </w:r>
+    </w:p>
+    <w:p>
+      <w:pPr>
+        <w:pBdr>
+          <w:top w:val="single" w:sz="4" w:space="1" w:color="auto"/>
+          <w:left w:val="single" w:sz="4" w:space="4" w:color="auto"/>
+          <w:bottom w:val="single" w:sz="4" w:space="1" w:color="auto"/>
+          <w:right w:val="single" w:sz="4" w:space="4" w:color="auto"/>
+        </w:pBdr>
+        <w:tabs>
+          <w:tab w:val="left" w:pos="916"/>
+          <w:tab w:val="left" w:pos="1832"/>
+          <w:tab w:val="left" w:pos="2748"/>
+          <w:tab w:val="left" w:pos="3664"/>
+          <w:tab w:val="left" w:pos="4580"/>
+          <w:tab w:val="left" w:pos="5496"/>
+          <w:tab w:val="left" w:pos="6412"/>
+          <w:tab w:val="left" w:pos="7328"/>
+          <w:tab w:val="left" w:pos="8244"/>
+          <w:tab w:val="left" w:pos="9160"/>
+          <w:tab w:val="left" w:pos="10076"/>
+          <w:tab w:val="left" w:pos="10992"/>
+          <w:tab w:val="left" w:pos="11908"/>
+          <w:tab w:val="left" w:pos="12824"/>
+          <w:tab w:val="left" w:pos="13740"/>
+          <w:tab w:val="left" w:pos="14656"/>
+        </w:tabs>
+        <w:jc w:val="left"/>
+        <w:rPr>
+          <w:rFonts w:eastAsia="Times New Roman" w:cs="Times New Roman"/>
+          <w:szCs w:val="28"/>
+          <w:lang w:val="ru-RU" w:eastAsia="ru-RU"/>
+        </w:rPr>
+      </w:pPr>
+      <w:proofErr w:type="spellStart"/>
+      <w:r>
+        <w:rPr>
+          <w:rFonts w:eastAsia="Times New Roman" w:cs="Times New Roman"/>
+          <w:szCs w:val="28"/>
+          <w:lang w:val="ru-RU" w:eastAsia="ru-RU"/>
+        </w:rPr>
+        <w:t>end</w:t>
+      </w:r>
+      <w:proofErr w:type="spellEnd"/>
+    </w:p>
+    <w:p>
+      <w:pPr>
+        <w:spacing w:before="100" w:beforeAutospacing="1" w:after="100" w:afterAutospacing="1"/>
+        <w:jc w:val="left"/>
+        <w:outlineLvl w:val="3"/>
+        <w:rPr>
+          <w:rFonts w:eastAsia="Times New Roman" w:cs="Times New Roman"/>
+          <w:b/>
+          <w:bCs/>
+          <w:szCs w:val="28"/>
+          <w:lang w:val="ru-RU" w:eastAsia="ru-RU"/>
+        </w:rPr>
+      </w:pPr>
+      <w:r>
+        <w:rPr>
+          <w:rFonts w:eastAsia="Times New Roman" w:cs="Times New Roman"/>
+          <w:b/>
+          <w:bCs/>
+          <w:szCs w:val="28"/>
+          <w:lang w:val="ru-RU" w:eastAsia="ru-RU"/>
+        </w:rPr>
+        <w:t>Выполнение шагов:</w:t>
+      </w:r>
+    </w:p>
+    <w:p>
+      <w:pPr>
+        <w:numPr>
+          <w:ilvl w:val="0"/>
+          <w:numId w:val="5"/>
+        </w:numPr>
+        <w:spacing w:before="100" w:beforeAutospacing="1" w:after="100" w:afterAutospacing="1"/>
+        <w:jc w:val="left"/>
+        <w:rPr>
+          <w:rFonts w:eastAsia="Times New Roman" w:cs="Times New Roman"/>
+          <w:szCs w:val="28"/>
+          <w:lang w:val="ru-RU" w:eastAsia="ru-RU"/>
+        </w:rPr>
+      </w:pPr>
+      <w:r>
+        <w:rPr>
+          <w:rFonts w:eastAsia="Times New Roman" w:cs="Times New Roman"/>
+          <w:szCs w:val="28"/>
+          <w:lang w:val="ru-RU" w:eastAsia="ru-RU"/>
+        </w:rPr>
+        <w:t>Начальные значения: q=0</w:t>
+      </w:r>
+      <w:r>
+        <w:rPr>
+          <w:rFonts w:eastAsia="Times New Roman" w:cs="Times New Roman"/>
+          <w:szCs w:val="28"/>
+          <w:lang w:eastAsia="ru-RU"/>
+        </w:rPr>
+        <w:t xml:space="preserve"> </w:t>
+      </w:r>
+      <w:r>
+        <w:rPr>
+          <w:rFonts w:eastAsia="Times New Roman" w:cs="Times New Roman"/>
+          <w:szCs w:val="28"/>
+          <w:lang w:val="ru-RU" w:eastAsia="ru-RU"/>
+        </w:rPr>
+        <w:t>r=7.</w:t>
+      </w:r>
+    </w:p>
+    <w:p>
+      <w:pPr>
+        <w:numPr>
+          <w:ilvl w:val="0"/>
+          <w:numId w:val="5"/>
+        </w:numPr>
+        <w:spacing w:before="100" w:beforeAutospacing="1" w:after="100" w:afterAutospacing="1"/>
+        <w:jc w:val="left"/>
+        <w:rPr>
+          <w:rFonts w:eastAsia="Times New Roman" w:cs="Times New Roman"/>
+          <w:szCs w:val="28"/>
+          <w:lang w:val="ru-RU" w:eastAsia="ru-RU"/>
+        </w:rPr>
+      </w:pPr>
+      <w:r>
+        <w:rPr>
+          <w:rFonts w:eastAsia="Times New Roman" w:cs="Times New Roman"/>
+          <w:szCs w:val="28"/>
+          <w:lang w:val="ru-RU" w:eastAsia="ru-RU"/>
+        </w:rPr>
+        <w:t>Первая итерация: r=7−3=4</w:t>
+      </w:r>
+      <w:r>
+        <w:rPr>
+          <w:rFonts w:eastAsia="Times New Roman" w:cs="Times New Roman"/>
+          <w:szCs w:val="28"/>
+          <w:lang w:eastAsia="ru-RU"/>
+        </w:rPr>
+        <w:t xml:space="preserve">, </w:t>
+      </w:r>
+      <w:r>
+        <w:rPr>
+          <w:rFonts w:eastAsia="Times New Roman" w:cs="Times New Roman"/>
+          <w:szCs w:val="28"/>
+          <w:lang w:val="ru-RU" w:eastAsia="ru-RU"/>
+        </w:rPr>
+        <w:t>q=1.</w:t>
+      </w:r>
+    </w:p>
+    <w:p>
+      <w:pPr>
+        <w:numPr>
+          <w:ilvl w:val="0"/>
+          <w:numId w:val="5"/>
+        </w:numPr>
+        <w:spacing w:before="100" w:beforeAutospacing="1" w:after="100" w:afterAutospacing="1"/>
+        <w:jc w:val="left"/>
+        <w:rPr>
+          <w:rFonts w:eastAsia="Times New Roman" w:cs="Times New Roman"/>
+          <w:szCs w:val="28"/>
+          <w:lang w:val="ru-RU" w:eastAsia="ru-RU"/>
+        </w:rPr>
+      </w:pPr>
+      <w:r>
+        <w:rPr>
+          <w:rFonts w:eastAsia="Times New Roman" w:cs="Times New Roman"/>
+          <w:szCs w:val="28"/>
+          <w:lang w:val="ru-RU" w:eastAsia="ru-RU"/>
+        </w:rPr>
+        <w:t>Вторая итерация: r=4−3=1</w:t>
+      </w:r>
+      <w:r>
+        <w:rPr>
+          <w:rFonts w:eastAsia="Times New Roman" w:cs="Times New Roman"/>
+          <w:szCs w:val="28"/>
+          <w:lang w:eastAsia="ru-RU"/>
+        </w:rPr>
+        <w:t xml:space="preserve">, </w:t>
+      </w:r>
+      <w:r>
+        <w:rPr>
+          <w:rFonts w:eastAsia="Times New Roman" w:cs="Times New Roman"/>
+          <w:szCs w:val="28"/>
+          <w:lang w:val="ru-RU" w:eastAsia="ru-RU"/>
+        </w:rPr>
+        <w:t>2q=2.</w:t>
+      </w:r>
+    </w:p>
+    <w:p>
+      <w:pPr>
+        <w:numPr>
+          <w:ilvl w:val="0"/>
+          <w:numId w:val="5"/>
+        </w:numPr>
+        <w:spacing w:before="100" w:beforeAutospacing="1" w:after="100" w:afterAutospacing="1"/>
+        <w:jc w:val="left"/>
+        <w:rPr>
+          <w:rFonts w:eastAsia="Times New Roman" w:cs="Times New Roman"/>
+          <w:szCs w:val="28"/>
+          <w:lang w:val="ru-RU" w:eastAsia="ru-RU"/>
+        </w:rPr>
+      </w:pPr>
+      <w:r>
+        <w:rPr>
+          <w:rFonts w:eastAsia="Times New Roman" w:cs="Times New Roman"/>
+          <w:szCs w:val="28"/>
+          <w:lang w:val="ru-RU" w:eastAsia="ru-RU"/>
+        </w:rPr>
+        <w:t xml:space="preserve">Завершение цикла, так как </w:t>
+      </w:r>
+      <w:proofErr w:type="gramStart"/>
+      <w:r>
+        <w:rPr>
+          <w:rFonts w:eastAsia="Times New Roman" w:cs="Times New Roman"/>
+          <w:szCs w:val="28"/>
+          <w:lang w:val="ru-RU" w:eastAsia="ru-RU"/>
+        </w:rPr>
+        <w:t>r&lt;</w:t>
+      </w:r>
+      <w:proofErr w:type="gramEnd"/>
+      <w:r>
+        <w:rPr>
+          <w:rFonts w:eastAsia="Times New Roman" w:cs="Times New Roman"/>
+          <w:szCs w:val="28"/>
+          <w:lang w:val="ru-RU" w:eastAsia="ru-RU"/>
+        </w:rPr>
+        <w:t>b.</w:t>
+      </w:r>
+    </w:p>
+    <w:p>
+      <w:pPr>
+        <w:spacing w:before="100" w:beforeAutospacing="1" w:after="100" w:afterAutospacing="1"/>
+        <w:jc w:val="left"/>
+        <w:rPr>
+          <w:rFonts w:eastAsia="Times New Roman" w:cs="Times New Roman"/>
+          <w:szCs w:val="28"/>
+          <w:lang w:val="ru-RU" w:eastAsia="ru-RU"/>
+        </w:rPr>
+      </w:pPr>
+      <w:r>
+        <w:rPr>
+          <w:rFonts w:eastAsia="Times New Roman" w:cs="Times New Roman"/>
+          <w:szCs w:val="28"/>
+          <w:lang w:val="ru-RU" w:eastAsia="ru-RU"/>
+        </w:rPr>
+        <w:t>Результат: q=2</w:t>
+      </w:r>
+      <w:r>
+        <w:rPr>
+          <w:rFonts w:eastAsia="Times New Roman" w:cs="Times New Roman"/>
+          <w:szCs w:val="28"/>
+          <w:lang w:val="ru-RU" w:eastAsia="ru-RU"/>
+        </w:rPr>
+        <w:t xml:space="preserve">, </w:t>
+      </w:r>
+      <w:r>
+        <w:rPr>
+          <w:rFonts w:eastAsia="Times New Roman" w:cs="Times New Roman"/>
+          <w:szCs w:val="28"/>
+          <w:lang w:val="ru-RU" w:eastAsia="ru-RU"/>
+        </w:rPr>
+        <w:t>r=1.</w:t>
+      </w:r>
+    </w:p>
+    <w:p>
+      <w:pPr>
+        <w:spacing w:before="100" w:beforeAutospacing="1" w:after="100" w:afterAutospacing="1"/>
+        <w:jc w:val="left"/>
+        <w:outlineLvl w:val="2"/>
+        <w:rPr>
+          <w:rFonts w:eastAsia="Times New Roman" w:cs="Times New Roman"/>
+          <w:b/>
+          <w:bCs/>
+          <w:szCs w:val="28"/>
+          <w:lang w:val="ru-RU" w:eastAsia="ru-RU"/>
+        </w:rPr>
+      </w:pPr>
+      <w:r>
+        <w:rPr>
+          <w:rFonts w:eastAsia="Times New Roman" w:cs="Times New Roman"/>
+          <w:b/>
+          <w:bCs/>
+          <w:szCs w:val="28"/>
+          <w:lang w:val="ru-RU" w:eastAsia="ru-RU"/>
+        </w:rPr>
+        <w:t>4. Вычисления программ P, Q и S для a=14</w:t>
+      </w:r>
+      <w:r>
+        <w:rPr>
+          <w:rFonts w:eastAsia="Times New Roman" w:cs="Times New Roman"/>
+          <w:b/>
+          <w:bCs/>
+          <w:szCs w:val="28"/>
+          <w:lang w:val="ru-RU" w:eastAsia="ru-RU"/>
+        </w:rPr>
+        <w:t xml:space="preserve"> </w:t>
+      </w:r>
+      <w:r>
+        <w:rPr>
+          <w:rFonts w:eastAsia="Times New Roman" w:cs="Times New Roman"/>
+          <w:b/>
+          <w:bCs/>
+          <w:szCs w:val="28"/>
+          <w:lang w:val="ru-RU" w:eastAsia="ru-RU"/>
+        </w:rPr>
+        <w:t xml:space="preserve">и </w:t>
+      </w:r>
+      <w:r>
+        <w:rPr>
+          <w:rFonts w:eastAsia="Times New Roman" w:cs="Times New Roman"/>
+          <w:b/>
+          <w:bCs/>
+          <w:szCs w:val="28"/>
+          <w:lang w:eastAsia="ru-RU"/>
+        </w:rPr>
+        <w:t>b</w:t>
+      </w:r>
+      <w:r>
+        <w:rPr>
+          <w:rFonts w:eastAsia="Times New Roman" w:cs="Times New Roman"/>
+          <w:b/>
+          <w:bCs/>
+          <w:szCs w:val="28"/>
+          <w:lang w:val="ru-RU" w:eastAsia="ru-RU"/>
+        </w:rPr>
+        <w:t>=21</w:t>
+      </w:r>
+    </w:p>
+    <w:p>
+      <w:pPr>
+        <w:spacing w:before="100" w:beforeAutospacing="1" w:after="100" w:afterAutospacing="1"/>
+        <w:jc w:val="left"/>
+        <w:outlineLvl w:val="3"/>
+        <w:rPr>
+          <w:rFonts w:eastAsia="Times New Roman" w:cs="Times New Roman"/>
+          <w:b/>
+          <w:bCs/>
+          <w:szCs w:val="28"/>
+          <w:lang w:val="ru-RU" w:eastAsia="ru-RU"/>
+        </w:rPr>
+      </w:pPr>
+      <w:r>
+        <w:rPr>
+          <w:rFonts w:eastAsia="Times New Roman" w:cs="Times New Roman"/>
+          <w:b/>
+          <w:bCs/>
+          <w:szCs w:val="28"/>
+          <w:lang w:val="ru-RU" w:eastAsia="ru-RU"/>
+        </w:rPr>
+        <w:t>Программа P:</w:t>
+      </w:r>
+    </w:p>
+    <w:p>
+      <w:pPr>
+        <w:numPr>
+          <w:ilvl w:val="0"/>
+          <w:numId w:val="6"/>
+        </w:numPr>
+        <w:spacing w:before="100" w:beforeAutospacing="1" w:after="100" w:afterAutospacing="1"/>
+        <w:jc w:val="left"/>
+        <w:rPr>
+          <w:rFonts w:eastAsia="Times New Roman" w:cs="Times New Roman"/>
+          <w:szCs w:val="28"/>
+          <w:lang w:val="ru-RU" w:eastAsia="ru-RU"/>
+        </w:rPr>
+      </w:pPr>
+      <w:r>
+        <w:rPr>
+          <w:rFonts w:eastAsia="Times New Roman" w:cs="Times New Roman"/>
+          <w:szCs w:val="28"/>
+          <w:lang w:val="ru-RU" w:eastAsia="ru-RU"/>
+        </w:rPr>
+        <w:t>x=14</w:t>
+      </w:r>
+      <w:r>
+        <w:rPr>
+          <w:rFonts w:eastAsia="Times New Roman" w:cs="Times New Roman"/>
+          <w:szCs w:val="28"/>
+          <w:lang w:eastAsia="ru-RU"/>
+        </w:rPr>
+        <w:t>,</w:t>
+      </w:r>
+      <w:r>
+        <w:rPr>
+          <w:rFonts w:eastAsia="Times New Roman" w:cs="Times New Roman"/>
+          <w:szCs w:val="28"/>
+          <w:lang w:val="ru-RU" w:eastAsia="ru-RU"/>
+        </w:rPr>
+        <w:t xml:space="preserve"> </w:t>
+      </w:r>
+      <w:r>
+        <w:rPr>
+          <w:rFonts w:eastAsia="Times New Roman" w:cs="Times New Roman"/>
+          <w:szCs w:val="28"/>
+          <w:lang w:val="ru-RU" w:eastAsia="ru-RU"/>
+        </w:rPr>
+        <w:t>y=21.</w:t>
+      </w:r>
+    </w:p>
+    <w:p>
+      <w:pPr>
+        <w:numPr>
+          <w:ilvl w:val="0"/>
+          <w:numId w:val="6"/>
+        </w:numPr>
+        <w:spacing w:before="100" w:beforeAutospacing="1" w:after="100" w:afterAutospacing="1"/>
+        <w:jc w:val="left"/>
+        <w:rPr>
+          <w:rFonts w:eastAsia="Times New Roman" w:cs="Times New Roman"/>
+          <w:szCs w:val="28"/>
+          <w:lang w:val="ru-RU" w:eastAsia="ru-RU"/>
+        </w:rPr>
+      </w:pPr>
+      <w:r>
+        <w:rPr>
+          <w:rFonts w:eastAsia="Times New Roman" w:cs="Times New Roman"/>
+          <w:szCs w:val="28"/>
+          <w:lang w:val="ru-RU" w:eastAsia="ru-RU"/>
+        </w:rPr>
+        <w:t>x</w:t>
+      </w:r>
+      <w:r>
+        <w:rPr>
+          <w:rFonts w:eastAsia="Times New Roman" w:cs="Times New Roman"/>
+          <w:szCs w:val="28"/>
+          <w:lang w:val="ru-RU" w:eastAsia="ru-RU"/>
+        </w:rPr>
+        <w:t xml:space="preserve"> </w:t>
+      </w:r>
+      <w:r>
+        <w:rPr>
+          <w:rFonts w:eastAsia="Times New Roman" w:cs="Times New Roman"/>
+          <w:szCs w:val="28"/>
+          <w:lang w:val="ru-RU" w:eastAsia="ru-RU"/>
+        </w:rPr>
+        <w:t>≠</w:t>
+      </w:r>
+      <w:r>
+        <w:rPr>
+          <w:rFonts w:eastAsia="Times New Roman" w:cs="Times New Roman"/>
+          <w:szCs w:val="28"/>
+          <w:lang w:val="ru-RU" w:eastAsia="ru-RU"/>
+        </w:rPr>
+        <w:t xml:space="preserve"> </w:t>
+      </w:r>
+      <w:proofErr w:type="spellStart"/>
+      <w:r>
+        <w:rPr>
+          <w:rFonts w:eastAsia="Times New Roman" w:cs="Times New Roman"/>
+          <w:szCs w:val="28"/>
+          <w:lang w:val="ru-RU" w:eastAsia="ru-RU"/>
+        </w:rPr>
+        <w:t>yx</w:t>
+      </w:r>
+      <w:proofErr w:type="spellEnd"/>
+      <w:r>
+        <w:rPr>
+          <w:rFonts w:eastAsia="Times New Roman" w:cs="Times New Roman"/>
+          <w:szCs w:val="28"/>
+          <w:lang w:val="ru-RU" w:eastAsia="ru-RU"/>
+        </w:rPr>
+        <w:t xml:space="preserve">, </w:t>
+      </w:r>
+      <w:r>
+        <w:rPr>
+          <w:rFonts w:eastAsia="Times New Roman" w:cs="Times New Roman"/>
+          <w:szCs w:val="28"/>
+          <w:lang w:eastAsia="ru-RU"/>
+        </w:rPr>
+        <w:t>x</w:t>
+      </w:r>
+      <w:r>
+        <w:rPr>
+          <w:rFonts w:eastAsia="Times New Roman" w:cs="Times New Roman"/>
+          <w:szCs w:val="28"/>
+          <w:lang w:val="ru-RU" w:eastAsia="ru-RU"/>
+        </w:rPr>
+        <w:t xml:space="preserve"> </w:t>
+      </w:r>
+      <w:proofErr w:type="gramStart"/>
+      <w:r>
+        <w:rPr>
+          <w:rFonts w:eastAsia="Times New Roman" w:cs="Times New Roman"/>
+          <w:szCs w:val="28"/>
+          <w:lang w:val="ru-RU" w:eastAsia="ru-RU"/>
+        </w:rPr>
+        <w:t xml:space="preserve">&lt; </w:t>
+      </w:r>
+      <w:r>
+        <w:rPr>
+          <w:rFonts w:eastAsia="Times New Roman" w:cs="Times New Roman"/>
+          <w:szCs w:val="28"/>
+          <w:lang w:eastAsia="ru-RU"/>
+        </w:rPr>
+        <w:t>y</w:t>
+      </w:r>
+      <w:proofErr w:type="gramEnd"/>
+      <w:r>
+        <w:rPr>
+          <w:rFonts w:eastAsia="Times New Roman" w:cs="Times New Roman"/>
+          <w:szCs w:val="28"/>
+          <w:lang w:val="ru-RU" w:eastAsia="ru-RU"/>
+        </w:rPr>
+        <w:t>, поэтому y=21−14=7.</w:t>
+      </w:r>
+    </w:p>
+    <w:p>
+      <w:pPr>
+        <w:numPr>
+          <w:ilvl w:val="0"/>
+          <w:numId w:val="6"/>
+        </w:numPr>
+        <w:spacing w:before="100" w:beforeAutospacing="1" w:after="100" w:afterAutospacing="1"/>
+        <w:jc w:val="left"/>
+        <w:rPr>
+          <w:rFonts w:eastAsia="Times New Roman" w:cs="Times New Roman"/>
+          <w:szCs w:val="28"/>
+          <w:lang w:val="ru-RU" w:eastAsia="ru-RU"/>
+        </w:rPr>
+      </w:pPr>
+      <w:r>
+        <w:rPr>
+          <w:rFonts w:eastAsia="Times New Roman" w:cs="Times New Roman"/>
+          <w:szCs w:val="28"/>
+          <w:lang w:val="ru-RU" w:eastAsia="ru-RU"/>
+        </w:rPr>
+        <w:t xml:space="preserve">x </w:t>
+      </w:r>
+      <w:r>
+        <w:rPr>
+          <w:rFonts w:eastAsia="Times New Roman" w:cs="Times New Roman"/>
+          <w:szCs w:val="28"/>
+          <w:lang w:val="ru-RU" w:eastAsia="ru-RU"/>
+        </w:rPr>
+        <w:t>≠</w:t>
+      </w:r>
+      <w:r>
+        <w:rPr>
+          <w:rFonts w:eastAsia="Times New Roman" w:cs="Times New Roman"/>
+          <w:szCs w:val="28"/>
+          <w:lang w:val="ru-RU" w:eastAsia="ru-RU"/>
+        </w:rPr>
+        <w:t xml:space="preserve"> </w:t>
+      </w:r>
+      <w:proofErr w:type="spellStart"/>
+      <w:r>
+        <w:rPr>
+          <w:rFonts w:eastAsia="Times New Roman" w:cs="Times New Roman"/>
+          <w:szCs w:val="28"/>
+          <w:lang w:val="ru-RU" w:eastAsia="ru-RU"/>
+        </w:rPr>
+        <w:t>yx</w:t>
+      </w:r>
+      <w:proofErr w:type="spellEnd"/>
+      <w:r>
+        <w:rPr>
+          <w:rFonts w:eastAsia="Times New Roman" w:cs="Times New Roman"/>
+          <w:szCs w:val="28"/>
+          <w:lang w:val="ru-RU" w:eastAsia="ru-RU"/>
+        </w:rPr>
+        <w:t>,</w:t>
+      </w:r>
+      <w:r>
+        <w:rPr>
+          <w:rFonts w:eastAsia="Times New Roman" w:cs="Times New Roman"/>
+          <w:szCs w:val="28"/>
+          <w:lang w:val="ru-RU" w:eastAsia="ru-RU"/>
+        </w:rPr>
+        <w:t xml:space="preserve"> </w:t>
+      </w:r>
+      <w:proofErr w:type="gramStart"/>
+      <w:r>
+        <w:rPr>
+          <w:rFonts w:eastAsia="Times New Roman" w:cs="Times New Roman"/>
+          <w:szCs w:val="28"/>
+          <w:lang w:val="ru-RU" w:eastAsia="ru-RU"/>
+        </w:rPr>
+        <w:t>x</w:t>
+      </w:r>
+      <w:r>
+        <w:rPr>
+          <w:rFonts w:eastAsia="Times New Roman" w:cs="Times New Roman"/>
+          <w:szCs w:val="28"/>
+          <w:lang w:val="ru-RU" w:eastAsia="ru-RU"/>
+        </w:rPr>
+        <w:t xml:space="preserve"> </w:t>
+      </w:r>
+      <w:r>
+        <w:rPr>
+          <w:rFonts w:eastAsia="Times New Roman" w:cs="Times New Roman"/>
+          <w:szCs w:val="28"/>
+          <w:lang w:val="ru-RU" w:eastAsia="ru-RU"/>
+        </w:rPr>
+        <w:t>&gt;</w:t>
+      </w:r>
+      <w:proofErr w:type="gramEnd"/>
+      <w:r>
+        <w:rPr>
+          <w:rFonts w:eastAsia="Times New Roman" w:cs="Times New Roman"/>
+          <w:szCs w:val="28"/>
+          <w:lang w:val="ru-RU" w:eastAsia="ru-RU"/>
+        </w:rPr>
+        <w:t xml:space="preserve"> </w:t>
+      </w:r>
+      <w:r>
+        <w:rPr>
+          <w:rFonts w:eastAsia="Times New Roman" w:cs="Times New Roman"/>
+          <w:szCs w:val="28"/>
+          <w:lang w:val="ru-RU" w:eastAsia="ru-RU"/>
+        </w:rPr>
+        <w:t>y, поэтому x=14−7=7.</w:t>
+      </w:r>
+    </w:p>
+    <w:p>
+      <w:pPr>
+        <w:numPr>
+          <w:ilvl w:val="0"/>
+          <w:numId w:val="6"/>
+        </w:numPr>
+        <w:spacing w:before="100" w:beforeAutospacing="1" w:after="100" w:afterAutospacing="1"/>
+        <w:jc w:val="left"/>
+        <w:rPr>
+          <w:rFonts w:eastAsia="Times New Roman" w:cs="Times New Roman"/>
+          <w:szCs w:val="28"/>
+          <w:lang w:val="ru-RU" w:eastAsia="ru-RU"/>
+        </w:rPr>
+      </w:pPr>
+      <w:r>
+        <w:rPr>
+          <w:rFonts w:eastAsia="Times New Roman" w:cs="Times New Roman"/>
+          <w:szCs w:val="28"/>
+          <w:lang w:val="ru-RU" w:eastAsia="ru-RU"/>
+        </w:rPr>
+        <w:t>x</w:t>
+      </w:r>
+      <w:r>
+        <w:rPr>
+          <w:rFonts w:eastAsia="Times New Roman" w:cs="Times New Roman"/>
+          <w:szCs w:val="28"/>
+          <w:lang w:eastAsia="ru-RU"/>
+        </w:rPr>
+        <w:t xml:space="preserve"> </w:t>
+      </w:r>
+      <w:r>
+        <w:rPr>
+          <w:rFonts w:eastAsia="Times New Roman" w:cs="Times New Roman"/>
+          <w:szCs w:val="28"/>
+          <w:lang w:val="ru-RU" w:eastAsia="ru-RU"/>
+        </w:rPr>
+        <w:t>=</w:t>
+      </w:r>
+      <w:r>
+        <w:rPr>
+          <w:rFonts w:eastAsia="Times New Roman" w:cs="Times New Roman"/>
+          <w:szCs w:val="28"/>
+          <w:lang w:eastAsia="ru-RU"/>
+        </w:rPr>
+        <w:t xml:space="preserve"> </w:t>
+      </w:r>
+      <w:r>
+        <w:rPr>
+          <w:rFonts w:eastAsia="Times New Roman" w:cs="Times New Roman"/>
+          <w:szCs w:val="28"/>
+          <w:lang w:val="ru-RU" w:eastAsia="ru-RU"/>
+        </w:rPr>
+        <w:t>y</w:t>
+      </w:r>
+      <w:r>
+        <w:rPr>
+          <w:rFonts w:eastAsia="Times New Roman" w:cs="Times New Roman"/>
+          <w:szCs w:val="28"/>
+          <w:lang w:val="ru-RU" w:eastAsia="ru-RU"/>
+        </w:rPr>
+        <w:t>, цикл завершен. НОД = 7.</w:t>
+      </w:r>
+    </w:p>
+    <w:p>
+      <w:pPr>
+        <w:spacing w:before="100" w:beforeAutospacing="1" w:after="100" w:afterAutospacing="1"/>
+        <w:jc w:val="left"/>
+        <w:outlineLvl w:val="3"/>
+        <w:rPr>
+          <w:rFonts w:eastAsia="Times New Roman" w:cs="Times New Roman"/>
+          <w:b/>
+          <w:bCs/>
+          <w:szCs w:val="28"/>
+          <w:lang w:val="ru-RU" w:eastAsia="ru-RU"/>
+        </w:rPr>
+      </w:pPr>
+      <w:r>
+        <w:rPr>
+          <w:rFonts w:eastAsia="Times New Roman" w:cs="Times New Roman"/>
+          <w:b/>
+          <w:bCs/>
+          <w:szCs w:val="28"/>
+          <w:lang w:val="ru-RU" w:eastAsia="ru-RU"/>
+        </w:rPr>
+        <w:t>Программа Q:</w:t>
+      </w:r>
+    </w:p>
+    <w:p>
+      <w:pPr>
+        <w:numPr>
+          <w:ilvl w:val="0"/>
+          <w:numId w:val="7"/>
+        </w:numPr>
+        <w:spacing w:before="100" w:beforeAutospacing="1" w:after="100" w:afterAutospacing="1"/>
+        <w:jc w:val="left"/>
+        <w:rPr>
+          <w:rFonts w:eastAsia="Times New Roman" w:cs="Times New Roman"/>
+          <w:szCs w:val="28"/>
+          <w:lang w:val="ru-RU" w:eastAsia="ru-RU"/>
+        </w:rPr>
+      </w:pPr>
+      <w:r>
+        <w:rPr>
+          <w:rFonts w:eastAsia="Times New Roman" w:cs="Times New Roman"/>
+          <w:szCs w:val="28"/>
+          <w:lang w:val="ru-RU" w:eastAsia="ru-RU"/>
+        </w:rPr>
+        <w:t>x=14</w:t>
+      </w:r>
+      <w:r>
+        <w:rPr>
+          <w:rFonts w:eastAsia="Times New Roman" w:cs="Times New Roman"/>
+          <w:szCs w:val="28"/>
+          <w:lang w:val="ru-RU" w:eastAsia="ru-RU"/>
+        </w:rPr>
+        <w:t>, y=21.</w:t>
+      </w:r>
+    </w:p>
+    <w:p>
+      <w:pPr>
+        <w:numPr>
+          <w:ilvl w:val="0"/>
+          <w:numId w:val="7"/>
+        </w:numPr>
+        <w:spacing w:before="100" w:beforeAutospacing="1" w:after="100" w:afterAutospacing="1"/>
+        <w:jc w:val="left"/>
+        <w:rPr>
+          <w:rFonts w:eastAsia="Times New Roman" w:cs="Times New Roman"/>
+          <w:szCs w:val="28"/>
+          <w:lang w:eastAsia="ru-RU"/>
+        </w:rPr>
+      </w:pPr>
+      <w:r>
+        <w:rPr>
+          <w:rFonts w:eastAsia="Times New Roman" w:cs="Times New Roman"/>
+          <w:szCs w:val="28"/>
+          <w:lang w:eastAsia="ru-RU"/>
+        </w:rPr>
+        <w:t>y≠0</w:t>
+      </w:r>
+      <w:r>
+        <w:rPr>
+          <w:rFonts w:eastAsia="Times New Roman" w:cs="Times New Roman"/>
+          <w:szCs w:val="28"/>
+          <w:lang w:eastAsia="ru-RU"/>
+        </w:rPr>
+        <w:t>,</w:t>
+      </w:r>
+      <w:r>
+        <w:rPr>
+          <w:rFonts w:eastAsia="Times New Roman" w:cs="Times New Roman"/>
+          <w:szCs w:val="28"/>
+          <w:lang w:eastAsia="ru-RU"/>
+        </w:rPr>
+        <w:t xml:space="preserve"> </w:t>
+      </w:r>
+      <w:r>
+        <w:rPr>
+          <w:rFonts w:eastAsia="Times New Roman" w:cs="Times New Roman"/>
+          <w:szCs w:val="28"/>
+          <w:lang w:eastAsia="ru-RU"/>
+        </w:rPr>
+        <w:t>z=14</w:t>
+      </w:r>
+      <w:r>
+        <w:rPr>
+          <w:rFonts w:eastAsia="Times New Roman" w:cs="Times New Roman"/>
+          <w:szCs w:val="28"/>
+          <w:lang w:eastAsia="ru-RU"/>
+        </w:rPr>
+        <w:t xml:space="preserve">, </w:t>
+      </w:r>
+      <w:r>
+        <w:rPr>
+          <w:rFonts w:eastAsia="Times New Roman" w:cs="Times New Roman"/>
+          <w:szCs w:val="28"/>
+          <w:lang w:eastAsia="ru-RU"/>
+        </w:rPr>
+        <w:t>x=21</w:t>
+      </w:r>
+      <w:r>
+        <w:rPr>
+          <w:rFonts w:eastAsia="Times New Roman" w:cs="Times New Roman"/>
+          <w:szCs w:val="28"/>
+          <w:lang w:eastAsia="ru-RU"/>
+        </w:rPr>
+        <w:t xml:space="preserve">, </w:t>
+      </w:r>
+      <w:r>
+        <w:rPr>
+          <w:rFonts w:eastAsia="Times New Roman" w:cs="Times New Roman"/>
+          <w:szCs w:val="28"/>
+          <w:lang w:eastAsia="ru-RU"/>
+        </w:rPr>
+        <w:t>y=14%21=14</w:t>
+      </w:r>
+      <w:r>
+        <w:rPr>
+          <w:rFonts w:eastAsia="Times New Roman" w:cs="Times New Roman"/>
+          <w:szCs w:val="28"/>
+          <w:lang w:eastAsia="ru-RU"/>
+        </w:rPr>
+        <w:t>.</w:t>
+      </w:r>
+    </w:p>
+    <w:p>
+      <w:pPr>
+        <w:numPr>
+          <w:ilvl w:val="0"/>
+          <w:numId w:val="7"/>
+        </w:numPr>
+        <w:spacing w:before="100" w:beforeAutospacing="1" w:after="100" w:afterAutospacing="1"/>
+        <w:jc w:val="left"/>
+        <w:rPr>
+          <w:rFonts w:eastAsia="Times New Roman" w:cs="Times New Roman"/>
+          <w:szCs w:val="28"/>
+          <w:lang w:val="ru-RU" w:eastAsia="ru-RU"/>
+        </w:rPr>
+      </w:pPr>
+      <w:r>
+        <w:rPr>
+          <w:rFonts w:eastAsia="Times New Roman" w:cs="Times New Roman"/>
+          <w:szCs w:val="28"/>
+          <w:lang w:val="ru-RU" w:eastAsia="ru-RU"/>
+        </w:rPr>
+        <w:t>y≠0, z=21, x=14, y=21%14=7.</w:t>
+      </w:r>
+    </w:p>
+    <w:p>
+      <w:pPr>
+        <w:numPr>
+          <w:ilvl w:val="0"/>
+          <w:numId w:val="7"/>
+        </w:numPr>
+        <w:spacing w:before="100" w:beforeAutospacing="1" w:after="100" w:afterAutospacing="1"/>
+        <w:jc w:val="left"/>
+        <w:rPr>
+          <w:rFonts w:eastAsia="Times New Roman" w:cs="Times New Roman"/>
+          <w:szCs w:val="28"/>
+          <w:lang w:val="ru-RU" w:eastAsia="ru-RU"/>
+        </w:rPr>
+      </w:pPr>
+      <w:r>
+        <w:rPr>
+          <w:rFonts w:eastAsia="Times New Roman" w:cs="Times New Roman"/>
+          <w:szCs w:val="28"/>
+          <w:lang w:val="ru-RU" w:eastAsia="ru-RU"/>
+        </w:rPr>
+        <w:t>y≠0</w:t>
+      </w:r>
+      <w:r>
+        <w:rPr>
+          <w:rFonts w:eastAsia="Times New Roman" w:cs="Times New Roman"/>
+          <w:szCs w:val="28"/>
+          <w:lang w:val="ru-RU" w:eastAsia="ru-RU"/>
+        </w:rPr>
+        <w:t>, z=14, x=7, y=14%7=0.</w:t>
+      </w:r>
+    </w:p>
+    <w:p>
+      <w:pPr>
+        <w:numPr>
+          <w:ilvl w:val="0"/>
+          <w:numId w:val="7"/>
+        </w:numPr>
+        <w:spacing w:before="100" w:beforeAutospacing="1" w:after="100" w:afterAutospacing="1"/>
+        <w:jc w:val="left"/>
+        <w:rPr>
+          <w:rFonts w:eastAsia="Times New Roman" w:cs="Times New Roman"/>
+          <w:szCs w:val="28"/>
+          <w:lang w:val="ru-RU" w:eastAsia="ru-RU"/>
+        </w:rPr>
+      </w:pPr>
+      <w:r>
+        <w:rPr>
+          <w:rFonts w:eastAsia="Times New Roman" w:cs="Times New Roman"/>
+          <w:szCs w:val="28"/>
+          <w:lang w:val="ru-RU" w:eastAsia="ru-RU"/>
+        </w:rPr>
+        <w:t>НОД = 7.</w:t>
+      </w:r>
+    </w:p>
+    <w:p>
+      <w:pPr>
+        <w:spacing w:before="100" w:beforeAutospacing="1" w:after="100" w:afterAutospacing="1"/>
+        <w:jc w:val="left"/>
+        <w:outlineLvl w:val="3"/>
+        <w:rPr>
+          <w:rFonts w:eastAsia="Times New Roman" w:cs="Times New Roman"/>
+          <w:b/>
+          <w:bCs/>
+          <w:szCs w:val="28"/>
+          <w:lang w:val="ru-RU" w:eastAsia="ru-RU"/>
+        </w:rPr>
+      </w:pPr>
+      <w:r>
+        <w:rPr>
+          <w:rFonts w:eastAsia="Times New Roman" w:cs="Times New Roman"/>
+          <w:b/>
+          <w:bCs/>
+          <w:szCs w:val="28"/>
+          <w:lang w:val="ru-RU" w:eastAsia="ru-RU"/>
+        </w:rPr>
+        <w:t>Программа S:</w:t>
+      </w:r>
+    </w:p>
+    <w:p>
+      <w:pPr>
+        <w:numPr>
+          <w:ilvl w:val="0"/>
+          <w:numId w:val="8"/>
+        </w:numPr>
+        <w:spacing w:before="100" w:beforeAutospacing="1" w:after="100" w:afterAutospacing="1"/>
+        <w:jc w:val="left"/>
+        <w:rPr>
+          <w:rFonts w:eastAsia="Times New Roman" w:cs="Times New Roman"/>
+          <w:szCs w:val="28"/>
+          <w:lang w:val="ru-RU" w:eastAsia="ru-RU"/>
+        </w:rPr>
+      </w:pPr>
+      <w:r>
+        <w:rPr>
+          <w:rFonts w:eastAsia="Times New Roman" w:cs="Times New Roman"/>
+          <w:szCs w:val="28"/>
+          <w:lang w:val="ru-RU" w:eastAsia="ru-RU"/>
+        </w:rPr>
+        <w:t>x=14, y=21.</w:t>
+      </w:r>
+    </w:p>
+    <w:p>
+      <w:pPr>
+        <w:numPr>
+          <w:ilvl w:val="0"/>
+          <w:numId w:val="8"/>
+        </w:numPr>
+        <w:spacing w:before="100" w:beforeAutospacing="1" w:after="100" w:afterAutospacing="1"/>
+        <w:jc w:val="left"/>
+        <w:rPr>
+          <w:rFonts w:eastAsia="Times New Roman" w:cs="Times New Roman"/>
+          <w:szCs w:val="28"/>
+          <w:lang w:val="ru-RU" w:eastAsia="ru-RU"/>
+        </w:rPr>
+      </w:pPr>
+      <w:r>
+        <w:rPr>
+          <w:rFonts w:eastAsia="Times New Roman" w:cs="Times New Roman"/>
+          <w:szCs w:val="28"/>
+          <w:lang w:val="ru-RU" w:eastAsia="ru-RU"/>
+        </w:rPr>
+        <w:t>x≠0, y≠0, x</w:t>
+      </w:r>
+      <w:r>
+        <w:rPr>
+          <w:rFonts w:eastAsia="Times New Roman" w:cs="Times New Roman"/>
+          <w:szCs w:val="28"/>
+          <w:lang w:val="ru-RU" w:eastAsia="ru-RU"/>
+        </w:rPr>
+        <w:t xml:space="preserve"> </w:t>
+      </w:r>
+      <w:proofErr w:type="gramStart"/>
+      <w:r>
+        <w:rPr>
+          <w:rFonts w:eastAsia="Times New Roman" w:cs="Times New Roman"/>
+          <w:szCs w:val="28"/>
+          <w:lang w:val="ru-RU" w:eastAsia="ru-RU"/>
+        </w:rPr>
+        <w:t>&lt;</w:t>
+      </w:r>
+      <w:r>
+        <w:rPr>
+          <w:rFonts w:eastAsia="Times New Roman" w:cs="Times New Roman"/>
+          <w:szCs w:val="28"/>
+          <w:lang w:val="ru-RU" w:eastAsia="ru-RU"/>
+        </w:rPr>
+        <w:t xml:space="preserve"> </w:t>
+      </w:r>
+      <w:r>
+        <w:rPr>
+          <w:rFonts w:eastAsia="Times New Roman" w:cs="Times New Roman"/>
+          <w:szCs w:val="28"/>
+          <w:lang w:val="ru-RU" w:eastAsia="ru-RU"/>
+        </w:rPr>
+        <w:t>y</w:t>
+      </w:r>
+      <w:proofErr w:type="gramEnd"/>
+      <w:r>
+        <w:rPr>
+          <w:rFonts w:eastAsia="Times New Roman" w:cs="Times New Roman"/>
+          <w:szCs w:val="28"/>
+          <w:lang w:val="ru-RU" w:eastAsia="ru-RU"/>
+        </w:rPr>
+        <w:t>, поэтому y=21%14=7.</w:t>
+      </w:r>
+    </w:p>
+    <w:p>
+      <w:pPr>
+        <w:numPr>
+          <w:ilvl w:val="0"/>
+          <w:numId w:val="8"/>
+        </w:numPr>
+        <w:spacing w:before="100" w:beforeAutospacing="1" w:after="100" w:afterAutospacing="1"/>
+        <w:jc w:val="left"/>
+        <w:rPr>
+          <w:rFonts w:eastAsia="Times New Roman" w:cs="Times New Roman"/>
+          <w:szCs w:val="28"/>
+          <w:lang w:val="ru-RU" w:eastAsia="ru-RU"/>
+        </w:rPr>
+      </w:pPr>
+      <w:r>
+        <w:rPr>
+          <w:rFonts w:eastAsia="Times New Roman" w:cs="Times New Roman"/>
+          <w:szCs w:val="28"/>
+          <w:lang w:val="ru-RU" w:eastAsia="ru-RU"/>
+        </w:rPr>
+        <w:t xml:space="preserve">x≠0, y≠0, </w:t>
+      </w:r>
+      <w:proofErr w:type="gramStart"/>
+      <w:r>
+        <w:rPr>
+          <w:rFonts w:eastAsia="Times New Roman" w:cs="Times New Roman"/>
+          <w:szCs w:val="28"/>
+          <w:lang w:val="ru-RU" w:eastAsia="ru-RU"/>
+        </w:rPr>
+        <w:t>x</w:t>
+      </w:r>
+      <w:r>
+        <w:rPr>
+          <w:rFonts w:eastAsia="Times New Roman" w:cs="Times New Roman"/>
+          <w:szCs w:val="28"/>
+          <w:lang w:val="ru-RU" w:eastAsia="ru-RU"/>
+        </w:rPr>
+        <w:t xml:space="preserve"> </w:t>
+      </w:r>
+      <w:r>
+        <w:rPr>
+          <w:rFonts w:eastAsia="Times New Roman" w:cs="Times New Roman"/>
+          <w:szCs w:val="28"/>
+          <w:lang w:val="ru-RU" w:eastAsia="ru-RU"/>
+        </w:rPr>
+        <w:t>&gt;</w:t>
+      </w:r>
+      <w:proofErr w:type="gramEnd"/>
+      <w:r>
+        <w:rPr>
+          <w:rFonts w:eastAsia="Times New Roman" w:cs="Times New Roman"/>
+          <w:szCs w:val="28"/>
+          <w:lang w:val="ru-RU" w:eastAsia="ru-RU"/>
+        </w:rPr>
+        <w:t xml:space="preserve"> </w:t>
+      </w:r>
+      <w:r>
+        <w:rPr>
+          <w:rFonts w:eastAsia="Times New Roman" w:cs="Times New Roman"/>
+          <w:szCs w:val="28"/>
+          <w:lang w:val="ru-RU" w:eastAsia="ru-RU"/>
+        </w:rPr>
+        <w:t>y, поэтому x=14%7=0.</w:t>
+      </w:r>
+    </w:p>
+    <w:p>
+      <w:pPr>
+        <w:numPr>
+          <w:ilvl w:val="0"/>
+          <w:numId w:val="8"/>
+        </w:numPr>
+        <w:spacing w:before="100" w:beforeAutospacing="1" w:after="100" w:afterAutospacing="1"/>
+        <w:jc w:val="left"/>
+        <w:rPr>
+          <w:rFonts w:eastAsia="Times New Roman" w:cs="Times New Roman"/>
+          <w:szCs w:val="28"/>
+          <w:lang w:val="ru-RU" w:eastAsia="ru-RU"/>
+        </w:rPr>
+      </w:pPr>
+      <w:r>
+        <w:rPr>
+          <w:rFonts w:eastAsia="Times New Roman" w:cs="Times New Roman"/>
+          <w:szCs w:val="28"/>
+          <w:lang w:val="ru-RU" w:eastAsia="ru-RU"/>
+        </w:rPr>
+        <w:t>НОД = 7.</w:t>
+      </w:r>
+    </w:p>
+    <w:p>
+      <w:pPr>
+        <w:spacing w:before="100" w:beforeAutospacing="1" w:after="100" w:afterAutospacing="1"/>
+        <w:jc w:val="left"/>
+        <w:outlineLvl w:val="2"/>
+        <w:rPr>
+          <w:rFonts w:eastAsia="Times New Roman" w:cs="Times New Roman"/>
+          <w:b/>
+          <w:bCs/>
+          <w:szCs w:val="28"/>
+          <w:lang w:val="ru-RU" w:eastAsia="ru-RU"/>
+        </w:rPr>
+      </w:pPr>
+      <w:r>
+        <w:rPr>
+          <w:rFonts w:eastAsia="Times New Roman" w:cs="Times New Roman"/>
+          <w:b/>
+          <w:bCs/>
+          <w:szCs w:val="28"/>
+          <w:lang w:val="ru-RU" w:eastAsia="ru-RU"/>
+        </w:rPr>
+        <w:t>5. Семантика оператора недетерминированного выбора (</w:t>
+      </w:r>
+      <w:proofErr w:type="spellStart"/>
+      <w:r>
+        <w:rPr>
+          <w:rFonts w:eastAsia="Times New Roman" w:cs="Times New Roman"/>
+          <w:b/>
+          <w:bCs/>
+          <w:szCs w:val="28"/>
+          <w:lang w:val="ru-RU" w:eastAsia="ru-RU"/>
+        </w:rPr>
+        <w:t>choice</w:t>
+      </w:r>
+      <w:proofErr w:type="spellEnd"/>
+      <w:r>
+        <w:rPr>
+          <w:rFonts w:eastAsia="Times New Roman" w:cs="Times New Roman"/>
+          <w:b/>
+          <w:bCs/>
+          <w:szCs w:val="28"/>
+          <w:lang w:val="ru-RU" w:eastAsia="ru-RU"/>
+        </w:rPr>
+        <w:t>)</w:t>
+      </w:r>
+    </w:p>
+    <w:p>
+      <w:pPr>
+        <w:spacing w:before="100" w:beforeAutospacing="1" w:after="100" w:afterAutospacing="1"/>
+        <w:jc w:val="left"/>
+        <w:outlineLvl w:val="3"/>
+        <w:rPr>
+          <w:rFonts w:eastAsia="Times New Roman" w:cs="Times New Roman"/>
+          <w:b/>
+          <w:bCs/>
+          <w:szCs w:val="28"/>
+          <w:lang w:val="ru-RU" w:eastAsia="ru-RU"/>
+        </w:rPr>
+      </w:pPr>
+      <w:r>
+        <w:rPr>
+          <w:rFonts w:eastAsia="Times New Roman" w:cs="Times New Roman"/>
+          <w:b/>
+          <w:bCs/>
+          <w:szCs w:val="28"/>
+          <w:lang w:val="ru-RU" w:eastAsia="ru-RU"/>
+        </w:rPr>
+        <w:t>Операционная семантика:</w:t>
+      </w:r>
+    </w:p>
+    <w:p>
+      <w:pPr>
+        <w:spacing w:before="100" w:beforeAutospacing="1" w:after="100" w:afterAutospacing="1"/>
+        <w:ind w:firstLine="708"/>
+        <w:jc w:val="left"/>
+        <w:rPr>
+          <w:rFonts w:eastAsia="Times New Roman" w:cs="Times New Roman"/>
+          <w:szCs w:val="28"/>
+          <w:lang w:val="ru-RU" w:eastAsia="ru-RU"/>
+        </w:rPr>
+      </w:pPr>
+      <w:r>
+        <w:rPr>
+          <w:rFonts w:eastAsia="Times New Roman" w:cs="Times New Roman"/>
+          <w:szCs w:val="28"/>
+          <w:lang w:val="ru-RU" w:eastAsia="ru-RU"/>
+        </w:rPr>
+        <w:t>Оператор выбора предоставляет возможность выбора одного из нескольких вариантов выполнения. В операционной семантике это моделируется через множество возможных переходов в различные состояния.</w:t>
+      </w:r>
+    </w:p>
+    <w:p>
+      <w:pPr>
+        <w:spacing w:before="100" w:beforeAutospacing="1" w:after="100" w:afterAutospacing="1"/>
+        <w:jc w:val="left"/>
+        <w:outlineLvl w:val="3"/>
+        <w:rPr>
+          <w:rFonts w:eastAsia="Times New Roman" w:cs="Times New Roman"/>
+          <w:b/>
+          <w:bCs/>
+          <w:szCs w:val="28"/>
+          <w:lang w:val="ru-RU" w:eastAsia="ru-RU"/>
+        </w:rPr>
+      </w:pPr>
+      <w:r>
+        <w:rPr>
+          <w:rFonts w:eastAsia="Times New Roman" w:cs="Times New Roman"/>
+          <w:b/>
+          <w:bCs/>
+          <w:szCs w:val="28"/>
+          <w:lang w:val="ru-RU" w:eastAsia="ru-RU"/>
+        </w:rPr>
+        <w:t>Аксиоматическая семантика:</w:t>
+      </w:r>
+    </w:p>
+    <w:p>
+      <w:pPr>
+        <w:spacing w:before="100" w:beforeAutospacing="1" w:after="100" w:afterAutospacing="1"/>
+        <w:ind w:firstLine="708"/>
+        <w:jc w:val="left"/>
+        <w:rPr>
+          <w:rFonts w:eastAsia="Times New Roman" w:cs="Times New Roman"/>
+          <w:szCs w:val="28"/>
+          <w:lang w:val="ru-RU" w:eastAsia="ru-RU"/>
+        </w:rPr>
+      </w:pPr>
+      <w:r>
+        <w:rPr>
+          <w:rFonts w:eastAsia="Times New Roman" w:cs="Times New Roman"/>
+          <w:szCs w:val="28"/>
+          <w:lang w:val="ru-RU" w:eastAsia="ru-RU"/>
+        </w:rPr>
+        <w:t>Оператор выбора интерпретируется как логическое ИЛИ (</w:t>
+      </w:r>
+      <w:proofErr w:type="spellStart"/>
+      <w:r>
+        <w:rPr>
+          <w:rFonts w:eastAsia="Times New Roman" w:cs="Times New Roman"/>
+          <w:szCs w:val="28"/>
+          <w:lang w:val="ru-RU" w:eastAsia="ru-RU"/>
+        </w:rPr>
+        <w:t>disjunction</w:t>
+      </w:r>
+      <w:proofErr w:type="spellEnd"/>
+      <w:r>
+        <w:rPr>
+          <w:rFonts w:eastAsia="Times New Roman" w:cs="Times New Roman"/>
+          <w:szCs w:val="28"/>
+          <w:lang w:val="ru-RU" w:eastAsia="ru-RU"/>
+        </w:rPr>
+        <w:t>) между различными постусловиями.</w:t>
+      </w:r>
+    </w:p>
+    <w:p>
+      <w:pPr>
+        <w:spacing w:before="100" w:beforeAutospacing="1" w:after="100" w:afterAutospacing="1"/>
+        <w:jc w:val="left"/>
+        <w:outlineLvl w:val="2"/>
+        <w:rPr>
+          <w:rFonts w:eastAsia="Times New Roman" w:cs="Times New Roman"/>
+          <w:b/>
+          <w:bCs/>
+          <w:szCs w:val="28"/>
+          <w:lang w:val="ru-RU" w:eastAsia="ru-RU"/>
+        </w:rPr>
+      </w:pPr>
+      <w:r>
+        <w:rPr>
+          <w:rFonts w:eastAsia="Times New Roman" w:cs="Times New Roman"/>
+          <w:b/>
+          <w:bCs/>
+          <w:szCs w:val="28"/>
+          <w:lang w:val="ru-RU" w:eastAsia="ru-RU"/>
+        </w:rPr>
+        <w:t xml:space="preserve">6. Семантика оператора цикла </w:t>
+      </w:r>
+      <w:proofErr w:type="spellStart"/>
+      <w:r>
+        <w:rPr>
+          <w:rFonts w:eastAsia="Times New Roman" w:cs="Times New Roman"/>
+          <w:b/>
+          <w:bCs/>
+          <w:szCs w:val="28"/>
+          <w:lang w:val="ru-RU" w:eastAsia="ru-RU"/>
+        </w:rPr>
+        <w:t>repeat</w:t>
+      </w:r>
+      <w:proofErr w:type="spellEnd"/>
+      <w:r>
+        <w:rPr>
+          <w:rFonts w:eastAsia="Times New Roman" w:cs="Times New Roman"/>
+          <w:b/>
+          <w:bCs/>
+          <w:szCs w:val="28"/>
+          <w:lang w:val="ru-RU" w:eastAsia="ru-RU"/>
+        </w:rPr>
+        <w:t xml:space="preserve"> - </w:t>
+      </w:r>
+      <w:proofErr w:type="spellStart"/>
+      <w:r>
+        <w:rPr>
+          <w:rFonts w:eastAsia="Times New Roman" w:cs="Times New Roman"/>
+          <w:b/>
+          <w:bCs/>
+          <w:szCs w:val="28"/>
+          <w:lang w:val="ru-RU" w:eastAsia="ru-RU"/>
+        </w:rPr>
+        <w:t>until</w:t>
+      </w:r>
+      <w:proofErr w:type="spellEnd"/>
+    </w:p>
+    <w:p>
+      <w:pPr>
+        <w:spacing w:before="100" w:beforeAutospacing="1" w:after="100" w:afterAutospacing="1"/>
+        <w:jc w:val="left"/>
+        <w:outlineLvl w:val="3"/>
+        <w:rPr>
+          <w:rFonts w:eastAsia="Times New Roman" w:cs="Times New Roman"/>
+          <w:b/>
+          <w:bCs/>
+          <w:szCs w:val="28"/>
+          <w:lang w:val="ru-RU" w:eastAsia="ru-RU"/>
+        </w:rPr>
+      </w:pPr>
+      <w:r>
+        <w:rPr>
+          <w:rFonts w:eastAsia="Times New Roman" w:cs="Times New Roman"/>
+          <w:b/>
+          <w:bCs/>
+          <w:szCs w:val="28"/>
+          <w:lang w:val="ru-RU" w:eastAsia="ru-RU"/>
+        </w:rPr>
+        <w:t>Операционная семантика:</w:t>
+      </w:r>
+    </w:p>
+    <w:p>
+      <w:pPr>
+        <w:spacing w:before="100" w:beforeAutospacing="1" w:after="100" w:afterAutospacing="1"/>
+        <w:ind w:firstLine="708"/>
+        <w:jc w:val="left"/>
+        <w:rPr>
+          <w:rFonts w:eastAsia="Times New Roman" w:cs="Times New Roman"/>
+          <w:szCs w:val="28"/>
+          <w:lang w:val="ru-RU" w:eastAsia="ru-RU"/>
+        </w:rPr>
+      </w:pPr>
+      <w:r>
+        <w:rPr>
+          <w:rFonts w:eastAsia="Times New Roman" w:cs="Times New Roman"/>
+          <w:szCs w:val="28"/>
+          <w:lang w:val="ru-RU" w:eastAsia="ru-RU"/>
+        </w:rPr>
+        <w:t>Оператор выполняет тело цикла один раз, а затем проверяет условие. Если условие истинно, выполнение прекращается, иначе тело цикла выполняется снова.</w:t>
+      </w:r>
+    </w:p>
+    <w:p>
+      <w:pPr>
+        <w:spacing w:before="100" w:beforeAutospacing="1" w:after="100" w:afterAutospacing="1"/>
+        <w:jc w:val="left"/>
+        <w:outlineLvl w:val="3"/>
+        <w:rPr>
+          <w:rFonts w:eastAsia="Times New Roman" w:cs="Times New Roman"/>
+          <w:b/>
+          <w:bCs/>
+          <w:szCs w:val="28"/>
+          <w:lang w:val="ru-RU" w:eastAsia="ru-RU"/>
+        </w:rPr>
+      </w:pPr>
+      <w:r>
+        <w:rPr>
+          <w:rFonts w:eastAsia="Times New Roman" w:cs="Times New Roman"/>
+          <w:b/>
+          <w:bCs/>
+          <w:szCs w:val="28"/>
+          <w:lang w:val="ru-RU" w:eastAsia="ru-RU"/>
+        </w:rPr>
+        <w:t>Аксиоматическая семантика:</w:t>
+      </w:r>
+    </w:p>
+    <w:p>
+      <w:pPr>
+        <w:spacing w:before="100" w:beforeAutospacing="1" w:after="100" w:afterAutospacing="1"/>
+        <w:ind w:firstLine="708"/>
+        <w:jc w:val="left"/>
+        <w:rPr>
+          <w:rFonts w:eastAsia="Times New Roman" w:cs="Times New Roman"/>
+          <w:szCs w:val="28"/>
+          <w:lang w:val="ru-RU" w:eastAsia="ru-RU"/>
+        </w:rPr>
+      </w:pPr>
+      <w:r>
+        <w:rPr>
+          <w:rFonts w:eastAsia="Times New Roman" w:cs="Times New Roman"/>
+          <w:szCs w:val="28"/>
+          <w:lang w:val="ru-RU" w:eastAsia="ru-RU"/>
+        </w:rPr>
+        <w:t>Постусловие должно быть истинным, когда условие выхода истинно, а инвариант цикла выполняется перед каждой итерацией.</w:t>
+      </w:r>
+    </w:p>
+    <w:p>
+      <w:pPr>
+        <w:spacing w:before="100" w:beforeAutospacing="1" w:after="100" w:afterAutospacing="1"/>
+        <w:jc w:val="left"/>
+        <w:outlineLvl w:val="2"/>
+        <w:rPr>
+          <w:rFonts w:eastAsia="Times New Roman" w:cs="Times New Roman"/>
+          <w:b/>
+          <w:bCs/>
+          <w:szCs w:val="28"/>
+          <w:lang w:val="ru-RU" w:eastAsia="ru-RU"/>
+        </w:rPr>
+      </w:pPr>
+      <w:r>
+        <w:rPr>
+          <w:rFonts w:eastAsia="Times New Roman" w:cs="Times New Roman"/>
+          <w:b/>
+          <w:bCs/>
+          <w:szCs w:val="28"/>
+          <w:lang w:val="ru-RU" w:eastAsia="ru-RU"/>
+        </w:rPr>
+        <w:t>7. Инвариант цикла для программы целочисленного деления DIV</w:t>
+      </w:r>
+    </w:p>
+    <w:p>
+      <w:pPr>
+        <w:spacing w:before="100" w:beforeAutospacing="1" w:after="100" w:afterAutospacing="1"/>
+        <w:ind w:firstLine="708"/>
+        <w:jc w:val="left"/>
+        <w:rPr>
+          <w:rFonts w:eastAsia="Times New Roman" w:cs="Times New Roman"/>
+          <w:szCs w:val="28"/>
+          <w:lang w:val="ru-RU" w:eastAsia="ru-RU"/>
+        </w:rPr>
+      </w:pPr>
+      <w:r>
+        <w:rPr>
+          <w:rFonts w:eastAsia="Times New Roman" w:cs="Times New Roman"/>
+          <w:szCs w:val="28"/>
+          <w:lang w:val="ru-RU" w:eastAsia="ru-RU"/>
+        </w:rPr>
+        <w:t>Инвариант цикла: r=</w:t>
+      </w:r>
+      <w:proofErr w:type="spellStart"/>
+      <w:r>
+        <w:rPr>
+          <w:rFonts w:eastAsia="Times New Roman" w:cs="Times New Roman"/>
+          <w:szCs w:val="28"/>
+          <w:lang w:val="ru-RU" w:eastAsia="ru-RU"/>
+        </w:rPr>
+        <w:t>a−q</w:t>
+      </w:r>
+      <w:r>
+        <w:rPr>
+          <w:rFonts w:ascii="Cambria Math" w:eastAsia="Times New Roman" w:hAnsi="Cambria Math" w:cs="Cambria Math"/>
+          <w:szCs w:val="28"/>
+          <w:lang w:val="ru-RU" w:eastAsia="ru-RU"/>
+        </w:rPr>
+        <w:t>⋅</w:t>
+      </w:r>
+      <w:r>
+        <w:rPr>
+          <w:rFonts w:eastAsia="Times New Roman" w:cs="Times New Roman"/>
+          <w:szCs w:val="28"/>
+          <w:lang w:val="ru-RU" w:eastAsia="ru-RU"/>
+        </w:rPr>
+        <w:t>b</w:t>
+      </w:r>
+      <w:proofErr w:type="spellEnd"/>
+      <w:r>
+        <w:rPr>
+          <w:rFonts w:eastAsia="Times New Roman" w:cs="Times New Roman"/>
+          <w:szCs w:val="28"/>
+          <w:lang w:val="ru-RU" w:eastAsia="ru-RU"/>
+        </w:rPr>
+        <w:t>.</w:t>
+      </w:r>
       <w:bookmarkStart w:id="0" w:name="_GoBack"/>
       <w:bookmarkEnd w:id="0"/>
+      <w:r>
+        <w:rPr>
+          <w:rFonts w:eastAsia="Times New Roman" w:cs="Times New Roman"/>
+          <w:szCs w:val="28"/>
+          <w:lang w:val="ru-RU" w:eastAsia="ru-RU"/>
+        </w:rPr>
+        <w:t xml:space="preserve"> Этот инвариант описывает связь между переменными r, a, q, и b на каждом шаге выполнения программы.</w:t>
+      </w:r>
+    </w:p>
+    <w:p>
+      <w:pPr>
+        <w:spacing w:before="100" w:beforeAutospacing="1" w:after="100" w:afterAutospacing="1"/>
+        <w:jc w:val="left"/>
+        <w:outlineLvl w:val="2"/>
+        <w:rPr>
+          <w:rFonts w:eastAsia="Times New Roman" w:cs="Times New Roman"/>
+          <w:b/>
+          <w:bCs/>
+          <w:szCs w:val="28"/>
+          <w:lang w:val="ru-RU" w:eastAsia="ru-RU"/>
+        </w:rPr>
+      </w:pPr>
+      <w:r>
+        <w:rPr>
+          <w:rFonts w:eastAsia="Times New Roman" w:cs="Times New Roman"/>
+          <w:b/>
+          <w:bCs/>
+          <w:szCs w:val="28"/>
+          <w:lang w:val="ru-RU" w:eastAsia="ru-RU"/>
+        </w:rPr>
+        <w:t>8. Инварианты циклов для программ P, Q и S</w:t>
+      </w:r>
+    </w:p>
+    <w:p>
+      <w:pPr>
+        <w:spacing w:before="100" w:beforeAutospacing="1" w:after="100" w:afterAutospacing="1"/>
+        <w:ind w:firstLine="708"/>
+        <w:jc w:val="left"/>
+        <w:rPr>
+          <w:rFonts w:eastAsia="Times New Roman" w:cs="Times New Roman"/>
+          <w:szCs w:val="28"/>
+          <w:lang w:val="ru-RU" w:eastAsia="ru-RU"/>
+        </w:rPr>
+      </w:pPr>
+      <w:r>
+        <w:rPr>
+          <w:rFonts w:eastAsia="Times New Roman" w:cs="Times New Roman"/>
+          <w:szCs w:val="28"/>
+          <w:lang w:val="ru-RU" w:eastAsia="ru-RU"/>
+        </w:rPr>
+        <w:t>Для программ P, Q и S инварианты будут следующими:</w:t>
+      </w:r>
+    </w:p>
+    <w:p>
+      <w:pPr>
+        <w:spacing w:before="100" w:beforeAutospacing="1" w:after="100" w:afterAutospacing="1"/>
+        <w:jc w:val="left"/>
+        <w:outlineLvl w:val="3"/>
+        <w:rPr>
+          <w:rFonts w:eastAsia="Times New Roman" w:cs="Times New Roman"/>
+          <w:b/>
+          <w:bCs/>
+          <w:szCs w:val="28"/>
+          <w:lang w:val="ru-RU" w:eastAsia="ru-RU"/>
+        </w:rPr>
+      </w:pPr>
+      <w:r>
+        <w:rPr>
+          <w:rFonts w:eastAsia="Times New Roman" w:cs="Times New Roman"/>
+          <w:b/>
+          <w:bCs/>
+          <w:szCs w:val="28"/>
+          <w:lang w:val="ru-RU" w:eastAsia="ru-RU"/>
+        </w:rPr>
+        <w:t>Программа P:</w:t>
+      </w:r>
+    </w:p>
+    <w:p>
+      <w:pPr>
+        <w:spacing w:before="100" w:beforeAutospacing="1" w:after="100" w:afterAutospacing="1"/>
+        <w:ind w:firstLine="708"/>
+        <w:jc w:val="left"/>
+        <w:rPr>
+          <w:rFonts w:eastAsia="Times New Roman" w:cs="Times New Roman"/>
+          <w:szCs w:val="28"/>
+          <w:lang w:val="ru-RU" w:eastAsia="ru-RU"/>
+        </w:rPr>
+      </w:pPr>
+      <w:r>
+        <w:rPr>
+          <w:rFonts w:eastAsia="Times New Roman" w:cs="Times New Roman"/>
+          <w:szCs w:val="28"/>
+          <w:lang w:val="ru-RU" w:eastAsia="ru-RU"/>
+        </w:rPr>
+        <w:t xml:space="preserve">Инвариант: </w:t>
+      </w:r>
+      <w:proofErr w:type="spellStart"/>
+      <w:r>
+        <w:rPr>
+          <w:rFonts w:eastAsia="Times New Roman" w:cs="Times New Roman"/>
+          <w:szCs w:val="28"/>
+          <w:lang w:val="ru-RU" w:eastAsia="ru-RU"/>
+        </w:rPr>
+        <w:t>gcd</w:t>
+      </w:r>
+      <w:proofErr w:type="spellEnd"/>
+      <w:r>
+        <w:rPr>
+          <w:rFonts w:eastAsia="Times New Roman" w:cs="Times New Roman"/>
+          <w:szCs w:val="28"/>
+          <w:lang w:val="ru-RU" w:eastAsia="ru-RU"/>
+        </w:rPr>
+        <w:t>(</w:t>
+      </w:r>
+      <w:proofErr w:type="spellStart"/>
+      <w:proofErr w:type="gramStart"/>
+      <w:r>
+        <w:rPr>
+          <w:rFonts w:eastAsia="Times New Roman" w:cs="Times New Roman"/>
+          <w:szCs w:val="28"/>
+          <w:lang w:val="ru-RU" w:eastAsia="ru-RU"/>
+        </w:rPr>
+        <w:t>x,y</w:t>
+      </w:r>
+      <w:proofErr w:type="spellEnd"/>
+      <w:proofErr w:type="gramEnd"/>
+      <w:r>
+        <w:rPr>
+          <w:rFonts w:eastAsia="Times New Roman" w:cs="Times New Roman"/>
+          <w:szCs w:val="28"/>
+          <w:lang w:val="ru-RU" w:eastAsia="ru-RU"/>
+        </w:rPr>
+        <w:t>)=</w:t>
+      </w:r>
+      <w:proofErr w:type="spellStart"/>
+      <w:r>
+        <w:rPr>
+          <w:rFonts w:eastAsia="Times New Roman" w:cs="Times New Roman"/>
+          <w:szCs w:val="28"/>
+          <w:lang w:val="ru-RU" w:eastAsia="ru-RU"/>
+        </w:rPr>
+        <w:t>gcd</w:t>
+      </w:r>
+      <w:proofErr w:type="spellEnd"/>
+      <w:r>
+        <w:rPr>
+          <w:rFonts w:eastAsia="Times New Roman" w:cs="Times New Roman"/>
+          <w:szCs w:val="28"/>
+          <w:lang w:val="ru-RU" w:eastAsia="ru-RU"/>
+        </w:rPr>
+        <w:t>(</w:t>
+      </w:r>
+      <w:proofErr w:type="spellStart"/>
+      <w:r>
+        <w:rPr>
+          <w:rFonts w:eastAsia="Times New Roman" w:cs="Times New Roman"/>
+          <w:szCs w:val="28"/>
+          <w:lang w:val="ru-RU" w:eastAsia="ru-RU"/>
+        </w:rPr>
+        <w:t>a,b</w:t>
+      </w:r>
+      <w:proofErr w:type="spellEnd"/>
+      <w:r>
+        <w:rPr>
+          <w:rFonts w:eastAsia="Times New Roman" w:cs="Times New Roman"/>
+          <w:szCs w:val="28"/>
+          <w:lang w:val="ru-RU" w:eastAsia="ru-RU"/>
+        </w:rPr>
+        <w:t>).</w:t>
+      </w:r>
+    </w:p>
+    <w:p>
+      <w:pPr>
+        <w:spacing w:before="100" w:beforeAutospacing="1" w:after="100" w:afterAutospacing="1"/>
+        <w:jc w:val="left"/>
+        <w:outlineLvl w:val="3"/>
+        <w:rPr>
+          <w:rFonts w:eastAsia="Times New Roman" w:cs="Times New Roman"/>
+          <w:b/>
+          <w:bCs/>
+          <w:szCs w:val="28"/>
+          <w:lang w:val="ru-RU" w:eastAsia="ru-RU"/>
+        </w:rPr>
+      </w:pPr>
+      <w:r>
+        <w:rPr>
+          <w:rFonts w:eastAsia="Times New Roman" w:cs="Times New Roman"/>
+          <w:b/>
+          <w:bCs/>
+          <w:szCs w:val="28"/>
+          <w:lang w:val="ru-RU" w:eastAsia="ru-RU"/>
+        </w:rPr>
+        <w:t>Программа Q:</w:t>
+      </w:r>
+    </w:p>
+    <w:p>
+      <w:pPr>
+        <w:spacing w:before="100" w:beforeAutospacing="1" w:after="100" w:afterAutospacing="1"/>
+        <w:ind w:firstLine="708"/>
+        <w:jc w:val="left"/>
+        <w:rPr>
+          <w:rFonts w:eastAsia="Times New Roman" w:cs="Times New Roman"/>
+          <w:szCs w:val="28"/>
+          <w:lang w:val="ru-RU" w:eastAsia="ru-RU"/>
+        </w:rPr>
+      </w:pPr>
+      <w:r>
+        <w:rPr>
+          <w:rFonts w:eastAsia="Times New Roman" w:cs="Times New Roman"/>
+          <w:szCs w:val="28"/>
+          <w:lang w:val="ru-RU" w:eastAsia="ru-RU"/>
+        </w:rPr>
+        <w:t xml:space="preserve">Инвариант: </w:t>
+      </w:r>
+      <w:proofErr w:type="spellStart"/>
+      <w:r>
+        <w:rPr>
+          <w:rFonts w:eastAsia="Times New Roman" w:cs="Times New Roman"/>
+          <w:szCs w:val="28"/>
+          <w:lang w:val="ru-RU" w:eastAsia="ru-RU"/>
+        </w:rPr>
+        <w:t>gcd</w:t>
+      </w:r>
+      <w:proofErr w:type="spellEnd"/>
+      <w:r>
+        <w:rPr>
+          <w:rFonts w:eastAsia="Times New Roman" w:cs="Times New Roman"/>
+          <w:szCs w:val="28"/>
+          <w:lang w:val="ru-RU" w:eastAsia="ru-RU"/>
+        </w:rPr>
+        <w:t>(</w:t>
+      </w:r>
+      <w:proofErr w:type="spellStart"/>
+      <w:proofErr w:type="gramStart"/>
+      <w:r>
+        <w:rPr>
+          <w:rFonts w:eastAsia="Times New Roman" w:cs="Times New Roman"/>
+          <w:szCs w:val="28"/>
+          <w:lang w:val="ru-RU" w:eastAsia="ru-RU"/>
+        </w:rPr>
+        <w:t>x,y</w:t>
+      </w:r>
+      <w:proofErr w:type="spellEnd"/>
+      <w:proofErr w:type="gramEnd"/>
+      <w:r>
+        <w:rPr>
+          <w:rFonts w:eastAsia="Times New Roman" w:cs="Times New Roman"/>
+          <w:szCs w:val="28"/>
+          <w:lang w:val="ru-RU" w:eastAsia="ru-RU"/>
+        </w:rPr>
+        <w:t>)=</w:t>
+      </w:r>
+      <w:proofErr w:type="spellStart"/>
+      <w:r>
+        <w:rPr>
+          <w:rFonts w:eastAsia="Times New Roman" w:cs="Times New Roman"/>
+          <w:szCs w:val="28"/>
+          <w:lang w:val="ru-RU" w:eastAsia="ru-RU"/>
+        </w:rPr>
+        <w:t>gcd</w:t>
+      </w:r>
+      <w:proofErr w:type="spellEnd"/>
+      <w:r>
+        <w:rPr>
+          <w:rFonts w:eastAsia="Times New Roman" w:cs="Times New Roman"/>
+          <w:szCs w:val="28"/>
+          <w:lang w:val="ru-RU" w:eastAsia="ru-RU"/>
+        </w:rPr>
+        <w:t>(</w:t>
+      </w:r>
+      <w:proofErr w:type="spellStart"/>
+      <w:r>
+        <w:rPr>
+          <w:rFonts w:eastAsia="Times New Roman" w:cs="Times New Roman"/>
+          <w:szCs w:val="28"/>
+          <w:lang w:val="ru-RU" w:eastAsia="ru-RU"/>
+        </w:rPr>
+        <w:t>a,b</w:t>
+      </w:r>
+      <w:proofErr w:type="spellEnd"/>
+      <w:r>
+        <w:rPr>
+          <w:rFonts w:eastAsia="Times New Roman" w:cs="Times New Roman"/>
+          <w:szCs w:val="28"/>
+          <w:lang w:val="ru-RU" w:eastAsia="ru-RU"/>
+        </w:rPr>
+        <w:t>)</w:t>
+      </w:r>
+      <w:r>
+        <w:rPr>
+          <w:rFonts w:eastAsia="Times New Roman" w:cs="Times New Roman"/>
+          <w:szCs w:val="28"/>
+          <w:lang w:val="ru-RU" w:eastAsia="ru-RU"/>
+        </w:rPr>
+        <w:t>.</w:t>
+      </w:r>
+    </w:p>
+    <w:p>
+      <w:pPr>
+        <w:spacing w:before="100" w:beforeAutospacing="1" w:after="100" w:afterAutospacing="1"/>
+        <w:jc w:val="left"/>
+        <w:outlineLvl w:val="3"/>
+        <w:rPr>
+          <w:rFonts w:eastAsia="Times New Roman" w:cs="Times New Roman"/>
+          <w:b/>
+          <w:bCs/>
+          <w:szCs w:val="28"/>
+          <w:lang w:val="ru-RU" w:eastAsia="ru-RU"/>
+        </w:rPr>
+      </w:pPr>
+      <w:r>
+        <w:rPr>
+          <w:rFonts w:eastAsia="Times New Roman" w:cs="Times New Roman"/>
+          <w:b/>
+          <w:bCs/>
+          <w:szCs w:val="28"/>
+          <w:lang w:val="ru-RU" w:eastAsia="ru-RU"/>
+        </w:rPr>
+        <w:t>Программа S:</w:t>
+      </w:r>
+    </w:p>
+    <w:p>
+      <w:pPr>
+        <w:spacing w:before="100" w:beforeAutospacing="1" w:after="100" w:afterAutospacing="1"/>
+        <w:ind w:firstLine="708"/>
+        <w:jc w:val="left"/>
+        <w:rPr>
+          <w:rFonts w:eastAsia="Times New Roman" w:cs="Times New Roman"/>
+          <w:szCs w:val="28"/>
+          <w:lang w:val="ru-RU" w:eastAsia="ru-RU"/>
+        </w:rPr>
+      </w:pPr>
+      <w:r>
+        <w:rPr>
+          <w:rFonts w:eastAsia="Times New Roman" w:cs="Times New Roman"/>
+          <w:szCs w:val="28"/>
+          <w:lang w:val="ru-RU" w:eastAsia="ru-RU"/>
+        </w:rPr>
+        <w:t xml:space="preserve">Инвариант: </w:t>
+      </w:r>
+      <w:proofErr w:type="spellStart"/>
+      <w:r>
+        <w:rPr>
+          <w:rFonts w:eastAsia="Times New Roman" w:cs="Times New Roman"/>
+          <w:szCs w:val="28"/>
+          <w:lang w:val="ru-RU" w:eastAsia="ru-RU"/>
+        </w:rPr>
+        <w:t>gcd</w:t>
+      </w:r>
+      <w:proofErr w:type="spellEnd"/>
+      <w:r>
+        <w:rPr>
+          <w:rFonts w:eastAsia="Times New Roman" w:cs="Times New Roman"/>
+          <w:szCs w:val="28"/>
+          <w:lang w:val="ru-RU" w:eastAsia="ru-RU"/>
+        </w:rPr>
+        <w:t>(</w:t>
+      </w:r>
+      <w:proofErr w:type="spellStart"/>
+      <w:proofErr w:type="gramStart"/>
+      <w:r>
+        <w:rPr>
+          <w:rFonts w:eastAsia="Times New Roman" w:cs="Times New Roman"/>
+          <w:szCs w:val="28"/>
+          <w:lang w:val="ru-RU" w:eastAsia="ru-RU"/>
+        </w:rPr>
+        <w:t>x,y</w:t>
+      </w:r>
+      <w:proofErr w:type="spellEnd"/>
+      <w:proofErr w:type="gramEnd"/>
+      <w:r>
+        <w:rPr>
+          <w:rFonts w:eastAsia="Times New Roman" w:cs="Times New Roman"/>
+          <w:szCs w:val="28"/>
+          <w:lang w:val="ru-RU" w:eastAsia="ru-RU"/>
+        </w:rPr>
+        <w:t>)=</w:t>
+      </w:r>
+      <w:proofErr w:type="spellStart"/>
+      <w:r>
+        <w:rPr>
+          <w:rFonts w:eastAsia="Times New Roman" w:cs="Times New Roman"/>
+          <w:szCs w:val="28"/>
+          <w:lang w:val="ru-RU" w:eastAsia="ru-RU"/>
+        </w:rPr>
+        <w:t>gcd</w:t>
+      </w:r>
+      <w:proofErr w:type="spellEnd"/>
+      <w:r>
+        <w:rPr>
+          <w:rFonts w:eastAsia="Times New Roman" w:cs="Times New Roman"/>
+          <w:szCs w:val="28"/>
+          <w:lang w:val="ru-RU" w:eastAsia="ru-RU"/>
+        </w:rPr>
+        <w:t>(</w:t>
+      </w:r>
+      <w:proofErr w:type="spellStart"/>
+      <w:r>
+        <w:rPr>
+          <w:rFonts w:eastAsia="Times New Roman" w:cs="Times New Roman"/>
+          <w:szCs w:val="28"/>
+          <w:lang w:val="ru-RU" w:eastAsia="ru-RU"/>
+        </w:rPr>
+        <w:t>a,b</w:t>
+      </w:r>
+      <w:proofErr w:type="spellEnd"/>
+      <w:r>
+        <w:rPr>
+          <w:rFonts w:eastAsia="Times New Roman" w:cs="Times New Roman"/>
+          <w:szCs w:val="28"/>
+          <w:lang w:val="ru-RU" w:eastAsia="ru-RU"/>
+        </w:rPr>
+        <w:t>)</w:t>
+      </w:r>
+      <w:r>
+        <w:rPr>
+          <w:rFonts w:eastAsia="Times New Roman" w:cs="Times New Roman"/>
+          <w:szCs w:val="28"/>
+          <w:lang w:val="ru-RU" w:eastAsia="ru-RU"/>
+        </w:rPr>
+        <w:t>.</w:t>
+      </w:r>
+    </w:p>
+    <w:p>
+      <w:pPr>
+        <w:spacing w:before="100" w:beforeAutospacing="1" w:after="100" w:afterAutospacing="1"/>
+        <w:ind w:firstLine="708"/>
+        <w:jc w:val="left"/>
+        <w:rPr>
+          <w:rFonts w:eastAsia="Times New Roman" w:cs="Times New Roman"/>
+          <w:szCs w:val="28"/>
+          <w:lang w:val="ru-RU" w:eastAsia="ru-RU"/>
+        </w:rPr>
+      </w:pPr>
+      <w:r>
+        <w:rPr>
+          <w:rFonts w:eastAsia="Times New Roman" w:cs="Times New Roman"/>
+          <w:szCs w:val="28"/>
+          <w:lang w:val="ru-RU" w:eastAsia="ru-RU"/>
+        </w:rPr>
+        <w:t>Все три программы имеют одинаковый инвариант, так как они реализуют один и тот же алгоритм поиска НОД.</w:t>
+      </w:r>
+    </w:p>
+    <w:p>
+      <w:pPr>
+        <w:ind w:left="360"/>
+        <w:rPr>
+          <w:lang w:val="ru-RU"/>
+        </w:rPr>
+      </w:pPr>
     </w:p>
     <w:sectPr>
       <w:pgSz w:w="11906" w:h="16838"/>
@@ -714,6 +4275,1076 @@
     </w:sectPr>
   </w:body>
 </w:document>
+</file>
+
+<file path=word/numbering.xml><?xml version="1.0" encoding="utf-8"?>
+<w:numbering xmlns:wpc="http://schemas.microsoft.com/office/word/2010/wordprocessingCanvas" xmlns:cx="http://schemas.microsoft.com/office/drawing/2014/chartex" xmlns:mc="http://schemas.openxmlformats.org/markup-compatibility/2006" xmlns:o="urn:schemas-microsoft-com:office:office" xmlns:r="http://schemas.openxmlformats.org/officeDocument/2006/relationships" xmlns:m="http://schemas.openxmlformats.org/officeDocument/2006/math" xmlns:v="urn:schemas-microsoft-com:vml" xmlns:wp14="http://schemas.microsoft.com/office/word/2010/wordprocessingDrawing" xmlns:wp="http://schemas.openxmlformats.org/drawingml/2006/wordprocessingDrawing" xmlns:w10="urn:schemas-microsoft-com:office:word" xmlns:w="http://schemas.openxmlformats.org/wordprocessingml/2006/main" xmlns:w14="http://schemas.microsoft.com/office/word/2010/wordml" xmlns:w15="http://schemas.microsoft.com/office/word/2012/wordml" xmlns:w16se="http://schemas.microsoft.com/office/word/2015/wordml/symex" xmlns:wpg="http://schemas.microsoft.com/office/word/2010/wordprocessingGroup" xmlns:wpi="http://schemas.microsoft.com/office/word/2010/wordprocessingInk" xmlns:wne="http://schemas.microsoft.com/office/word/2006/wordml" xmlns:wps="http://schemas.microsoft.com/office/word/2010/wordprocessingShape" mc:Ignorable="w14 w15 w16se wp14">
+  <w:abstractNum w:abstractNumId="0" w15:restartNumberingAfterBreak="0">
+    <w:nsid w:val="0F5032DD"/>
+    <w:multiLevelType w:val="multilevel"/>
+    <w:tmpl w:val="02FA8F6A"/>
+    <w:lvl w:ilvl="0">
+      <w:start w:val="1"/>
+      <w:numFmt w:val="decimal"/>
+      <w:lvlText w:val="%1."/>
+      <w:lvlJc w:val="left"/>
+      <w:pPr>
+        <w:tabs>
+          <w:tab w:val="num" w:pos="720"/>
+        </w:tabs>
+        <w:ind w:left="720" w:hanging="360"/>
+      </w:pPr>
+    </w:lvl>
+    <w:lvl w:ilvl="1" w:tentative="1">
+      <w:start w:val="1"/>
+      <w:numFmt w:val="decimal"/>
+      <w:lvlText w:val="%2."/>
+      <w:lvlJc w:val="left"/>
+      <w:pPr>
+        <w:tabs>
+          <w:tab w:val="num" w:pos="1440"/>
+        </w:tabs>
+        <w:ind w:left="1440" w:hanging="360"/>
+      </w:pPr>
+    </w:lvl>
+    <w:lvl w:ilvl="2" w:tentative="1">
+      <w:start w:val="1"/>
+      <w:numFmt w:val="decimal"/>
+      <w:lvlText w:val="%3."/>
+      <w:lvlJc w:val="left"/>
+      <w:pPr>
+        <w:tabs>
+          <w:tab w:val="num" w:pos="2160"/>
+        </w:tabs>
+        <w:ind w:left="2160" w:hanging="360"/>
+      </w:pPr>
+    </w:lvl>
+    <w:lvl w:ilvl="3" w:tentative="1">
+      <w:start w:val="1"/>
+      <w:numFmt w:val="decimal"/>
+      <w:lvlText w:val="%4."/>
+      <w:lvlJc w:val="left"/>
+      <w:pPr>
+        <w:tabs>
+          <w:tab w:val="num" w:pos="2880"/>
+        </w:tabs>
+        <w:ind w:left="2880" w:hanging="360"/>
+      </w:pPr>
+    </w:lvl>
+    <w:lvl w:ilvl="4" w:tentative="1">
+      <w:start w:val="1"/>
+      <w:numFmt w:val="decimal"/>
+      <w:lvlText w:val="%5."/>
+      <w:lvlJc w:val="left"/>
+      <w:pPr>
+        <w:tabs>
+          <w:tab w:val="num" w:pos="3600"/>
+        </w:tabs>
+        <w:ind w:left="3600" w:hanging="360"/>
+      </w:pPr>
+    </w:lvl>
+    <w:lvl w:ilvl="5" w:tentative="1">
+      <w:start w:val="1"/>
+      <w:numFmt w:val="decimal"/>
+      <w:lvlText w:val="%6."/>
+      <w:lvlJc w:val="left"/>
+      <w:pPr>
+        <w:tabs>
+          <w:tab w:val="num" w:pos="4320"/>
+        </w:tabs>
+        <w:ind w:left="4320" w:hanging="360"/>
+      </w:pPr>
+    </w:lvl>
+    <w:lvl w:ilvl="6" w:tentative="1">
+      <w:start w:val="1"/>
+      <w:numFmt w:val="decimal"/>
+      <w:lvlText w:val="%7."/>
+      <w:lvlJc w:val="left"/>
+      <w:pPr>
+        <w:tabs>
+          <w:tab w:val="num" w:pos="5040"/>
+        </w:tabs>
+        <w:ind w:left="5040" w:hanging="360"/>
+      </w:pPr>
+    </w:lvl>
+    <w:lvl w:ilvl="7" w:tentative="1">
+      <w:start w:val="1"/>
+      <w:numFmt w:val="decimal"/>
+      <w:lvlText w:val="%8."/>
+      <w:lvlJc w:val="left"/>
+      <w:pPr>
+        <w:tabs>
+          <w:tab w:val="num" w:pos="5760"/>
+        </w:tabs>
+        <w:ind w:left="5760" w:hanging="360"/>
+      </w:pPr>
+    </w:lvl>
+    <w:lvl w:ilvl="8" w:tentative="1">
+      <w:start w:val="1"/>
+      <w:numFmt w:val="decimal"/>
+      <w:lvlText w:val="%9."/>
+      <w:lvlJc w:val="left"/>
+      <w:pPr>
+        <w:tabs>
+          <w:tab w:val="num" w:pos="6480"/>
+        </w:tabs>
+        <w:ind w:left="6480" w:hanging="360"/>
+      </w:pPr>
+    </w:lvl>
+  </w:abstractNum>
+  <w:abstractNum w:abstractNumId="1" w15:restartNumberingAfterBreak="0">
+    <w:nsid w:val="336B53E1"/>
+    <w:multiLevelType w:val="hybridMultilevel"/>
+    <w:tmpl w:val="365021C4"/>
+    <w:lvl w:ilvl="0" w:tplc="0419000F">
+      <w:start w:val="1"/>
+      <w:numFmt w:val="decimal"/>
+      <w:lvlText w:val="%1."/>
+      <w:lvlJc w:val="left"/>
+      <w:pPr>
+        <w:ind w:left="720" w:hanging="360"/>
+      </w:pPr>
+    </w:lvl>
+    <w:lvl w:ilvl="1" w:tplc="04190019" w:tentative="1">
+      <w:start w:val="1"/>
+      <w:numFmt w:val="lowerLetter"/>
+      <w:lvlText w:val="%2."/>
+      <w:lvlJc w:val="left"/>
+      <w:pPr>
+        <w:ind w:left="1440" w:hanging="360"/>
+      </w:pPr>
+    </w:lvl>
+    <w:lvl w:ilvl="2" w:tplc="0419001B" w:tentative="1">
+      <w:start w:val="1"/>
+      <w:numFmt w:val="lowerRoman"/>
+      <w:lvlText w:val="%3."/>
+      <w:lvlJc w:val="right"/>
+      <w:pPr>
+        <w:ind w:left="2160" w:hanging="180"/>
+      </w:pPr>
+    </w:lvl>
+    <w:lvl w:ilvl="3" w:tplc="0419000F" w:tentative="1">
+      <w:start w:val="1"/>
+      <w:numFmt w:val="decimal"/>
+      <w:lvlText w:val="%4."/>
+      <w:lvlJc w:val="left"/>
+      <w:pPr>
+        <w:ind w:left="2880" w:hanging="360"/>
+      </w:pPr>
+    </w:lvl>
+    <w:lvl w:ilvl="4" w:tplc="04190019" w:tentative="1">
+      <w:start w:val="1"/>
+      <w:numFmt w:val="lowerLetter"/>
+      <w:lvlText w:val="%5."/>
+      <w:lvlJc w:val="left"/>
+      <w:pPr>
+        <w:ind w:left="3600" w:hanging="360"/>
+      </w:pPr>
+    </w:lvl>
+    <w:lvl w:ilvl="5" w:tplc="0419001B" w:tentative="1">
+      <w:start w:val="1"/>
+      <w:numFmt w:val="lowerRoman"/>
+      <w:lvlText w:val="%6."/>
+      <w:lvlJc w:val="right"/>
+      <w:pPr>
+        <w:ind w:left="4320" w:hanging="180"/>
+      </w:pPr>
+    </w:lvl>
+    <w:lvl w:ilvl="6" w:tplc="0419000F" w:tentative="1">
+      <w:start w:val="1"/>
+      <w:numFmt w:val="decimal"/>
+      <w:lvlText w:val="%7."/>
+      <w:lvlJc w:val="left"/>
+      <w:pPr>
+        <w:ind w:left="5040" w:hanging="360"/>
+      </w:pPr>
+    </w:lvl>
+    <w:lvl w:ilvl="7" w:tplc="04190019" w:tentative="1">
+      <w:start w:val="1"/>
+      <w:numFmt w:val="lowerLetter"/>
+      <w:lvlText w:val="%8."/>
+      <w:lvlJc w:val="left"/>
+      <w:pPr>
+        <w:ind w:left="5760" w:hanging="360"/>
+      </w:pPr>
+    </w:lvl>
+    <w:lvl w:ilvl="8" w:tplc="0419001B" w:tentative="1">
+      <w:start w:val="1"/>
+      <w:numFmt w:val="lowerRoman"/>
+      <w:lvlText w:val="%9."/>
+      <w:lvlJc w:val="right"/>
+      <w:pPr>
+        <w:ind w:left="6480" w:hanging="180"/>
+      </w:pPr>
+    </w:lvl>
+  </w:abstractNum>
+  <w:abstractNum w:abstractNumId="2" w15:restartNumberingAfterBreak="0">
+    <w:nsid w:val="3C2E61C9"/>
+    <w:multiLevelType w:val="multilevel"/>
+    <w:tmpl w:val="4760AC62"/>
+    <w:lvl w:ilvl="0">
+      <w:start w:val="1"/>
+      <w:numFmt w:val="decimal"/>
+      <w:lvlText w:val="%1."/>
+      <w:lvlJc w:val="left"/>
+      <w:pPr>
+        <w:tabs>
+          <w:tab w:val="num" w:pos="720"/>
+        </w:tabs>
+        <w:ind w:left="720" w:hanging="360"/>
+      </w:pPr>
+    </w:lvl>
+    <w:lvl w:ilvl="1" w:tentative="1">
+      <w:start w:val="1"/>
+      <w:numFmt w:val="decimal"/>
+      <w:lvlText w:val="%2."/>
+      <w:lvlJc w:val="left"/>
+      <w:pPr>
+        <w:tabs>
+          <w:tab w:val="num" w:pos="1440"/>
+        </w:tabs>
+        <w:ind w:left="1440" w:hanging="360"/>
+      </w:pPr>
+    </w:lvl>
+    <w:lvl w:ilvl="2" w:tentative="1">
+      <w:start w:val="1"/>
+      <w:numFmt w:val="decimal"/>
+      <w:lvlText w:val="%3."/>
+      <w:lvlJc w:val="left"/>
+      <w:pPr>
+        <w:tabs>
+          <w:tab w:val="num" w:pos="2160"/>
+        </w:tabs>
+        <w:ind w:left="2160" w:hanging="360"/>
+      </w:pPr>
+    </w:lvl>
+    <w:lvl w:ilvl="3" w:tentative="1">
+      <w:start w:val="1"/>
+      <w:numFmt w:val="decimal"/>
+      <w:lvlText w:val="%4."/>
+      <w:lvlJc w:val="left"/>
+      <w:pPr>
+        <w:tabs>
+          <w:tab w:val="num" w:pos="2880"/>
+        </w:tabs>
+        <w:ind w:left="2880" w:hanging="360"/>
+      </w:pPr>
+    </w:lvl>
+    <w:lvl w:ilvl="4" w:tentative="1">
+      <w:start w:val="1"/>
+      <w:numFmt w:val="decimal"/>
+      <w:lvlText w:val="%5."/>
+      <w:lvlJc w:val="left"/>
+      <w:pPr>
+        <w:tabs>
+          <w:tab w:val="num" w:pos="3600"/>
+        </w:tabs>
+        <w:ind w:left="3600" w:hanging="360"/>
+      </w:pPr>
+    </w:lvl>
+    <w:lvl w:ilvl="5" w:tentative="1">
+      <w:start w:val="1"/>
+      <w:numFmt w:val="decimal"/>
+      <w:lvlText w:val="%6."/>
+      <w:lvlJc w:val="left"/>
+      <w:pPr>
+        <w:tabs>
+          <w:tab w:val="num" w:pos="4320"/>
+        </w:tabs>
+        <w:ind w:left="4320" w:hanging="360"/>
+      </w:pPr>
+    </w:lvl>
+    <w:lvl w:ilvl="6" w:tentative="1">
+      <w:start w:val="1"/>
+      <w:numFmt w:val="decimal"/>
+      <w:lvlText w:val="%7."/>
+      <w:lvlJc w:val="left"/>
+      <w:pPr>
+        <w:tabs>
+          <w:tab w:val="num" w:pos="5040"/>
+        </w:tabs>
+        <w:ind w:left="5040" w:hanging="360"/>
+      </w:pPr>
+    </w:lvl>
+    <w:lvl w:ilvl="7" w:tentative="1">
+      <w:start w:val="1"/>
+      <w:numFmt w:val="decimal"/>
+      <w:lvlText w:val="%8."/>
+      <w:lvlJc w:val="left"/>
+      <w:pPr>
+        <w:tabs>
+          <w:tab w:val="num" w:pos="5760"/>
+        </w:tabs>
+        <w:ind w:left="5760" w:hanging="360"/>
+      </w:pPr>
+    </w:lvl>
+    <w:lvl w:ilvl="8" w:tentative="1">
+      <w:start w:val="1"/>
+      <w:numFmt w:val="decimal"/>
+      <w:lvlText w:val="%9."/>
+      <w:lvlJc w:val="left"/>
+      <w:pPr>
+        <w:tabs>
+          <w:tab w:val="num" w:pos="6480"/>
+        </w:tabs>
+        <w:ind w:left="6480" w:hanging="360"/>
+      </w:pPr>
+    </w:lvl>
+  </w:abstractNum>
+  <w:abstractNum w:abstractNumId="3" w15:restartNumberingAfterBreak="0">
+    <w:nsid w:val="4EEE4D49"/>
+    <w:multiLevelType w:val="multilevel"/>
+    <w:tmpl w:val="7EC491BA"/>
+    <w:lvl w:ilvl="0">
+      <w:start w:val="1"/>
+      <w:numFmt w:val="bullet"/>
+      <w:lvlText w:val=""/>
+      <w:lvlJc w:val="left"/>
+      <w:pPr>
+        <w:tabs>
+          <w:tab w:val="num" w:pos="720"/>
+        </w:tabs>
+        <w:ind w:left="720" w:hanging="360"/>
+      </w:pPr>
+      <w:rPr>
+        <w:rFonts w:ascii="Symbol" w:hAnsi="Symbol" w:hint="default"/>
+        <w:sz w:val="20"/>
+      </w:rPr>
+    </w:lvl>
+    <w:lvl w:ilvl="1">
+      <w:start w:val="1"/>
+      <w:numFmt w:val="bullet"/>
+      <w:lvlText w:val=""/>
+      <w:lvlJc w:val="left"/>
+      <w:pPr>
+        <w:tabs>
+          <w:tab w:val="num" w:pos="1440"/>
+        </w:tabs>
+        <w:ind w:left="1440" w:hanging="360"/>
+      </w:pPr>
+      <w:rPr>
+        <w:rFonts w:ascii="Wingdings" w:hAnsi="Wingdings" w:hint="default"/>
+        <w:sz w:val="20"/>
+      </w:rPr>
+    </w:lvl>
+    <w:lvl w:ilvl="2" w:tentative="1">
+      <w:start w:val="1"/>
+      <w:numFmt w:val="bullet"/>
+      <w:lvlText w:val=""/>
+      <w:lvlJc w:val="left"/>
+      <w:pPr>
+        <w:tabs>
+          <w:tab w:val="num" w:pos="2160"/>
+        </w:tabs>
+        <w:ind w:left="2160" w:hanging="360"/>
+      </w:pPr>
+      <w:rPr>
+        <w:rFonts w:ascii="Wingdings" w:hAnsi="Wingdings" w:hint="default"/>
+        <w:sz w:val="20"/>
+      </w:rPr>
+    </w:lvl>
+    <w:lvl w:ilvl="3" w:tentative="1">
+      <w:start w:val="1"/>
+      <w:numFmt w:val="bullet"/>
+      <w:lvlText w:val=""/>
+      <w:lvlJc w:val="left"/>
+      <w:pPr>
+        <w:tabs>
+          <w:tab w:val="num" w:pos="2880"/>
+        </w:tabs>
+        <w:ind w:left="2880" w:hanging="360"/>
+      </w:pPr>
+      <w:rPr>
+        <w:rFonts w:ascii="Wingdings" w:hAnsi="Wingdings" w:hint="default"/>
+        <w:sz w:val="20"/>
+      </w:rPr>
+    </w:lvl>
+    <w:lvl w:ilvl="4" w:tentative="1">
+      <w:start w:val="1"/>
+      <w:numFmt w:val="bullet"/>
+      <w:lvlText w:val=""/>
+      <w:lvlJc w:val="left"/>
+      <w:pPr>
+        <w:tabs>
+          <w:tab w:val="num" w:pos="3600"/>
+        </w:tabs>
+        <w:ind w:left="3600" w:hanging="360"/>
+      </w:pPr>
+      <w:rPr>
+        <w:rFonts w:ascii="Wingdings" w:hAnsi="Wingdings" w:hint="default"/>
+        <w:sz w:val="20"/>
+      </w:rPr>
+    </w:lvl>
+    <w:lvl w:ilvl="5" w:tentative="1">
+      <w:start w:val="1"/>
+      <w:numFmt w:val="bullet"/>
+      <w:lvlText w:val=""/>
+      <w:lvlJc w:val="left"/>
+      <w:pPr>
+        <w:tabs>
+          <w:tab w:val="num" w:pos="4320"/>
+        </w:tabs>
+        <w:ind w:left="4320" w:hanging="360"/>
+      </w:pPr>
+      <w:rPr>
+        <w:rFonts w:ascii="Wingdings" w:hAnsi="Wingdings" w:hint="default"/>
+        <w:sz w:val="20"/>
+      </w:rPr>
+    </w:lvl>
+    <w:lvl w:ilvl="6" w:tentative="1">
+      <w:start w:val="1"/>
+      <w:numFmt w:val="bullet"/>
+      <w:lvlText w:val=""/>
+      <w:lvlJc w:val="left"/>
+      <w:pPr>
+        <w:tabs>
+          <w:tab w:val="num" w:pos="5040"/>
+        </w:tabs>
+        <w:ind w:left="5040" w:hanging="360"/>
+      </w:pPr>
+      <w:rPr>
+        <w:rFonts w:ascii="Wingdings" w:hAnsi="Wingdings" w:hint="default"/>
+        <w:sz w:val="20"/>
+      </w:rPr>
+    </w:lvl>
+    <w:lvl w:ilvl="7" w:tentative="1">
+      <w:start w:val="1"/>
+      <w:numFmt w:val="bullet"/>
+      <w:lvlText w:val=""/>
+      <w:lvlJc w:val="left"/>
+      <w:pPr>
+        <w:tabs>
+          <w:tab w:val="num" w:pos="5760"/>
+        </w:tabs>
+        <w:ind w:left="5760" w:hanging="360"/>
+      </w:pPr>
+      <w:rPr>
+        <w:rFonts w:ascii="Wingdings" w:hAnsi="Wingdings" w:hint="default"/>
+        <w:sz w:val="20"/>
+      </w:rPr>
+    </w:lvl>
+    <w:lvl w:ilvl="8" w:tentative="1">
+      <w:start w:val="1"/>
+      <w:numFmt w:val="bullet"/>
+      <w:lvlText w:val=""/>
+      <w:lvlJc w:val="left"/>
+      <w:pPr>
+        <w:tabs>
+          <w:tab w:val="num" w:pos="6480"/>
+        </w:tabs>
+        <w:ind w:left="6480" w:hanging="360"/>
+      </w:pPr>
+      <w:rPr>
+        <w:rFonts w:ascii="Wingdings" w:hAnsi="Wingdings" w:hint="default"/>
+        <w:sz w:val="20"/>
+      </w:rPr>
+    </w:lvl>
+  </w:abstractNum>
+  <w:abstractNum w:abstractNumId="4" w15:restartNumberingAfterBreak="0">
+    <w:nsid w:val="4F2C0B66"/>
+    <w:multiLevelType w:val="multilevel"/>
+    <w:tmpl w:val="F6A0F7F8"/>
+    <w:lvl w:ilvl="0">
+      <w:start w:val="1"/>
+      <w:numFmt w:val="decimal"/>
+      <w:lvlText w:val="%1."/>
+      <w:lvlJc w:val="left"/>
+      <w:pPr>
+        <w:tabs>
+          <w:tab w:val="num" w:pos="720"/>
+        </w:tabs>
+        <w:ind w:left="720" w:hanging="360"/>
+      </w:pPr>
+    </w:lvl>
+    <w:lvl w:ilvl="1" w:tentative="1">
+      <w:start w:val="1"/>
+      <w:numFmt w:val="decimal"/>
+      <w:lvlText w:val="%2."/>
+      <w:lvlJc w:val="left"/>
+      <w:pPr>
+        <w:tabs>
+          <w:tab w:val="num" w:pos="1440"/>
+        </w:tabs>
+        <w:ind w:left="1440" w:hanging="360"/>
+      </w:pPr>
+    </w:lvl>
+    <w:lvl w:ilvl="2" w:tentative="1">
+      <w:start w:val="1"/>
+      <w:numFmt w:val="decimal"/>
+      <w:lvlText w:val="%3."/>
+      <w:lvlJc w:val="left"/>
+      <w:pPr>
+        <w:tabs>
+          <w:tab w:val="num" w:pos="2160"/>
+        </w:tabs>
+        <w:ind w:left="2160" w:hanging="360"/>
+      </w:pPr>
+    </w:lvl>
+    <w:lvl w:ilvl="3" w:tentative="1">
+      <w:start w:val="1"/>
+      <w:numFmt w:val="decimal"/>
+      <w:lvlText w:val="%4."/>
+      <w:lvlJc w:val="left"/>
+      <w:pPr>
+        <w:tabs>
+          <w:tab w:val="num" w:pos="2880"/>
+        </w:tabs>
+        <w:ind w:left="2880" w:hanging="360"/>
+      </w:pPr>
+    </w:lvl>
+    <w:lvl w:ilvl="4" w:tentative="1">
+      <w:start w:val="1"/>
+      <w:numFmt w:val="decimal"/>
+      <w:lvlText w:val="%5."/>
+      <w:lvlJc w:val="left"/>
+      <w:pPr>
+        <w:tabs>
+          <w:tab w:val="num" w:pos="3600"/>
+        </w:tabs>
+        <w:ind w:left="3600" w:hanging="360"/>
+      </w:pPr>
+    </w:lvl>
+    <w:lvl w:ilvl="5" w:tentative="1">
+      <w:start w:val="1"/>
+      <w:numFmt w:val="decimal"/>
+      <w:lvlText w:val="%6."/>
+      <w:lvlJc w:val="left"/>
+      <w:pPr>
+        <w:tabs>
+          <w:tab w:val="num" w:pos="4320"/>
+        </w:tabs>
+        <w:ind w:left="4320" w:hanging="360"/>
+      </w:pPr>
+    </w:lvl>
+    <w:lvl w:ilvl="6" w:tentative="1">
+      <w:start w:val="1"/>
+      <w:numFmt w:val="decimal"/>
+      <w:lvlText w:val="%7."/>
+      <w:lvlJc w:val="left"/>
+      <w:pPr>
+        <w:tabs>
+          <w:tab w:val="num" w:pos="5040"/>
+        </w:tabs>
+        <w:ind w:left="5040" w:hanging="360"/>
+      </w:pPr>
+    </w:lvl>
+    <w:lvl w:ilvl="7" w:tentative="1">
+      <w:start w:val="1"/>
+      <w:numFmt w:val="decimal"/>
+      <w:lvlText w:val="%8."/>
+      <w:lvlJc w:val="left"/>
+      <w:pPr>
+        <w:tabs>
+          <w:tab w:val="num" w:pos="5760"/>
+        </w:tabs>
+        <w:ind w:left="5760" w:hanging="360"/>
+      </w:pPr>
+    </w:lvl>
+    <w:lvl w:ilvl="8" w:tentative="1">
+      <w:start w:val="1"/>
+      <w:numFmt w:val="decimal"/>
+      <w:lvlText w:val="%9."/>
+      <w:lvlJc w:val="left"/>
+      <w:pPr>
+        <w:tabs>
+          <w:tab w:val="num" w:pos="6480"/>
+        </w:tabs>
+        <w:ind w:left="6480" w:hanging="360"/>
+      </w:pPr>
+    </w:lvl>
+  </w:abstractNum>
+  <w:abstractNum w:abstractNumId="5" w15:restartNumberingAfterBreak="0">
+    <w:nsid w:val="552D58EF"/>
+    <w:multiLevelType w:val="multilevel"/>
+    <w:tmpl w:val="2F66D92C"/>
+    <w:lvl w:ilvl="0">
+      <w:start w:val="1"/>
+      <w:numFmt w:val="decimal"/>
+      <w:lvlText w:val="%1."/>
+      <w:lvlJc w:val="left"/>
+      <w:pPr>
+        <w:tabs>
+          <w:tab w:val="num" w:pos="720"/>
+        </w:tabs>
+        <w:ind w:left="720" w:hanging="360"/>
+      </w:pPr>
+    </w:lvl>
+    <w:lvl w:ilvl="1" w:tentative="1">
+      <w:start w:val="1"/>
+      <w:numFmt w:val="decimal"/>
+      <w:lvlText w:val="%2."/>
+      <w:lvlJc w:val="left"/>
+      <w:pPr>
+        <w:tabs>
+          <w:tab w:val="num" w:pos="1440"/>
+        </w:tabs>
+        <w:ind w:left="1440" w:hanging="360"/>
+      </w:pPr>
+    </w:lvl>
+    <w:lvl w:ilvl="2" w:tentative="1">
+      <w:start w:val="1"/>
+      <w:numFmt w:val="decimal"/>
+      <w:lvlText w:val="%3."/>
+      <w:lvlJc w:val="left"/>
+      <w:pPr>
+        <w:tabs>
+          <w:tab w:val="num" w:pos="2160"/>
+        </w:tabs>
+        <w:ind w:left="2160" w:hanging="360"/>
+      </w:pPr>
+    </w:lvl>
+    <w:lvl w:ilvl="3" w:tentative="1">
+      <w:start w:val="1"/>
+      <w:numFmt w:val="decimal"/>
+      <w:lvlText w:val="%4."/>
+      <w:lvlJc w:val="left"/>
+      <w:pPr>
+        <w:tabs>
+          <w:tab w:val="num" w:pos="2880"/>
+        </w:tabs>
+        <w:ind w:left="2880" w:hanging="360"/>
+      </w:pPr>
+    </w:lvl>
+    <w:lvl w:ilvl="4" w:tentative="1">
+      <w:start w:val="1"/>
+      <w:numFmt w:val="decimal"/>
+      <w:lvlText w:val="%5."/>
+      <w:lvlJc w:val="left"/>
+      <w:pPr>
+        <w:tabs>
+          <w:tab w:val="num" w:pos="3600"/>
+        </w:tabs>
+        <w:ind w:left="3600" w:hanging="360"/>
+      </w:pPr>
+    </w:lvl>
+    <w:lvl w:ilvl="5" w:tentative="1">
+      <w:start w:val="1"/>
+      <w:numFmt w:val="decimal"/>
+      <w:lvlText w:val="%6."/>
+      <w:lvlJc w:val="left"/>
+      <w:pPr>
+        <w:tabs>
+          <w:tab w:val="num" w:pos="4320"/>
+        </w:tabs>
+        <w:ind w:left="4320" w:hanging="360"/>
+      </w:pPr>
+    </w:lvl>
+    <w:lvl w:ilvl="6" w:tentative="1">
+      <w:start w:val="1"/>
+      <w:numFmt w:val="decimal"/>
+      <w:lvlText w:val="%7."/>
+      <w:lvlJc w:val="left"/>
+      <w:pPr>
+        <w:tabs>
+          <w:tab w:val="num" w:pos="5040"/>
+        </w:tabs>
+        <w:ind w:left="5040" w:hanging="360"/>
+      </w:pPr>
+    </w:lvl>
+    <w:lvl w:ilvl="7" w:tentative="1">
+      <w:start w:val="1"/>
+      <w:numFmt w:val="decimal"/>
+      <w:lvlText w:val="%8."/>
+      <w:lvlJc w:val="left"/>
+      <w:pPr>
+        <w:tabs>
+          <w:tab w:val="num" w:pos="5760"/>
+        </w:tabs>
+        <w:ind w:left="5760" w:hanging="360"/>
+      </w:pPr>
+    </w:lvl>
+    <w:lvl w:ilvl="8" w:tentative="1">
+      <w:start w:val="1"/>
+      <w:numFmt w:val="decimal"/>
+      <w:lvlText w:val="%9."/>
+      <w:lvlJc w:val="left"/>
+      <w:pPr>
+        <w:tabs>
+          <w:tab w:val="num" w:pos="6480"/>
+        </w:tabs>
+        <w:ind w:left="6480" w:hanging="360"/>
+      </w:pPr>
+    </w:lvl>
+  </w:abstractNum>
+  <w:abstractNum w:abstractNumId="6" w15:restartNumberingAfterBreak="0">
+    <w:nsid w:val="6284221A"/>
+    <w:multiLevelType w:val="multilevel"/>
+    <w:tmpl w:val="E544146A"/>
+    <w:lvl w:ilvl="0">
+      <w:start w:val="1"/>
+      <w:numFmt w:val="decimal"/>
+      <w:lvlText w:val="%1."/>
+      <w:lvlJc w:val="left"/>
+      <w:pPr>
+        <w:tabs>
+          <w:tab w:val="num" w:pos="720"/>
+        </w:tabs>
+        <w:ind w:left="720" w:hanging="360"/>
+      </w:pPr>
+    </w:lvl>
+    <w:lvl w:ilvl="1" w:tentative="1">
+      <w:start w:val="1"/>
+      <w:numFmt w:val="decimal"/>
+      <w:lvlText w:val="%2."/>
+      <w:lvlJc w:val="left"/>
+      <w:pPr>
+        <w:tabs>
+          <w:tab w:val="num" w:pos="1440"/>
+        </w:tabs>
+        <w:ind w:left="1440" w:hanging="360"/>
+      </w:pPr>
+    </w:lvl>
+    <w:lvl w:ilvl="2" w:tentative="1">
+      <w:start w:val="1"/>
+      <w:numFmt w:val="decimal"/>
+      <w:lvlText w:val="%3."/>
+      <w:lvlJc w:val="left"/>
+      <w:pPr>
+        <w:tabs>
+          <w:tab w:val="num" w:pos="2160"/>
+        </w:tabs>
+        <w:ind w:left="2160" w:hanging="360"/>
+      </w:pPr>
+    </w:lvl>
+    <w:lvl w:ilvl="3" w:tentative="1">
+      <w:start w:val="1"/>
+      <w:numFmt w:val="decimal"/>
+      <w:lvlText w:val="%4."/>
+      <w:lvlJc w:val="left"/>
+      <w:pPr>
+        <w:tabs>
+          <w:tab w:val="num" w:pos="2880"/>
+        </w:tabs>
+        <w:ind w:left="2880" w:hanging="360"/>
+      </w:pPr>
+    </w:lvl>
+    <w:lvl w:ilvl="4" w:tentative="1">
+      <w:start w:val="1"/>
+      <w:numFmt w:val="decimal"/>
+      <w:lvlText w:val="%5."/>
+      <w:lvlJc w:val="left"/>
+      <w:pPr>
+        <w:tabs>
+          <w:tab w:val="num" w:pos="3600"/>
+        </w:tabs>
+        <w:ind w:left="3600" w:hanging="360"/>
+      </w:pPr>
+    </w:lvl>
+    <w:lvl w:ilvl="5" w:tentative="1">
+      <w:start w:val="1"/>
+      <w:numFmt w:val="decimal"/>
+      <w:lvlText w:val="%6."/>
+      <w:lvlJc w:val="left"/>
+      <w:pPr>
+        <w:tabs>
+          <w:tab w:val="num" w:pos="4320"/>
+        </w:tabs>
+        <w:ind w:left="4320" w:hanging="360"/>
+      </w:pPr>
+    </w:lvl>
+    <w:lvl w:ilvl="6" w:tentative="1">
+      <w:start w:val="1"/>
+      <w:numFmt w:val="decimal"/>
+      <w:lvlText w:val="%7."/>
+      <w:lvlJc w:val="left"/>
+      <w:pPr>
+        <w:tabs>
+          <w:tab w:val="num" w:pos="5040"/>
+        </w:tabs>
+        <w:ind w:left="5040" w:hanging="360"/>
+      </w:pPr>
+    </w:lvl>
+    <w:lvl w:ilvl="7" w:tentative="1">
+      <w:start w:val="1"/>
+      <w:numFmt w:val="decimal"/>
+      <w:lvlText w:val="%8."/>
+      <w:lvlJc w:val="left"/>
+      <w:pPr>
+        <w:tabs>
+          <w:tab w:val="num" w:pos="5760"/>
+        </w:tabs>
+        <w:ind w:left="5760" w:hanging="360"/>
+      </w:pPr>
+    </w:lvl>
+    <w:lvl w:ilvl="8" w:tentative="1">
+      <w:start w:val="1"/>
+      <w:numFmt w:val="decimal"/>
+      <w:lvlText w:val="%9."/>
+      <w:lvlJc w:val="left"/>
+      <w:pPr>
+        <w:tabs>
+          <w:tab w:val="num" w:pos="6480"/>
+        </w:tabs>
+        <w:ind w:left="6480" w:hanging="360"/>
+      </w:pPr>
+    </w:lvl>
+  </w:abstractNum>
+  <w:abstractNum w:abstractNumId="7" w15:restartNumberingAfterBreak="0">
+    <w:nsid w:val="62EE2057"/>
+    <w:multiLevelType w:val="multilevel"/>
+    <w:tmpl w:val="DEA028BA"/>
+    <w:lvl w:ilvl="0">
+      <w:start w:val="1"/>
+      <w:numFmt w:val="bullet"/>
+      <w:lvlText w:val=""/>
+      <w:lvlJc w:val="left"/>
+      <w:pPr>
+        <w:tabs>
+          <w:tab w:val="num" w:pos="720"/>
+        </w:tabs>
+        <w:ind w:left="720" w:hanging="360"/>
+      </w:pPr>
+      <w:rPr>
+        <w:rFonts w:ascii="Symbol" w:hAnsi="Symbol" w:hint="default"/>
+        <w:sz w:val="20"/>
+      </w:rPr>
+    </w:lvl>
+    <w:lvl w:ilvl="1">
+      <w:start w:val="1"/>
+      <w:numFmt w:val="bullet"/>
+      <w:lvlText w:val="o"/>
+      <w:lvlJc w:val="left"/>
+      <w:pPr>
+        <w:tabs>
+          <w:tab w:val="num" w:pos="1440"/>
+        </w:tabs>
+        <w:ind w:left="1440" w:hanging="360"/>
+      </w:pPr>
+      <w:rPr>
+        <w:rFonts w:ascii="Courier New" w:hAnsi="Courier New" w:hint="default"/>
+        <w:sz w:val="20"/>
+      </w:rPr>
+    </w:lvl>
+    <w:lvl w:ilvl="2" w:tentative="1">
+      <w:start w:val="1"/>
+      <w:numFmt w:val="bullet"/>
+      <w:lvlText w:val=""/>
+      <w:lvlJc w:val="left"/>
+      <w:pPr>
+        <w:tabs>
+          <w:tab w:val="num" w:pos="2160"/>
+        </w:tabs>
+        <w:ind w:left="2160" w:hanging="360"/>
+      </w:pPr>
+      <w:rPr>
+        <w:rFonts w:ascii="Wingdings" w:hAnsi="Wingdings" w:hint="default"/>
+        <w:sz w:val="20"/>
+      </w:rPr>
+    </w:lvl>
+    <w:lvl w:ilvl="3" w:tentative="1">
+      <w:start w:val="1"/>
+      <w:numFmt w:val="bullet"/>
+      <w:lvlText w:val=""/>
+      <w:lvlJc w:val="left"/>
+      <w:pPr>
+        <w:tabs>
+          <w:tab w:val="num" w:pos="2880"/>
+        </w:tabs>
+        <w:ind w:left="2880" w:hanging="360"/>
+      </w:pPr>
+      <w:rPr>
+        <w:rFonts w:ascii="Wingdings" w:hAnsi="Wingdings" w:hint="default"/>
+        <w:sz w:val="20"/>
+      </w:rPr>
+    </w:lvl>
+    <w:lvl w:ilvl="4" w:tentative="1">
+      <w:start w:val="1"/>
+      <w:numFmt w:val="bullet"/>
+      <w:lvlText w:val=""/>
+      <w:lvlJc w:val="left"/>
+      <w:pPr>
+        <w:tabs>
+          <w:tab w:val="num" w:pos="3600"/>
+        </w:tabs>
+        <w:ind w:left="3600" w:hanging="360"/>
+      </w:pPr>
+      <w:rPr>
+        <w:rFonts w:ascii="Wingdings" w:hAnsi="Wingdings" w:hint="default"/>
+        <w:sz w:val="20"/>
+      </w:rPr>
+    </w:lvl>
+    <w:lvl w:ilvl="5" w:tentative="1">
+      <w:start w:val="1"/>
+      <w:numFmt w:val="bullet"/>
+      <w:lvlText w:val=""/>
+      <w:lvlJc w:val="left"/>
+      <w:pPr>
+        <w:tabs>
+          <w:tab w:val="num" w:pos="4320"/>
+        </w:tabs>
+        <w:ind w:left="4320" w:hanging="360"/>
+      </w:pPr>
+      <w:rPr>
+        <w:rFonts w:ascii="Wingdings" w:hAnsi="Wingdings" w:hint="default"/>
+        <w:sz w:val="20"/>
+      </w:rPr>
+    </w:lvl>
+    <w:lvl w:ilvl="6" w:tentative="1">
+      <w:start w:val="1"/>
+      <w:numFmt w:val="bullet"/>
+      <w:lvlText w:val=""/>
+      <w:lvlJc w:val="left"/>
+      <w:pPr>
+        <w:tabs>
+          <w:tab w:val="num" w:pos="5040"/>
+        </w:tabs>
+        <w:ind w:left="5040" w:hanging="360"/>
+      </w:pPr>
+      <w:rPr>
+        <w:rFonts w:ascii="Wingdings" w:hAnsi="Wingdings" w:hint="default"/>
+        <w:sz w:val="20"/>
+      </w:rPr>
+    </w:lvl>
+    <w:lvl w:ilvl="7" w:tentative="1">
+      <w:start w:val="1"/>
+      <w:numFmt w:val="bullet"/>
+      <w:lvlText w:val=""/>
+      <w:lvlJc w:val="left"/>
+      <w:pPr>
+        <w:tabs>
+          <w:tab w:val="num" w:pos="5760"/>
+        </w:tabs>
+        <w:ind w:left="5760" w:hanging="360"/>
+      </w:pPr>
+      <w:rPr>
+        <w:rFonts w:ascii="Wingdings" w:hAnsi="Wingdings" w:hint="default"/>
+        <w:sz w:val="20"/>
+      </w:rPr>
+    </w:lvl>
+    <w:lvl w:ilvl="8" w:tentative="1">
+      <w:start w:val="1"/>
+      <w:numFmt w:val="bullet"/>
+      <w:lvlText w:val=""/>
+      <w:lvlJc w:val="left"/>
+      <w:pPr>
+        <w:tabs>
+          <w:tab w:val="num" w:pos="6480"/>
+        </w:tabs>
+        <w:ind w:left="6480" w:hanging="360"/>
+      </w:pPr>
+      <w:rPr>
+        <w:rFonts w:ascii="Wingdings" w:hAnsi="Wingdings" w:hint="default"/>
+        <w:sz w:val="20"/>
+      </w:rPr>
+    </w:lvl>
+  </w:abstractNum>
+  <w:abstractNum w:abstractNumId="8" w15:restartNumberingAfterBreak="0">
+    <w:nsid w:val="6E755692"/>
+    <w:multiLevelType w:val="hybridMultilevel"/>
+    <w:tmpl w:val="6EEA6C84"/>
+    <w:lvl w:ilvl="0" w:tplc="0419000F">
+      <w:start w:val="1"/>
+      <w:numFmt w:val="decimal"/>
+      <w:lvlText w:val="%1."/>
+      <w:lvlJc w:val="left"/>
+      <w:pPr>
+        <w:ind w:left="720" w:hanging="360"/>
+      </w:pPr>
+      <w:rPr>
+        <w:rFonts w:hint="default"/>
+      </w:rPr>
+    </w:lvl>
+    <w:lvl w:ilvl="1" w:tplc="04190019" w:tentative="1">
+      <w:start w:val="1"/>
+      <w:numFmt w:val="lowerLetter"/>
+      <w:lvlText w:val="%2."/>
+      <w:lvlJc w:val="left"/>
+      <w:pPr>
+        <w:ind w:left="1440" w:hanging="360"/>
+      </w:pPr>
+    </w:lvl>
+    <w:lvl w:ilvl="2" w:tplc="0419001B" w:tentative="1">
+      <w:start w:val="1"/>
+      <w:numFmt w:val="lowerRoman"/>
+      <w:lvlText w:val="%3."/>
+      <w:lvlJc w:val="right"/>
+      <w:pPr>
+        <w:ind w:left="2160" w:hanging="180"/>
+      </w:pPr>
+    </w:lvl>
+    <w:lvl w:ilvl="3" w:tplc="0419000F" w:tentative="1">
+      <w:start w:val="1"/>
+      <w:numFmt w:val="decimal"/>
+      <w:lvlText w:val="%4."/>
+      <w:lvlJc w:val="left"/>
+      <w:pPr>
+        <w:ind w:left="2880" w:hanging="360"/>
+      </w:pPr>
+    </w:lvl>
+    <w:lvl w:ilvl="4" w:tplc="04190019" w:tentative="1">
+      <w:start w:val="1"/>
+      <w:numFmt w:val="lowerLetter"/>
+      <w:lvlText w:val="%5."/>
+      <w:lvlJc w:val="left"/>
+      <w:pPr>
+        <w:ind w:left="3600" w:hanging="360"/>
+      </w:pPr>
+    </w:lvl>
+    <w:lvl w:ilvl="5" w:tplc="0419001B" w:tentative="1">
+      <w:start w:val="1"/>
+      <w:numFmt w:val="lowerRoman"/>
+      <w:lvlText w:val="%6."/>
+      <w:lvlJc w:val="right"/>
+      <w:pPr>
+        <w:ind w:left="4320" w:hanging="180"/>
+      </w:pPr>
+    </w:lvl>
+    <w:lvl w:ilvl="6" w:tplc="0419000F" w:tentative="1">
+      <w:start w:val="1"/>
+      <w:numFmt w:val="decimal"/>
+      <w:lvlText w:val="%7."/>
+      <w:lvlJc w:val="left"/>
+      <w:pPr>
+        <w:ind w:left="5040" w:hanging="360"/>
+      </w:pPr>
+    </w:lvl>
+    <w:lvl w:ilvl="7" w:tplc="04190019" w:tentative="1">
+      <w:start w:val="1"/>
+      <w:numFmt w:val="lowerLetter"/>
+      <w:lvlText w:val="%8."/>
+      <w:lvlJc w:val="left"/>
+      <w:pPr>
+        <w:ind w:left="5760" w:hanging="360"/>
+      </w:pPr>
+    </w:lvl>
+    <w:lvl w:ilvl="8" w:tplc="0419001B" w:tentative="1">
+      <w:start w:val="1"/>
+      <w:numFmt w:val="lowerRoman"/>
+      <w:lvlText w:val="%9."/>
+      <w:lvlJc w:val="right"/>
+      <w:pPr>
+        <w:ind w:left="6480" w:hanging="180"/>
+      </w:pPr>
+    </w:lvl>
+  </w:abstractNum>
+  <w:num w:numId="1">
+    <w:abstractNumId w:val="1"/>
+  </w:num>
+  <w:num w:numId="2">
+    <w:abstractNumId w:val="8"/>
+  </w:num>
+  <w:num w:numId="3">
+    <w:abstractNumId w:val="7"/>
+  </w:num>
+  <w:num w:numId="4">
+    <w:abstractNumId w:val="6"/>
+  </w:num>
+  <w:num w:numId="5">
+    <w:abstractNumId w:val="2"/>
+  </w:num>
+  <w:num w:numId="6">
+    <w:abstractNumId w:val="4"/>
+  </w:num>
+  <w:num w:numId="7">
+    <w:abstractNumId w:val="5"/>
+  </w:num>
+  <w:num w:numId="8">
+    <w:abstractNumId w:val="0"/>
+  </w:num>
+  <w:num w:numId="9">
+    <w:abstractNumId w:val="3"/>
+  </w:num>
+</w:numbering>
 </file>
 
 <file path=word/styles.xml><?xml version="1.0" encoding="utf-8"?>
@@ -1121,6 +5752,48 @@
       <w:lang w:val="en-US" w:eastAsia="zh-CN"/>
     </w:rPr>
   </w:style>
+  <w:style w:type="paragraph" w:styleId="3">
+    <w:name w:val="heading 3"/>
+    <w:basedOn w:val="a"/>
+    <w:link w:val="30"/>
+    <w:uiPriority w:val="9"/>
+    <w:qFormat/>
+    <w:rsid w:val="00AC23F0"/>
+    <w:pPr>
+      <w:spacing w:before="100" w:beforeAutospacing="1" w:after="100" w:afterAutospacing="1"/>
+      <w:jc w:val="left"/>
+      <w:outlineLvl w:val="2"/>
+    </w:pPr>
+    <w:rPr>
+      <w:rFonts w:eastAsia="Times New Roman" w:cs="Times New Roman"/>
+      <w:b/>
+      <w:bCs/>
+      <w:sz w:val="27"/>
+      <w:szCs w:val="27"/>
+      <w:lang w:val="ru-RU" w:eastAsia="ru-RU"/>
+    </w:rPr>
+  </w:style>
+  <w:style w:type="paragraph" w:styleId="4">
+    <w:name w:val="heading 4"/>
+    <w:basedOn w:val="a"/>
+    <w:link w:val="40"/>
+    <w:uiPriority w:val="9"/>
+    <w:qFormat/>
+    <w:rsid w:val="00AC23F0"/>
+    <w:pPr>
+      <w:spacing w:before="100" w:beforeAutospacing="1" w:after="100" w:afterAutospacing="1"/>
+      <w:jc w:val="left"/>
+      <w:outlineLvl w:val="3"/>
+    </w:pPr>
+    <w:rPr>
+      <w:rFonts w:eastAsia="Times New Roman" w:cs="Times New Roman"/>
+      <w:b/>
+      <w:bCs/>
+      <w:sz w:val="24"/>
+      <w:szCs w:val="24"/>
+      <w:lang w:val="ru-RU" w:eastAsia="ru-RU"/>
+    </w:rPr>
+  </w:style>
   <w:style w:type="character" w:default="1" w:styleId="a0">
     <w:name w:val="Default Paragraph Font"/>
     <w:uiPriority w:val="1"/>
@@ -1191,6 +5864,183 @@
         <w:insideV w:val="single" w:sz="4" w:space="0" w:color="auto"/>
       </w:tblBorders>
     </w:tblPr>
+  </w:style>
+  <w:style w:type="paragraph" w:styleId="a4">
+    <w:name w:val="List Paragraph"/>
+    <w:basedOn w:val="a"/>
+    <w:uiPriority w:val="34"/>
+    <w:qFormat/>
+    <w:rsid w:val="00AC23F0"/>
+    <w:pPr>
+      <w:ind w:left="720"/>
+      <w:contextualSpacing/>
+    </w:pPr>
+  </w:style>
+  <w:style w:type="character" w:customStyle="1" w:styleId="30">
+    <w:name w:val="Заголовок 3 Знак"/>
+    <w:basedOn w:val="a0"/>
+    <w:link w:val="3"/>
+    <w:uiPriority w:val="9"/>
+    <w:rsid w:val="00AC23F0"/>
+    <w:rPr>
+      <w:rFonts w:ascii="Times New Roman" w:eastAsia="Times New Roman" w:hAnsi="Times New Roman" w:cs="Times New Roman"/>
+      <w:b/>
+      <w:bCs/>
+      <w:sz w:val="27"/>
+      <w:szCs w:val="27"/>
+      <w:lang w:eastAsia="ru-RU"/>
+    </w:rPr>
+  </w:style>
+  <w:style w:type="character" w:customStyle="1" w:styleId="40">
+    <w:name w:val="Заголовок 4 Знак"/>
+    <w:basedOn w:val="a0"/>
+    <w:link w:val="4"/>
+    <w:uiPriority w:val="9"/>
+    <w:rsid w:val="00AC23F0"/>
+    <w:rPr>
+      <w:rFonts w:ascii="Times New Roman" w:eastAsia="Times New Roman" w:hAnsi="Times New Roman" w:cs="Times New Roman"/>
+      <w:b/>
+      <w:bCs/>
+      <w:sz w:val="24"/>
+      <w:szCs w:val="24"/>
+      <w:lang w:eastAsia="ru-RU"/>
+    </w:rPr>
+  </w:style>
+  <w:style w:type="paragraph" w:styleId="a5">
+    <w:name w:val="Normal (Web)"/>
+    <w:basedOn w:val="a"/>
+    <w:uiPriority w:val="99"/>
+    <w:semiHidden/>
+    <w:unhideWhenUsed/>
+    <w:rsid w:val="00AC23F0"/>
+    <w:pPr>
+      <w:spacing w:before="100" w:beforeAutospacing="1" w:after="100" w:afterAutospacing="1"/>
+      <w:jc w:val="left"/>
+    </w:pPr>
+    <w:rPr>
+      <w:rFonts w:eastAsia="Times New Roman" w:cs="Times New Roman"/>
+      <w:sz w:val="24"/>
+      <w:szCs w:val="24"/>
+      <w:lang w:val="ru-RU" w:eastAsia="ru-RU"/>
+    </w:rPr>
+  </w:style>
+  <w:style w:type="character" w:styleId="a6">
+    <w:name w:val="Strong"/>
+    <w:basedOn w:val="a0"/>
+    <w:uiPriority w:val="22"/>
+    <w:qFormat/>
+    <w:rsid w:val="00AC23F0"/>
+    <w:rPr>
+      <w:b/>
+      <w:bCs/>
+    </w:rPr>
+  </w:style>
+  <w:style w:type="character" w:customStyle="1" w:styleId="katex-mathml">
+    <w:name w:val="katex-mathml"/>
+    <w:basedOn w:val="a0"/>
+    <w:rsid w:val="00AC23F0"/>
+  </w:style>
+  <w:style w:type="character" w:customStyle="1" w:styleId="mord">
+    <w:name w:val="mord"/>
+    <w:basedOn w:val="a0"/>
+    <w:rsid w:val="00AC23F0"/>
+  </w:style>
+  <w:style w:type="character" w:customStyle="1" w:styleId="mpunct">
+    <w:name w:val="mpunct"/>
+    <w:basedOn w:val="a0"/>
+    <w:rsid w:val="00AC23F0"/>
+  </w:style>
+  <w:style w:type="character" w:customStyle="1" w:styleId="mopen">
+    <w:name w:val="mopen"/>
+    <w:basedOn w:val="a0"/>
+    <w:rsid w:val="00AC23F0"/>
+  </w:style>
+  <w:style w:type="character" w:customStyle="1" w:styleId="mclose">
+    <w:name w:val="mclose"/>
+    <w:basedOn w:val="a0"/>
+    <w:rsid w:val="00AC23F0"/>
+  </w:style>
+  <w:style w:type="character" w:customStyle="1" w:styleId="mrel">
+    <w:name w:val="mrel"/>
+    <w:basedOn w:val="a0"/>
+    <w:rsid w:val="00AC23F0"/>
+  </w:style>
+  <w:style w:type="character" w:customStyle="1" w:styleId="mbin">
+    <w:name w:val="mbin"/>
+    <w:basedOn w:val="a0"/>
+    <w:rsid w:val="00AC23F0"/>
+  </w:style>
+  <w:style w:type="character" w:styleId="HTML">
+    <w:name w:val="HTML Code"/>
+    <w:basedOn w:val="a0"/>
+    <w:uiPriority w:val="99"/>
+    <w:semiHidden/>
+    <w:unhideWhenUsed/>
+    <w:rsid w:val="00AC23F0"/>
+    <w:rPr>
+      <w:rFonts w:ascii="Courier New" w:eastAsia="Times New Roman" w:hAnsi="Courier New" w:cs="Courier New"/>
+      <w:sz w:val="20"/>
+      <w:szCs w:val="20"/>
+    </w:rPr>
+  </w:style>
+  <w:style w:type="paragraph" w:styleId="HTML0">
+    <w:name w:val="HTML Preformatted"/>
+    <w:basedOn w:val="a"/>
+    <w:link w:val="HTML1"/>
+    <w:uiPriority w:val="99"/>
+    <w:semiHidden/>
+    <w:unhideWhenUsed/>
+    <w:rsid w:val="00AC23F0"/>
+    <w:pPr>
+      <w:tabs>
+        <w:tab w:val="left" w:pos="916"/>
+        <w:tab w:val="left" w:pos="1832"/>
+        <w:tab w:val="left" w:pos="2748"/>
+        <w:tab w:val="left" w:pos="3664"/>
+        <w:tab w:val="left" w:pos="4580"/>
+        <w:tab w:val="left" w:pos="5496"/>
+        <w:tab w:val="left" w:pos="6412"/>
+        <w:tab w:val="left" w:pos="7328"/>
+        <w:tab w:val="left" w:pos="8244"/>
+        <w:tab w:val="left" w:pos="9160"/>
+        <w:tab w:val="left" w:pos="10076"/>
+        <w:tab w:val="left" w:pos="10992"/>
+        <w:tab w:val="left" w:pos="11908"/>
+        <w:tab w:val="left" w:pos="12824"/>
+        <w:tab w:val="left" w:pos="13740"/>
+        <w:tab w:val="left" w:pos="14656"/>
+      </w:tabs>
+      <w:jc w:val="left"/>
+    </w:pPr>
+    <w:rPr>
+      <w:rFonts w:ascii="Courier New" w:eastAsia="Times New Roman" w:hAnsi="Courier New" w:cs="Courier New"/>
+      <w:sz w:val="20"/>
+      <w:lang w:val="ru-RU" w:eastAsia="ru-RU"/>
+    </w:rPr>
+  </w:style>
+  <w:style w:type="character" w:customStyle="1" w:styleId="HTML1">
+    <w:name w:val="Стандартный HTML Знак"/>
+    <w:basedOn w:val="a0"/>
+    <w:link w:val="HTML0"/>
+    <w:uiPriority w:val="99"/>
+    <w:semiHidden/>
+    <w:rsid w:val="00AC23F0"/>
+    <w:rPr>
+      <w:rFonts w:ascii="Courier New" w:eastAsia="Times New Roman" w:hAnsi="Courier New" w:cs="Courier New"/>
+      <w:sz w:val="20"/>
+      <w:szCs w:val="20"/>
+      <w:lang w:eastAsia="ru-RU"/>
+    </w:rPr>
+  </w:style>
+  <w:style w:type="character" w:customStyle="1" w:styleId="hljs-selector-tag">
+    <w:name w:val="hljs-selector-tag"/>
+    <w:basedOn w:val="a0"/>
+    <w:rsid w:val="00AC23F0"/>
+  </w:style>
+  <w:style w:type="character" w:customStyle="1" w:styleId="hljs-number">
+    <w:name w:val="hljs-number"/>
+    <w:basedOn w:val="a0"/>
+    <w:rsid w:val="00AC23F0"/>
   </w:style>
 </w:styles>
 </file>

</xml_diff>